<commit_message>
Edit Desain Penelitian and Upload Tahapan UX
</commit_message>
<xml_diff>
--- a/Skripsi_Ahmad_Daffa_Muttaqin.docx
+++ b/Skripsi_Ahmad_Daffa_Muttaqin.docx
@@ -3020,16 +3020,7 @@
                 <w:b/>
                 <w:noProof/>
               </w:rPr>
-              <w:t>DAFTAR IS</w:t>
-            </w:r>
-            <w:r>
-              <w:rPr>
-                <w:rStyle w:val="Hyperlink"/>
-                <w:rFonts w:ascii="Times New Roman" w:hAnsi="Times New Roman" w:cs="Times New Roman"/>
-                <w:b/>
-                <w:noProof/>
-              </w:rPr>
-              <w:t>I</w:t>
+              <w:t>DAFTAR ISI</w:t>
             </w:r>
             <w:r>
               <w:rPr>
@@ -3116,25 +3107,7 @@
                 <w:b/>
                 <w:noProof/>
               </w:rPr>
-              <w:t>DAFTAR</w:t>
-            </w:r>
-            <w:r>
-              <w:rPr>
-                <w:rStyle w:val="Hyperlink"/>
-                <w:rFonts w:ascii="Times New Roman" w:hAnsi="Times New Roman" w:cs="Times New Roman"/>
-                <w:b/>
-                <w:noProof/>
-              </w:rPr>
-              <w:t xml:space="preserve"> </w:t>
-            </w:r>
-            <w:r>
-              <w:rPr>
-                <w:rStyle w:val="Hyperlink"/>
-                <w:rFonts w:ascii="Times New Roman" w:hAnsi="Times New Roman" w:cs="Times New Roman"/>
-                <w:b/>
-                <w:noProof/>
-              </w:rPr>
-              <w:t>GAMBAR</w:t>
+              <w:t>DAFTAR GAMBAR</w:t>
             </w:r>
             <w:r>
               <w:rPr>
@@ -10733,9 +10706,19 @@
           <w:szCs w:val="24"/>
         </w:rPr>
         <w:tab/>
-        <w:t>Google Analytics</w:t>
+        <w:t>Goo</w:t>
       </w:r>
       <w:bookmarkStart w:id="45" w:name="_GoBack"/>
+      <w:r>
+        <w:rPr>
+          <w:rFonts w:ascii="Times New Roman" w:eastAsia="Times New Roman" w:hAnsi="Times New Roman" w:cs="Times New Roman"/>
+          <w:b/>
+          <w:color w:val="000000"/>
+          <w:sz w:val="24"/>
+          <w:szCs w:val="24"/>
+        </w:rPr>
+        <w:t>gle Analytics</w:t>
+      </w:r>
       <w:bookmarkEnd w:id="44"/>
       <w:bookmarkEnd w:id="45"/>
     </w:p>
@@ -17935,7 +17918,7 @@
 </file>
 
 <file path=customXml/itemProps1.xml><?xml version="1.0" encoding="utf-8"?>
-<ds:datastoreItem xmlns:ds="http://schemas.openxmlformats.org/officeDocument/2006/customXml" ds:itemID="{F3135015-A270-4790-A684-48AEB273515C}">
+<ds:datastoreItem xmlns:ds="http://schemas.openxmlformats.org/officeDocument/2006/customXml" ds:itemID="{32A99050-1A83-49E4-ACBC-C040F294E6E8}">
   <ds:schemaRefs>
     <ds:schemaRef ds:uri="http://schemas.openxmlformats.org/officeDocument/2006/bibliography"/>
   </ds:schemaRefs>

</xml_diff>

<commit_message>
Edit Bab 3.1 penjelasan dari gambar desain penelitian
</commit_message>
<xml_diff>
--- a/Skripsi_Ahmad_Daffa_Muttaqin.docx
+++ b/Skripsi_Ahmad_Daffa_Muttaqin.docx
@@ -9888,7 +9888,27 @@
           <w:sz w:val="24"/>
           <w:szCs w:val="24"/>
         </w:rPr>
-        <w:t>Stimulation</w:t>
+        <w:t>S</w:t>
+      </w:r>
+      <w:bookmarkStart w:id="36" w:name="_GoBack"/>
+      <w:r>
+        <w:rPr>
+          <w:rFonts w:ascii="Times New Roman" w:eastAsia="Times New Roman" w:hAnsi="Times New Roman" w:cs="Times New Roman"/>
+          <w:i/>
+          <w:sz w:val="24"/>
+          <w:szCs w:val="24"/>
+        </w:rPr>
+        <w:t>tim</w:t>
+      </w:r>
+      <w:bookmarkEnd w:id="36"/>
+      <w:r>
+        <w:rPr>
+          <w:rFonts w:ascii="Times New Roman" w:eastAsia="Times New Roman" w:hAnsi="Times New Roman" w:cs="Times New Roman"/>
+          <w:i/>
+          <w:sz w:val="24"/>
+          <w:szCs w:val="24"/>
+        </w:rPr>
+        <w:t>ulation</w:t>
       </w:r>
     </w:p>
     <w:p>
@@ -10045,9 +10065,9 @@
           <w:szCs w:val="24"/>
         </w:rPr>
       </w:pPr>
-      <w:bookmarkStart w:id="36" w:name="_zfd28h7mcyo9" w:colFirst="0" w:colLast="0"/>
-      <w:bookmarkStart w:id="37" w:name="_Toc161664644"/>
-      <w:bookmarkEnd w:id="36"/>
+      <w:bookmarkStart w:id="37" w:name="_zfd28h7mcyo9" w:colFirst="0" w:colLast="0"/>
+      <w:bookmarkStart w:id="38" w:name="_Toc161664644"/>
+      <w:bookmarkEnd w:id="37"/>
       <w:r>
         <w:rPr>
           <w:rFonts w:ascii="Times New Roman" w:eastAsia="Times New Roman" w:hAnsi="Times New Roman" w:cs="Times New Roman"/>
@@ -10079,7 +10099,7 @@
         </w:rPr>
         <w:t>Usability Testing</w:t>
       </w:r>
-      <w:bookmarkEnd w:id="37"/>
+      <w:bookmarkEnd w:id="38"/>
     </w:p>
     <w:p>
       <w:pPr>
@@ -10173,8 +10193,8 @@
           <w:color w:val="000000"/>
         </w:rPr>
       </w:pPr>
-      <w:bookmarkStart w:id="38" w:name="_h862pqipjgv" w:colFirst="0" w:colLast="0"/>
-      <w:bookmarkEnd w:id="38"/>
+      <w:bookmarkStart w:id="39" w:name="_h862pqipjgv" w:colFirst="0" w:colLast="0"/>
+      <w:bookmarkEnd w:id="39"/>
       <w:r>
         <w:rPr>
           <w:rFonts w:ascii="Times New Roman" w:eastAsia="Times New Roman" w:hAnsi="Times New Roman" w:cs="Times New Roman"/>
@@ -10276,8 +10296,8 @@
           <w:color w:val="000000"/>
         </w:rPr>
       </w:pPr>
-      <w:bookmarkStart w:id="39" w:name="_81mwzyrsh59e" w:colFirst="0" w:colLast="0"/>
-      <w:bookmarkEnd w:id="39"/>
+      <w:bookmarkStart w:id="40" w:name="_81mwzyrsh59e" w:colFirst="0" w:colLast="0"/>
+      <w:bookmarkEnd w:id="40"/>
       <w:r>
         <w:rPr>
           <w:rFonts w:ascii="Times New Roman" w:eastAsia="Times New Roman" w:hAnsi="Times New Roman" w:cs="Times New Roman"/>
@@ -10430,8 +10450,8 @@
           <w:color w:val="000000"/>
         </w:rPr>
       </w:pPr>
-      <w:bookmarkStart w:id="40" w:name="_rr27zb0gyuy" w:colFirst="0" w:colLast="0"/>
-      <w:bookmarkEnd w:id="40"/>
+      <w:bookmarkStart w:id="41" w:name="_rr27zb0gyuy" w:colFirst="0" w:colLast="0"/>
+      <w:bookmarkEnd w:id="41"/>
       <w:r>
         <w:rPr>
           <w:rFonts w:ascii="Times New Roman" w:eastAsia="Times New Roman" w:hAnsi="Times New Roman" w:cs="Times New Roman"/>
@@ -10545,7 +10565,7 @@
         </w:rPr>
         <w:t xml:space="preserve"> dan memberikan opini secara bebas terhadap aplikasi tersebut. </w:t>
       </w:r>
-      <w:bookmarkStart w:id="41" w:name="_Hlk98974287"/>
+      <w:bookmarkStart w:id="42" w:name="_Hlk98974287"/>
       <w:r>
         <w:rPr>
           <w:rFonts w:ascii="Times New Roman" w:eastAsia="Times New Roman" w:hAnsi="Times New Roman" w:cs="Times New Roman"/>
@@ -10623,7 +10643,7 @@
         <w:lastRenderedPageBreak/>
         <w:t>diuji dengan mudah.</w:t>
       </w:r>
-      <w:bookmarkEnd w:id="41"/>
+      <w:bookmarkEnd w:id="42"/>
       <w:r>
         <w:rPr>
           <w:rFonts w:ascii="Times New Roman" w:eastAsia="Times New Roman" w:hAnsi="Times New Roman" w:cs="Times New Roman"/>
@@ -10632,7 +10652,7 @@
         </w:rPr>
         <w:t xml:space="preserve"> </w:t>
       </w:r>
-      <w:bookmarkStart w:id="42" w:name="_Hlk98974295"/>
+      <w:bookmarkStart w:id="43" w:name="_Hlk98974295"/>
       <w:r>
         <w:rPr>
           <w:rFonts w:ascii="Times New Roman" w:eastAsia="Times New Roman" w:hAnsi="Times New Roman" w:cs="Times New Roman"/>
@@ -10683,10 +10703,10 @@
           <w:lang w:val="en-US"/>
         </w:rPr>
       </w:pPr>
-      <w:bookmarkStart w:id="43" w:name="_fzxik29n6jlv" w:colFirst="0" w:colLast="0"/>
-      <w:bookmarkStart w:id="44" w:name="_Toc161664645"/>
-      <w:bookmarkEnd w:id="42"/>
+      <w:bookmarkStart w:id="44" w:name="_fzxik29n6jlv" w:colFirst="0" w:colLast="0"/>
+      <w:bookmarkStart w:id="45" w:name="_Toc161664645"/>
       <w:bookmarkEnd w:id="43"/>
+      <w:bookmarkEnd w:id="44"/>
       <w:r>
         <w:rPr>
           <w:rFonts w:ascii="Times New Roman" w:eastAsia="Times New Roman" w:hAnsi="Times New Roman" w:cs="Times New Roman"/>
@@ -10708,7 +10728,7 @@
         <w:tab/>
         <w:t>Google Analytics</w:t>
       </w:r>
-      <w:bookmarkEnd w:id="44"/>
+      <w:bookmarkEnd w:id="45"/>
     </w:p>
     <w:p>
       <w:pPr>
@@ -11180,9 +11200,9 @@
           <w:szCs w:val="24"/>
         </w:rPr>
       </w:pPr>
-      <w:bookmarkStart w:id="45" w:name="_la5slqk3f4t2" w:colFirst="0" w:colLast="0"/>
-      <w:bookmarkStart w:id="46" w:name="_Toc161664646"/>
-      <w:bookmarkEnd w:id="45"/>
+      <w:bookmarkStart w:id="46" w:name="_la5slqk3f4t2" w:colFirst="0" w:colLast="0"/>
+      <w:bookmarkStart w:id="47" w:name="_Toc161664646"/>
+      <w:bookmarkEnd w:id="46"/>
       <w:r>
         <w:rPr>
           <w:rFonts w:ascii="Times New Roman" w:eastAsia="Times New Roman" w:hAnsi="Times New Roman" w:cs="Times New Roman"/>
@@ -11214,7 +11234,7 @@
         </w:rPr>
         <w:t>Rich Picture</w:t>
       </w:r>
-      <w:bookmarkEnd w:id="46"/>
+      <w:bookmarkEnd w:id="47"/>
     </w:p>
     <w:p>
       <w:pPr>
@@ -11458,9 +11478,9 @@
           <w:szCs w:val="24"/>
         </w:rPr>
       </w:pPr>
-      <w:bookmarkStart w:id="47" w:name="_29ijo2socr9j" w:colFirst="0" w:colLast="0"/>
-      <w:bookmarkStart w:id="48" w:name="_Toc161664647"/>
-      <w:bookmarkEnd w:id="47"/>
+      <w:bookmarkStart w:id="48" w:name="_29ijo2socr9j" w:colFirst="0" w:colLast="0"/>
+      <w:bookmarkStart w:id="49" w:name="_Toc161664647"/>
+      <w:bookmarkEnd w:id="48"/>
       <w:r>
         <w:rPr>
           <w:rFonts w:ascii="Times New Roman" w:eastAsia="Times New Roman" w:hAnsi="Times New Roman" w:cs="Times New Roman"/>
@@ -11480,7 +11500,7 @@
         <w:tab/>
         <w:t>Kerangka Teori</w:t>
       </w:r>
-      <w:bookmarkEnd w:id="48"/>
+      <w:bookmarkEnd w:id="49"/>
     </w:p>
     <w:p>
       <w:pPr>
@@ -11729,9 +11749,9 @@
       <w:pPr>
         <w:pStyle w:val="Heading1"/>
       </w:pPr>
-      <w:bookmarkStart w:id="49" w:name="_59v0nadhlvqw" w:colFirst="0" w:colLast="0"/>
-      <w:bookmarkStart w:id="50" w:name="_Toc161664648"/>
-      <w:bookmarkEnd w:id="49"/>
+      <w:bookmarkStart w:id="50" w:name="_59v0nadhlvqw" w:colFirst="0" w:colLast="0"/>
+      <w:bookmarkStart w:id="51" w:name="_Toc161664648"/>
+      <w:bookmarkEnd w:id="50"/>
       <w:r>
         <w:lastRenderedPageBreak/>
         <w:t>BAB 3</w:t>
@@ -11740,7 +11760,7 @@
         <w:br/>
         <w:t>METODE PENELITIAN</w:t>
       </w:r>
-      <w:bookmarkEnd w:id="50"/>
+      <w:bookmarkEnd w:id="51"/>
     </w:p>
     <w:p>
       <w:pPr>
@@ -11759,9 +11779,9 @@
           <w:szCs w:val="24"/>
         </w:rPr>
       </w:pPr>
-      <w:bookmarkStart w:id="51" w:name="_lhnkd2o0jdv2" w:colFirst="0" w:colLast="0"/>
-      <w:bookmarkStart w:id="52" w:name="_Toc161664649"/>
-      <w:bookmarkEnd w:id="51"/>
+      <w:bookmarkStart w:id="52" w:name="_lhnkd2o0jdv2" w:colFirst="0" w:colLast="0"/>
+      <w:bookmarkStart w:id="53" w:name="_Toc161664649"/>
+      <w:bookmarkEnd w:id="52"/>
       <w:r>
         <w:rPr>
           <w:rFonts w:ascii="Times New Roman" w:eastAsia="Times New Roman" w:hAnsi="Times New Roman" w:cs="Times New Roman"/>
@@ -11771,7 +11791,7 @@
         </w:rPr>
         <w:t>Desain Penelitian</w:t>
       </w:r>
-      <w:bookmarkEnd w:id="52"/>
+      <w:bookmarkEnd w:id="53"/>
     </w:p>
     <w:p>
       <w:pPr>
@@ -11830,49 +11850,60 @@
     <w:p>
       <w:pPr>
         <w:spacing w:line="360" w:lineRule="auto"/>
-        <w:jc w:val="both"/>
-        <w:rPr>
-          <w:rFonts w:ascii="Times New Roman" w:eastAsia="Times New Roman" w:hAnsi="Times New Roman" w:cs="Times New Roman"/>
-          <w:sz w:val="24"/>
-          <w:szCs w:val="24"/>
-        </w:rPr>
-      </w:pPr>
-      <w:r>
-        <w:rPr>
-          <w:rFonts w:ascii="Times New Roman" w:eastAsia="Times New Roman" w:hAnsi="Times New Roman" w:cs="Times New Roman"/>
+        <w:jc w:val="center"/>
+        <w:rPr>
+          <w:rFonts w:ascii="Times New Roman" w:eastAsia="Times New Roman" w:hAnsi="Times New Roman" w:cs="Times New Roman"/>
+          <w:sz w:val="24"/>
+          <w:szCs w:val="24"/>
+        </w:rPr>
+      </w:pPr>
+      <w:r>
+        <w:rPr>
           <w:noProof/>
-          <w:sz w:val="24"/>
-          <w:szCs w:val="24"/>
-        </w:rPr>
+        </w:rPr>
+        <w:lastRenderedPageBreak/>
         <w:drawing>
-          <wp:inline distT="114300" distB="114300" distL="114300" distR="114300" wp14:anchorId="25A98C22" wp14:editId="7471B8FC">
-            <wp:extent cx="5167223" cy="4942840"/>
+          <wp:inline distT="0" distB="0" distL="0" distR="0" wp14:anchorId="7E0350D1" wp14:editId="3833CE94">
+            <wp:extent cx="3028950" cy="8251172"/>
             <wp:effectExtent l="0" t="0" r="0" b="0"/>
-            <wp:docPr id="3" name="image5.png"/>
-            <wp:cNvGraphicFramePr/>
+            <wp:docPr id="2" name="Picture 2"/>
+            <wp:cNvGraphicFramePr>
+              <a:graphicFrameLocks xmlns:a="http://schemas.openxmlformats.org/drawingml/2006/main" noChangeAspect="1"/>
+            </wp:cNvGraphicFramePr>
             <a:graphic xmlns:a="http://schemas.openxmlformats.org/drawingml/2006/main">
               <a:graphicData uri="http://schemas.openxmlformats.org/drawingml/2006/picture">
                 <pic:pic xmlns:pic="http://schemas.openxmlformats.org/drawingml/2006/picture">
                   <pic:nvPicPr>
-                    <pic:cNvPr id="0" name="image5.png"/>
-                    <pic:cNvPicPr preferRelativeResize="0"/>
+                    <pic:cNvPr id="0" name="Picture 1"/>
+                    <pic:cNvPicPr>
+                      <a:picLocks noChangeAspect="1" noChangeArrowheads="1"/>
+                    </pic:cNvPicPr>
                   </pic:nvPicPr>
                   <pic:blipFill>
-                    <a:blip r:embed="rId16"/>
+                    <a:blip r:embed="rId16">
+                      <a:extLst>
+                        <a:ext uri="{28A0092B-C50C-407E-A947-70E740481C1C}">
+                          <a14:useLocalDpi xmlns:a14="http://schemas.microsoft.com/office/drawing/2010/main" val="0"/>
+                        </a:ext>
+                      </a:extLst>
+                    </a:blip>
                     <a:srcRect/>
                     <a:stretch>
                       <a:fillRect/>
                     </a:stretch>
                   </pic:blipFill>
-                  <pic:spPr>
+                  <pic:spPr bwMode="auto">
                     <a:xfrm>
                       <a:off x="0" y="0"/>
-                      <a:ext cx="5180121" cy="4955178"/>
+                      <a:ext cx="3037243" cy="8273763"/>
                     </a:xfrm>
                     <a:prstGeom prst="rect">
                       <a:avLst/>
                     </a:prstGeom>
-                    <a:ln/>
+                    <a:noFill/>
+                    <a:ln>
+                      <a:noFill/>
+                    </a:ln>
                   </pic:spPr>
                 </pic:pic>
               </a:graphicData>
@@ -11919,6 +11950,7 @@
           <w:szCs w:val="24"/>
           <w:lang w:val="en-US"/>
         </w:rPr>
+        <w:lastRenderedPageBreak/>
         <w:t>Berikut adalah penjelasan dari desain penelitian yang dibuat oleh penulis:</w:t>
       </w:r>
     </w:p>
@@ -11944,16 +11976,226 @@
           <w:sz w:val="24"/>
           <w:szCs w:val="24"/>
         </w:rPr>
-        <w:t xml:space="preserve">Proses pertama pada penelitian ini adalah studi literatur, dimana pada proses ini penulis mencari dan mengumpulkan sumber referensi untuk penelitian ini. Penulis memfokuskan mencari referensi dari beberapa jurnal internasional dan beberapa website. Kemudian, setelah beberapa referensi </w:t>
-      </w:r>
-      <w:r>
-        <w:rPr>
-          <w:rFonts w:ascii="Times New Roman" w:eastAsia="Times New Roman" w:hAnsi="Times New Roman" w:cs="Times New Roman"/>
-          <w:sz w:val="24"/>
-          <w:szCs w:val="24"/>
-        </w:rPr>
-        <w:lastRenderedPageBreak/>
-        <w:t>terkumpul, penulis melanjutkan ke proses selanjutnya yaitu proses observasi.</w:t>
+        <w:t>Langkah awal dalam penelitian ini adalah</w:t>
+      </w:r>
+      <w:r>
+        <w:t xml:space="preserve"> </w:t>
+      </w:r>
+      <w:r>
+        <w:rPr>
+          <w:rFonts w:ascii="Times New Roman" w:eastAsia="Times New Roman" w:hAnsi="Times New Roman" w:cs="Times New Roman"/>
+          <w:i/>
+          <w:sz w:val="24"/>
+          <w:szCs w:val="24"/>
+        </w:rPr>
+        <w:t>Research and Information Collecting</w:t>
+      </w:r>
+      <w:r>
+        <w:rPr>
+          <w:rFonts w:ascii="Times New Roman" w:eastAsia="Times New Roman" w:hAnsi="Times New Roman" w:cs="Times New Roman"/>
+          <w:sz w:val="24"/>
+          <w:szCs w:val="24"/>
+        </w:rPr>
+        <w:t>, dimana prosesnya dimulai dengan menghimpun berbagai informasi terkait kebutuhan serta tujuan dari pengembangan situs promosi untuk Toko Rumah Kue Haviyya. Analisis ini melibatkan pemahaman mendalam tentang pengguna yang dituju, tujuan promosi, serta persyaratan fungsional dan non-fungsional yang diperlukan. Hasil analisis ini akan menjadi dasar untuk tahapan perencanaan berikutnya.</w:t>
+      </w:r>
+      <w:r>
+        <w:rPr>
+          <w:rFonts w:ascii="Times New Roman" w:eastAsia="Times New Roman" w:hAnsi="Times New Roman" w:cs="Times New Roman"/>
+          <w:sz w:val="24"/>
+          <w:szCs w:val="24"/>
+          <w:lang w:val="en-US"/>
+        </w:rPr>
+        <w:t xml:space="preserve"> Pada tahapan UX Lean </w:t>
+      </w:r>
+      <w:r>
+        <w:rPr>
+          <w:rFonts w:ascii="Times New Roman" w:eastAsia="Times New Roman" w:hAnsi="Times New Roman" w:cs="Times New Roman"/>
+          <w:i/>
+          <w:sz w:val="24"/>
+          <w:szCs w:val="24"/>
+          <w:lang w:val="en-US"/>
+        </w:rPr>
+        <w:t xml:space="preserve">Outcomes, Assumptions, and Hypotheses </w:t>
+      </w:r>
+      <w:r>
+        <w:rPr>
+          <w:rFonts w:ascii="Times New Roman" w:eastAsia="Times New Roman" w:hAnsi="Times New Roman" w:cs="Times New Roman"/>
+          <w:sz w:val="24"/>
+          <w:szCs w:val="24"/>
+          <w:lang w:val="en-US"/>
+        </w:rPr>
+        <w:t>juga memiliki beberapa tahapan, yaitu:</w:t>
+      </w:r>
+    </w:p>
+    <w:p>
+      <w:pPr>
+        <w:pStyle w:val="ListParagraph"/>
+        <w:numPr>
+          <w:ilvl w:val="1"/>
+          <w:numId w:val="13"/>
+        </w:numPr>
+        <w:spacing w:line="360" w:lineRule="auto"/>
+        <w:ind w:left="1350"/>
+        <w:jc w:val="both"/>
+        <w:rPr>
+          <w:rFonts w:ascii="Times New Roman" w:eastAsia="Times New Roman" w:hAnsi="Times New Roman" w:cs="Times New Roman"/>
+          <w:sz w:val="24"/>
+          <w:szCs w:val="24"/>
+        </w:rPr>
+      </w:pPr>
+      <w:r>
+        <w:rPr>
+          <w:rFonts w:ascii="Times New Roman" w:eastAsia="Times New Roman" w:hAnsi="Times New Roman" w:cs="Times New Roman"/>
+          <w:i/>
+          <w:sz w:val="24"/>
+          <w:szCs w:val="24"/>
+          <w:lang w:val="en-US"/>
+        </w:rPr>
+        <w:t>Outcomes</w:t>
+      </w:r>
+      <w:r>
+        <w:rPr>
+          <w:rFonts w:ascii="Times New Roman" w:eastAsia="Times New Roman" w:hAnsi="Times New Roman" w:cs="Times New Roman"/>
+          <w:sz w:val="24"/>
+          <w:szCs w:val="24"/>
+          <w:lang w:val="en-US"/>
+        </w:rPr>
+        <w:t xml:space="preserve"> (hasil yang diinginkan): </w:t>
+      </w:r>
+      <w:r>
+        <w:rPr>
+          <w:rFonts w:ascii="Times New Roman" w:eastAsia="Times New Roman" w:hAnsi="Times New Roman" w:cs="Times New Roman"/>
+          <w:sz w:val="24"/>
+          <w:szCs w:val="24"/>
+          <w:lang w:val="en-US"/>
+        </w:rPr>
+        <w:t>Mengenali tujuan yang diharapkan dari produk atau fitur yang akan dibuat. Poin ini menekankan pada pencapaian yang diinginkan, bukan pada fitur atau langkah-langkah tertentu.</w:t>
+      </w:r>
+    </w:p>
+    <w:p>
+      <w:pPr>
+        <w:pStyle w:val="ListParagraph"/>
+        <w:numPr>
+          <w:ilvl w:val="1"/>
+          <w:numId w:val="13"/>
+        </w:numPr>
+        <w:spacing w:line="360" w:lineRule="auto"/>
+        <w:ind w:left="1350"/>
+        <w:jc w:val="both"/>
+        <w:rPr>
+          <w:rFonts w:ascii="Times New Roman" w:eastAsia="Times New Roman" w:hAnsi="Times New Roman" w:cs="Times New Roman"/>
+          <w:sz w:val="24"/>
+          <w:szCs w:val="24"/>
+        </w:rPr>
+      </w:pPr>
+      <w:r>
+        <w:rPr>
+          <w:rFonts w:ascii="Times New Roman" w:eastAsia="Times New Roman" w:hAnsi="Times New Roman" w:cs="Times New Roman"/>
+          <w:i/>
+          <w:sz w:val="24"/>
+          <w:szCs w:val="24"/>
+          <w:lang w:val="en-US"/>
+        </w:rPr>
+        <w:t>Assumption</w:t>
+      </w:r>
+      <w:r>
+        <w:rPr>
+          <w:rFonts w:ascii="Times New Roman" w:eastAsia="Times New Roman" w:hAnsi="Times New Roman" w:cs="Times New Roman"/>
+          <w:sz w:val="24"/>
+          <w:szCs w:val="24"/>
+          <w:lang w:val="en-US"/>
+        </w:rPr>
+        <w:t xml:space="preserve"> (Asumsi): </w:t>
+      </w:r>
+      <w:r>
+        <w:rPr>
+          <w:rFonts w:ascii="Times New Roman" w:eastAsia="Times New Roman" w:hAnsi="Times New Roman" w:cs="Times New Roman"/>
+          <w:sz w:val="24"/>
+          <w:szCs w:val="24"/>
+          <w:lang w:val="en-US"/>
+        </w:rPr>
+        <w:t>penulis</w:t>
+      </w:r>
+      <w:r>
+        <w:rPr>
+          <w:rFonts w:ascii="Times New Roman" w:eastAsia="Times New Roman" w:hAnsi="Times New Roman" w:cs="Times New Roman"/>
+          <w:sz w:val="24"/>
+          <w:szCs w:val="24"/>
+          <w:lang w:val="en-US"/>
+        </w:rPr>
+        <w:t xml:space="preserve"> menyusun daftar asumsi yang menjadi dasar dari tujuan yang diinginkan. Asumsi-asumsi ini terkait dengan pengguna, permasalahan yang perlu diselesaikan, dan solusi yang diusulkan.</w:t>
+      </w:r>
+    </w:p>
+    <w:p>
+      <w:pPr>
+        <w:pStyle w:val="ListParagraph"/>
+        <w:numPr>
+          <w:ilvl w:val="1"/>
+          <w:numId w:val="13"/>
+        </w:numPr>
+        <w:spacing w:line="360" w:lineRule="auto"/>
+        <w:ind w:left="1350"/>
+        <w:jc w:val="both"/>
+        <w:rPr>
+          <w:rFonts w:ascii="Times New Roman" w:eastAsia="Times New Roman" w:hAnsi="Times New Roman" w:cs="Times New Roman"/>
+          <w:sz w:val="24"/>
+          <w:szCs w:val="24"/>
+        </w:rPr>
+      </w:pPr>
+      <w:r>
+        <w:rPr>
+          <w:rFonts w:ascii="Times New Roman" w:eastAsia="Times New Roman" w:hAnsi="Times New Roman" w:cs="Times New Roman"/>
+          <w:i/>
+          <w:sz w:val="24"/>
+          <w:szCs w:val="24"/>
+          <w:lang w:val="en-US"/>
+        </w:rPr>
+        <w:t>Hypotheses</w:t>
+      </w:r>
+      <w:r>
+        <w:rPr>
+          <w:rFonts w:ascii="Times New Roman" w:eastAsia="Times New Roman" w:hAnsi="Times New Roman" w:cs="Times New Roman"/>
+          <w:sz w:val="24"/>
+          <w:szCs w:val="24"/>
+          <w:lang w:val="en-US"/>
+        </w:rPr>
+        <w:t xml:space="preserve"> (</w:t>
+      </w:r>
+      <w:r>
+        <w:rPr>
+          <w:rFonts w:ascii="Times New Roman" w:eastAsia="Times New Roman" w:hAnsi="Times New Roman" w:cs="Times New Roman"/>
+          <w:sz w:val="24"/>
+          <w:szCs w:val="24"/>
+          <w:lang w:val="en-US"/>
+        </w:rPr>
+        <w:t>Hipotesis): d</w:t>
+      </w:r>
+      <w:r>
+        <w:rPr>
+          <w:rFonts w:ascii="Times New Roman" w:eastAsia="Times New Roman" w:hAnsi="Times New Roman" w:cs="Times New Roman"/>
+          <w:sz w:val="24"/>
+          <w:szCs w:val="24"/>
+          <w:lang w:val="en-US"/>
+        </w:rPr>
+        <w:t xml:space="preserve">ari asumsi yang ada, </w:t>
+      </w:r>
+      <w:r>
+        <w:rPr>
+          <w:rFonts w:ascii="Times New Roman" w:eastAsia="Times New Roman" w:hAnsi="Times New Roman" w:cs="Times New Roman"/>
+          <w:sz w:val="24"/>
+          <w:szCs w:val="24"/>
+          <w:lang w:val="en-US"/>
+        </w:rPr>
+        <w:t xml:space="preserve">penulis </w:t>
+      </w:r>
+      <w:r>
+        <w:rPr>
+          <w:rFonts w:ascii="Times New Roman" w:eastAsia="Times New Roman" w:hAnsi="Times New Roman" w:cs="Times New Roman"/>
+          <w:sz w:val="24"/>
+          <w:szCs w:val="24"/>
+          <w:lang w:val="en-US"/>
+        </w:rPr>
+        <w:t>mengembangkan hipotesis mengenai cara mencapai tujuan yang diinginkan. Hipotesis-hipotesis ini menjadi dasar untuk pengembangan berikutnya.</w:t>
       </w:r>
     </w:p>
     <w:p>
@@ -11977,8 +12219,374 @@
           <w:rFonts w:ascii="Times New Roman" w:eastAsia="Times New Roman" w:hAnsi="Times New Roman" w:cs="Times New Roman"/>
           <w:sz w:val="24"/>
           <w:szCs w:val="24"/>
-        </w:rPr>
-        <w:t>Proses observasi ini merupakan proses dimana penulis melakukan peninjauan lokasi objek penelitian secara langsung dan melihat kasus yang ada pada objek penelitian ini. Selanjutnya setelah menemukan beberapa masalah pada objek penelitian, penulis masuk pada proses perumusan masalah.</w:t>
+          <w:lang w:val="en-US"/>
+        </w:rPr>
+        <w:t xml:space="preserve">Langkah berikutnya adalah </w:t>
+      </w:r>
+      <w:r>
+        <w:rPr>
+          <w:rFonts w:ascii="Times New Roman" w:eastAsia="Times New Roman" w:hAnsi="Times New Roman" w:cs="Times New Roman"/>
+          <w:i/>
+          <w:sz w:val="24"/>
+          <w:szCs w:val="24"/>
+          <w:lang w:val="en-US"/>
+        </w:rPr>
+        <w:t>Planning</w:t>
+      </w:r>
+      <w:r>
+        <w:rPr>
+          <w:rFonts w:ascii="Times New Roman" w:eastAsia="Times New Roman" w:hAnsi="Times New Roman" w:cs="Times New Roman"/>
+          <w:sz w:val="24"/>
+          <w:szCs w:val="24"/>
+          <w:lang w:val="en-US"/>
+        </w:rPr>
+        <w:t xml:space="preserve">. </w:t>
+      </w:r>
+      <w:r>
+        <w:rPr>
+          <w:rFonts w:ascii="Times New Roman" w:eastAsia="Times New Roman" w:hAnsi="Times New Roman" w:cs="Times New Roman"/>
+          <w:sz w:val="24"/>
+          <w:szCs w:val="24"/>
+          <w:lang w:val="en-US"/>
+        </w:rPr>
+        <w:t xml:space="preserve">Berdasarkan hasil analisis, tahap </w:t>
+      </w:r>
+      <w:r>
+        <w:rPr>
+          <w:rFonts w:ascii="Times New Roman" w:eastAsia="Times New Roman" w:hAnsi="Times New Roman" w:cs="Times New Roman"/>
+          <w:i/>
+          <w:sz w:val="24"/>
+          <w:szCs w:val="24"/>
+          <w:lang w:val="en-US"/>
+        </w:rPr>
+        <w:t xml:space="preserve">planning </w:t>
+      </w:r>
+      <w:r>
+        <w:rPr>
+          <w:rFonts w:ascii="Times New Roman" w:eastAsia="Times New Roman" w:hAnsi="Times New Roman" w:cs="Times New Roman"/>
+          <w:sz w:val="24"/>
+          <w:szCs w:val="24"/>
+          <w:lang w:val="en-US"/>
+        </w:rPr>
+        <w:t xml:space="preserve">atau </w:t>
+      </w:r>
+      <w:r>
+        <w:rPr>
+          <w:rFonts w:ascii="Times New Roman" w:eastAsia="Times New Roman" w:hAnsi="Times New Roman" w:cs="Times New Roman"/>
+          <w:sz w:val="24"/>
+          <w:szCs w:val="24"/>
+          <w:lang w:val="en-US"/>
+        </w:rPr>
+        <w:t>perencanaan ini melibatkan penyusunan konsep dan detail teknis dari website promosi.</w:t>
+      </w:r>
+      <w:r>
+        <w:rPr>
+          <w:rFonts w:ascii="Times New Roman" w:eastAsia="Times New Roman" w:hAnsi="Times New Roman" w:cs="Times New Roman"/>
+          <w:sz w:val="24"/>
+          <w:szCs w:val="24"/>
+          <w:lang w:val="en-US"/>
+        </w:rPr>
+        <w:t xml:space="preserve"> Kemudian, didalam tahapan ini ada juga tahap desain, </w:t>
+      </w:r>
+      <w:r>
+        <w:rPr>
+          <w:rFonts w:ascii="Times New Roman" w:eastAsia="Times New Roman" w:hAnsi="Times New Roman" w:cs="Times New Roman"/>
+          <w:sz w:val="24"/>
+          <w:szCs w:val="24"/>
+          <w:lang w:val="en-US"/>
+        </w:rPr>
+        <w:t>meliputi susunan informasi, layout halaman, estetika visual, dan pengalaman pengguna.</w:t>
+      </w:r>
+      <w:r>
+        <w:rPr>
+          <w:rFonts w:ascii="Times New Roman" w:eastAsia="Times New Roman" w:hAnsi="Times New Roman" w:cs="Times New Roman"/>
+          <w:sz w:val="24"/>
+          <w:szCs w:val="24"/>
+          <w:lang w:val="en-US"/>
+        </w:rPr>
+        <w:t xml:space="preserve"> </w:t>
+      </w:r>
+      <w:r>
+        <w:rPr>
+          <w:rFonts w:ascii="Times New Roman" w:eastAsia="Times New Roman" w:hAnsi="Times New Roman" w:cs="Times New Roman"/>
+          <w:sz w:val="24"/>
+          <w:szCs w:val="24"/>
+          <w:lang w:val="en-US"/>
+        </w:rPr>
+        <w:t>P</w:t>
+      </w:r>
+      <w:r>
+        <w:rPr>
+          <w:rFonts w:ascii="Times New Roman" w:eastAsia="Times New Roman" w:hAnsi="Times New Roman" w:cs="Times New Roman"/>
+          <w:sz w:val="24"/>
+          <w:szCs w:val="24"/>
+          <w:lang w:val="en-US"/>
+        </w:rPr>
+        <w:t xml:space="preserve">ada tahap desain ini melibatkan 2 </w:t>
+      </w:r>
+      <w:r>
+        <w:rPr>
+          <w:rFonts w:ascii="Times New Roman" w:eastAsia="Times New Roman" w:hAnsi="Times New Roman" w:cs="Times New Roman"/>
+          <w:sz w:val="24"/>
+          <w:szCs w:val="24"/>
+          <w:lang w:val="en-US"/>
+        </w:rPr>
+        <w:t>fase</w:t>
+      </w:r>
+      <w:r>
+        <w:rPr>
+          <w:rFonts w:ascii="Times New Roman" w:eastAsia="Times New Roman" w:hAnsi="Times New Roman" w:cs="Times New Roman"/>
+          <w:sz w:val="24"/>
+          <w:szCs w:val="24"/>
+          <w:lang w:val="en-US"/>
+        </w:rPr>
+        <w:t xml:space="preserve"> dari UX Lean, yaitu </w:t>
+      </w:r>
+      <w:r>
+        <w:rPr>
+          <w:rFonts w:ascii="Times New Roman" w:eastAsia="Times New Roman" w:hAnsi="Times New Roman" w:cs="Times New Roman"/>
+          <w:i/>
+          <w:sz w:val="24"/>
+          <w:szCs w:val="24"/>
+          <w:lang w:val="en-US"/>
+        </w:rPr>
+        <w:t>Design It</w:t>
+      </w:r>
+      <w:r>
+        <w:rPr>
+          <w:rFonts w:ascii="Times New Roman" w:eastAsia="Times New Roman" w:hAnsi="Times New Roman" w:cs="Times New Roman"/>
+          <w:sz w:val="24"/>
+          <w:szCs w:val="24"/>
+          <w:lang w:val="en-US"/>
+        </w:rPr>
+        <w:t xml:space="preserve"> dan </w:t>
+      </w:r>
+      <w:r>
+        <w:rPr>
+          <w:rFonts w:ascii="Times New Roman" w:eastAsia="Times New Roman" w:hAnsi="Times New Roman" w:cs="Times New Roman"/>
+          <w:i/>
+          <w:sz w:val="24"/>
+          <w:szCs w:val="24"/>
+          <w:lang w:val="en-US"/>
+        </w:rPr>
+        <w:t xml:space="preserve">Create </w:t>
+      </w:r>
+      <w:proofErr w:type="gramStart"/>
+      <w:r>
+        <w:rPr>
+          <w:rFonts w:ascii="Times New Roman" w:eastAsia="Times New Roman" w:hAnsi="Times New Roman" w:cs="Times New Roman"/>
+          <w:i/>
+          <w:sz w:val="24"/>
+          <w:szCs w:val="24"/>
+          <w:lang w:val="en-US"/>
+        </w:rPr>
+        <w:t>a</w:t>
+      </w:r>
+      <w:proofErr w:type="gramEnd"/>
+      <w:r>
+        <w:rPr>
+          <w:rFonts w:ascii="Times New Roman" w:eastAsia="Times New Roman" w:hAnsi="Times New Roman" w:cs="Times New Roman"/>
+          <w:i/>
+          <w:sz w:val="24"/>
+          <w:szCs w:val="24"/>
+          <w:lang w:val="en-US"/>
+        </w:rPr>
+        <w:t xml:space="preserve"> MVP</w:t>
+      </w:r>
+      <w:r>
+        <w:rPr>
+          <w:rFonts w:ascii="Times New Roman" w:eastAsia="Times New Roman" w:hAnsi="Times New Roman" w:cs="Times New Roman"/>
+          <w:sz w:val="24"/>
+          <w:szCs w:val="24"/>
+          <w:lang w:val="en-US"/>
+        </w:rPr>
+        <w:t xml:space="preserve">. </w:t>
+      </w:r>
+      <w:r>
+        <w:rPr>
+          <w:rFonts w:ascii="Times New Roman" w:eastAsia="Times New Roman" w:hAnsi="Times New Roman" w:cs="Times New Roman"/>
+          <w:sz w:val="24"/>
+          <w:szCs w:val="24"/>
+          <w:lang w:val="en-US"/>
+        </w:rPr>
+        <w:t xml:space="preserve">Dalam fase </w:t>
+      </w:r>
+      <w:r>
+        <w:rPr>
+          <w:rFonts w:ascii="Times New Roman" w:eastAsia="Times New Roman" w:hAnsi="Times New Roman" w:cs="Times New Roman"/>
+          <w:i/>
+          <w:sz w:val="24"/>
+          <w:szCs w:val="24"/>
+          <w:lang w:val="en-US"/>
+        </w:rPr>
+        <w:t>Design It</w:t>
+      </w:r>
+      <w:r>
+        <w:rPr>
+          <w:rFonts w:ascii="Times New Roman" w:eastAsia="Times New Roman" w:hAnsi="Times New Roman" w:cs="Times New Roman"/>
+          <w:sz w:val="24"/>
+          <w:szCs w:val="24"/>
+          <w:lang w:val="en-US"/>
+        </w:rPr>
+        <w:t xml:space="preserve">, </w:t>
+      </w:r>
+      <w:r>
+        <w:rPr>
+          <w:rFonts w:ascii="Times New Roman" w:eastAsia="Times New Roman" w:hAnsi="Times New Roman" w:cs="Times New Roman"/>
+          <w:sz w:val="24"/>
+          <w:szCs w:val="24"/>
+          <w:lang w:val="en-US"/>
+        </w:rPr>
+        <w:t>penulis</w:t>
+      </w:r>
+      <w:r>
+        <w:rPr>
+          <w:rFonts w:ascii="Times New Roman" w:eastAsia="Times New Roman" w:hAnsi="Times New Roman" w:cs="Times New Roman"/>
+          <w:sz w:val="24"/>
+          <w:szCs w:val="24"/>
+          <w:lang w:val="en-US"/>
+        </w:rPr>
+        <w:t xml:space="preserve"> mulai merancang solusi berdasarkan hipotesis yang telah disusun sebelumnya. Desain ini dapat berupa sketsa, </w:t>
+      </w:r>
+      <w:r>
+        <w:rPr>
+          <w:rFonts w:ascii="Times New Roman" w:eastAsia="Times New Roman" w:hAnsi="Times New Roman" w:cs="Times New Roman"/>
+          <w:i/>
+          <w:sz w:val="24"/>
+          <w:szCs w:val="24"/>
+          <w:lang w:val="en-US"/>
+        </w:rPr>
+        <w:t>wireframe</w:t>
+      </w:r>
+      <w:r>
+        <w:rPr>
+          <w:rFonts w:ascii="Times New Roman" w:eastAsia="Times New Roman" w:hAnsi="Times New Roman" w:cs="Times New Roman"/>
+          <w:sz w:val="24"/>
+          <w:szCs w:val="24"/>
+          <w:lang w:val="en-US"/>
+        </w:rPr>
+        <w:t xml:space="preserve">, atau </w:t>
+      </w:r>
+      <w:r>
+        <w:rPr>
+          <w:rFonts w:ascii="Times New Roman" w:eastAsia="Times New Roman" w:hAnsi="Times New Roman" w:cs="Times New Roman"/>
+          <w:i/>
+          <w:sz w:val="24"/>
+          <w:szCs w:val="24"/>
+          <w:lang w:val="en-US"/>
+        </w:rPr>
+        <w:t>prototype</w:t>
+      </w:r>
+      <w:r>
+        <w:rPr>
+          <w:rFonts w:ascii="Times New Roman" w:eastAsia="Times New Roman" w:hAnsi="Times New Roman" w:cs="Times New Roman"/>
+          <w:sz w:val="24"/>
+          <w:szCs w:val="24"/>
+          <w:lang w:val="en-US"/>
+        </w:rPr>
+        <w:t xml:space="preserve"> interaktif. Desain tersebut harus dapat beradaptasi dengan perubahan seiring dengan pembelajaran dari iterasi berikutnya.</w:t>
+      </w:r>
+      <w:r>
+        <w:rPr>
+          <w:rFonts w:ascii="Times New Roman" w:eastAsia="Times New Roman" w:hAnsi="Times New Roman" w:cs="Times New Roman"/>
+          <w:sz w:val="24"/>
+          <w:szCs w:val="24"/>
+          <w:lang w:val="en-US"/>
+        </w:rPr>
+        <w:t xml:space="preserve"> Kemudian, dari desain </w:t>
+      </w:r>
+      <w:r>
+        <w:rPr>
+          <w:rFonts w:ascii="Times New Roman" w:eastAsia="Times New Roman" w:hAnsi="Times New Roman" w:cs="Times New Roman"/>
+          <w:sz w:val="24"/>
+          <w:szCs w:val="24"/>
+          <w:lang w:val="en-US"/>
+        </w:rPr>
+        <w:lastRenderedPageBreak/>
+        <w:t xml:space="preserve">tersebut menghasilkan </w:t>
+      </w:r>
+      <w:r>
+        <w:rPr>
+          <w:rFonts w:ascii="Times New Roman" w:eastAsia="Times New Roman" w:hAnsi="Times New Roman" w:cs="Times New Roman"/>
+          <w:i/>
+          <w:sz w:val="24"/>
+          <w:szCs w:val="24"/>
+          <w:lang w:val="en-US"/>
+        </w:rPr>
+        <w:t>Minimum Viable Product</w:t>
+      </w:r>
+      <w:r>
+        <w:rPr>
+          <w:rFonts w:ascii="Times New Roman" w:eastAsia="Times New Roman" w:hAnsi="Times New Roman" w:cs="Times New Roman"/>
+          <w:sz w:val="24"/>
+          <w:szCs w:val="24"/>
+          <w:lang w:val="en-US"/>
+        </w:rPr>
+        <w:t xml:space="preserve"> (MVP)</w:t>
+      </w:r>
+      <w:r>
+        <w:rPr>
+          <w:rFonts w:ascii="Times New Roman" w:eastAsia="Times New Roman" w:hAnsi="Times New Roman" w:cs="Times New Roman"/>
+          <w:sz w:val="24"/>
+          <w:szCs w:val="24"/>
+          <w:lang w:val="en-US"/>
+        </w:rPr>
+        <w:t>, yang merupakan versi produk dengan fitur minimum yang diperlukan untuk menguji validitas dari hipotesis. MVP dibuat untuk segera dirkirimkan kepada pengguna agar mendapatkan umpan balik.</w:t>
+      </w:r>
+      <w:r>
+        <w:rPr>
+          <w:rFonts w:ascii="Times New Roman" w:eastAsia="Times New Roman" w:hAnsi="Times New Roman" w:cs="Times New Roman"/>
+          <w:sz w:val="24"/>
+          <w:szCs w:val="24"/>
+          <w:lang w:val="en-US"/>
+        </w:rPr>
+        <w:t xml:space="preserve"> </w:t>
+      </w:r>
+      <w:r>
+        <w:rPr>
+          <w:rFonts w:ascii="Times New Roman" w:eastAsia="Times New Roman" w:hAnsi="Times New Roman" w:cs="Times New Roman"/>
+          <w:sz w:val="24"/>
+          <w:szCs w:val="24"/>
+          <w:lang w:val="en-US"/>
+        </w:rPr>
+        <w:t xml:space="preserve">Setelah tahap desain selesai, langkah selanjutnya adalah masuk ke tahap UX Lean: </w:t>
+      </w:r>
+      <w:r>
+        <w:rPr>
+          <w:rFonts w:ascii="Times New Roman" w:eastAsia="Times New Roman" w:hAnsi="Times New Roman" w:cs="Times New Roman"/>
+          <w:i/>
+          <w:sz w:val="24"/>
+          <w:szCs w:val="24"/>
+          <w:lang w:val="en-US"/>
+        </w:rPr>
+        <w:t>Research and Learning</w:t>
+      </w:r>
+      <w:r>
+        <w:rPr>
+          <w:rFonts w:ascii="Times New Roman" w:eastAsia="Times New Roman" w:hAnsi="Times New Roman" w:cs="Times New Roman"/>
+          <w:sz w:val="24"/>
+          <w:szCs w:val="24"/>
+          <w:lang w:val="en-US"/>
+        </w:rPr>
+        <w:t xml:space="preserve">. Di sini, </w:t>
+      </w:r>
+      <w:r>
+        <w:rPr>
+          <w:rFonts w:ascii="Times New Roman" w:eastAsia="Times New Roman" w:hAnsi="Times New Roman" w:cs="Times New Roman"/>
+          <w:sz w:val="24"/>
+          <w:szCs w:val="24"/>
+          <w:lang w:val="en-US"/>
+        </w:rPr>
+        <w:t>penulis</w:t>
+      </w:r>
+      <w:r>
+        <w:rPr>
+          <w:rFonts w:ascii="Times New Roman" w:eastAsia="Times New Roman" w:hAnsi="Times New Roman" w:cs="Times New Roman"/>
+          <w:sz w:val="24"/>
+          <w:szCs w:val="24"/>
+          <w:lang w:val="en-US"/>
+        </w:rPr>
+        <w:t xml:space="preserve"> melakukan penelitian lebih lanjut dan menguji MVP dengan pengguna. Ini dapat melibatkan wawancara, observasi, atau pengujian pengguna. Tujuan dari tahap ini adalah untuk mempelajari dari pengalaman pengguna dengan MVP, mengonfirmasi atau menyesuaikan asumsi, dan mengumpulkan data untuk mengarahkan iterasi selanjutnya.</w:t>
       </w:r>
     </w:p>
     <w:p>
@@ -12248,7 +12856,16 @@
           <w:sz w:val="24"/>
           <w:szCs w:val="24"/>
         </w:rPr>
-        <w:t xml:space="preserve">, maka akan kembali pada proses hipotesis dan pembuatan ide. Kemudian, jika sudah memenuhi syarat tersebut, penulis akan lanjut pada proses pembuatan kode program untuk </w:t>
+        <w:t xml:space="preserve">, maka akan </w:t>
+      </w:r>
+      <w:r>
+        <w:rPr>
+          <w:rFonts w:ascii="Times New Roman" w:eastAsia="Times New Roman" w:hAnsi="Times New Roman" w:cs="Times New Roman"/>
+          <w:sz w:val="24"/>
+          <w:szCs w:val="24"/>
+        </w:rPr>
+        <w:lastRenderedPageBreak/>
+        <w:t xml:space="preserve">kembali pada proses hipotesis dan pembuatan ide. Kemudian, jika sudah memenuhi syarat tersebut, penulis akan lanjut pada proses pembuatan kode program untuk </w:t>
       </w:r>
       <w:r>
         <w:rPr>
@@ -12291,7 +12908,6 @@
           <w:sz w:val="24"/>
           <w:szCs w:val="24"/>
         </w:rPr>
-        <w:lastRenderedPageBreak/>
         <w:t xml:space="preserve">Pada proses pembuatan kode program untuk </w:t>
       </w:r>
       <w:r>
@@ -12576,9 +13192,9 @@
           <w:szCs w:val="24"/>
         </w:rPr>
       </w:pPr>
-      <w:bookmarkStart w:id="53" w:name="_uajvtytbhd0g" w:colFirst="0" w:colLast="0"/>
-      <w:bookmarkStart w:id="54" w:name="_Toc161664650"/>
-      <w:bookmarkEnd w:id="53"/>
+      <w:bookmarkStart w:id="54" w:name="_uajvtytbhd0g" w:colFirst="0" w:colLast="0"/>
+      <w:bookmarkStart w:id="55" w:name="_Toc161664650"/>
+      <w:bookmarkEnd w:id="54"/>
       <w:r>
         <w:rPr>
           <w:rFonts w:ascii="Times New Roman" w:eastAsia="Times New Roman" w:hAnsi="Times New Roman" w:cs="Times New Roman"/>
@@ -12589,7 +13205,7 @@
         </w:rPr>
         <w:t>Alat Penelitian</w:t>
       </w:r>
-      <w:bookmarkEnd w:id="54"/>
+      <w:bookmarkEnd w:id="55"/>
     </w:p>
     <w:p>
       <w:pPr>
@@ -12873,6 +13489,189 @@
           <w:szCs w:val="24"/>
         </w:rPr>
         <w:t>browser</w:t>
+      </w:r>
+    </w:p>
+    <w:p>
+      <w:pPr>
+        <w:numPr>
+          <w:ilvl w:val="1"/>
+          <w:numId w:val="9"/>
+        </w:numPr>
+        <w:spacing w:line="360" w:lineRule="auto"/>
+        <w:ind w:left="1842" w:hanging="283"/>
+        <w:jc w:val="both"/>
+        <w:rPr>
+          <w:rFonts w:ascii="Times New Roman" w:eastAsia="Times New Roman" w:hAnsi="Times New Roman" w:cs="Times New Roman"/>
+          <w:sz w:val="24"/>
+          <w:szCs w:val="24"/>
+        </w:rPr>
+      </w:pPr>
+      <w:r>
+        <w:rPr>
+          <w:rFonts w:ascii="Times New Roman" w:eastAsia="Times New Roman" w:hAnsi="Times New Roman" w:cs="Times New Roman"/>
+          <w:sz w:val="24"/>
+          <w:szCs w:val="24"/>
+          <w:lang w:val="en-US"/>
+        </w:rPr>
+        <w:t>XAMPP Control Panel dengan Apache sebagai web server</w:t>
+      </w:r>
+    </w:p>
+    <w:p>
+      <w:pPr>
+        <w:numPr>
+          <w:ilvl w:val="1"/>
+          <w:numId w:val="9"/>
+        </w:numPr>
+        <w:spacing w:line="360" w:lineRule="auto"/>
+        <w:ind w:left="1842" w:hanging="283"/>
+        <w:jc w:val="both"/>
+        <w:rPr>
+          <w:rFonts w:ascii="Times New Roman" w:eastAsia="Times New Roman" w:hAnsi="Times New Roman" w:cs="Times New Roman"/>
+          <w:sz w:val="24"/>
+          <w:szCs w:val="24"/>
+        </w:rPr>
+      </w:pPr>
+      <w:r>
+        <w:rPr>
+          <w:rFonts w:ascii="Times New Roman" w:eastAsia="Times New Roman" w:hAnsi="Times New Roman" w:cs="Times New Roman"/>
+          <w:sz w:val="24"/>
+          <w:szCs w:val="24"/>
+          <w:lang w:val="en-US"/>
+        </w:rPr>
+        <w:lastRenderedPageBreak/>
+        <w:t>MySQL sebagai database yang digunakan</w:t>
+      </w:r>
+    </w:p>
+    <w:p>
+      <w:pPr>
+        <w:numPr>
+          <w:ilvl w:val="1"/>
+          <w:numId w:val="9"/>
+        </w:numPr>
+        <w:spacing w:line="360" w:lineRule="auto"/>
+        <w:ind w:left="1842" w:hanging="283"/>
+        <w:jc w:val="both"/>
+        <w:rPr>
+          <w:rFonts w:ascii="Times New Roman" w:eastAsia="Times New Roman" w:hAnsi="Times New Roman" w:cs="Times New Roman"/>
+          <w:sz w:val="24"/>
+          <w:szCs w:val="24"/>
+        </w:rPr>
+      </w:pPr>
+      <w:r>
+        <w:rPr>
+          <w:rFonts w:ascii="Times New Roman" w:eastAsia="Times New Roman" w:hAnsi="Times New Roman" w:cs="Times New Roman"/>
+          <w:sz w:val="24"/>
+          <w:szCs w:val="24"/>
+          <w:lang w:val="en-US"/>
+        </w:rPr>
+        <w:t xml:space="preserve">Codeigniter 3 sebagai </w:t>
+      </w:r>
+      <w:r>
+        <w:rPr>
+          <w:rFonts w:ascii="Times New Roman" w:eastAsia="Times New Roman" w:hAnsi="Times New Roman" w:cs="Times New Roman"/>
+          <w:i/>
+          <w:sz w:val="24"/>
+          <w:szCs w:val="24"/>
+          <w:lang w:val="en-US"/>
+        </w:rPr>
+        <w:t>framework</w:t>
+      </w:r>
+      <w:r>
+        <w:rPr>
+          <w:rFonts w:ascii="Times New Roman" w:eastAsia="Times New Roman" w:hAnsi="Times New Roman" w:cs="Times New Roman"/>
+          <w:sz w:val="24"/>
+          <w:szCs w:val="24"/>
+          <w:lang w:val="en-US"/>
+        </w:rPr>
+        <w:t xml:space="preserve"> website</w:t>
+      </w:r>
+    </w:p>
+    <w:p>
+      <w:pPr>
+        <w:numPr>
+          <w:ilvl w:val="1"/>
+          <w:numId w:val="9"/>
+        </w:numPr>
+        <w:spacing w:line="360" w:lineRule="auto"/>
+        <w:ind w:left="1842" w:hanging="283"/>
+        <w:jc w:val="both"/>
+        <w:rPr>
+          <w:rFonts w:ascii="Times New Roman" w:eastAsia="Times New Roman" w:hAnsi="Times New Roman" w:cs="Times New Roman"/>
+          <w:sz w:val="24"/>
+          <w:szCs w:val="24"/>
+        </w:rPr>
+      </w:pPr>
+      <w:r>
+        <w:rPr>
+          <w:rFonts w:ascii="Times New Roman" w:eastAsia="Times New Roman" w:hAnsi="Times New Roman" w:cs="Times New Roman"/>
+          <w:sz w:val="24"/>
+          <w:szCs w:val="24"/>
+          <w:lang w:val="en-US"/>
+        </w:rPr>
+        <w:t>Menggunakan bahasa HTML, CSS, Javascript dan PHP</w:t>
+      </w:r>
+    </w:p>
+    <w:p>
+      <w:pPr>
+        <w:numPr>
+          <w:ilvl w:val="1"/>
+          <w:numId w:val="9"/>
+        </w:numPr>
+        <w:spacing w:line="360" w:lineRule="auto"/>
+        <w:ind w:left="1842" w:hanging="283"/>
+        <w:jc w:val="both"/>
+        <w:rPr>
+          <w:rFonts w:ascii="Times New Roman" w:eastAsia="Times New Roman" w:hAnsi="Times New Roman" w:cs="Times New Roman"/>
+          <w:sz w:val="24"/>
+          <w:szCs w:val="24"/>
+        </w:rPr>
+      </w:pPr>
+      <w:r>
+        <w:rPr>
+          <w:rFonts w:ascii="Times New Roman" w:eastAsia="Times New Roman" w:hAnsi="Times New Roman" w:cs="Times New Roman"/>
+          <w:sz w:val="24"/>
+          <w:szCs w:val="24"/>
+          <w:lang w:val="en-US"/>
+        </w:rPr>
+        <w:t xml:space="preserve">Tailwindcss sebagai </w:t>
+      </w:r>
+      <w:r>
+        <w:rPr>
+          <w:rFonts w:ascii="Times New Roman" w:eastAsia="Times New Roman" w:hAnsi="Times New Roman" w:cs="Times New Roman"/>
+          <w:i/>
+          <w:sz w:val="24"/>
+          <w:szCs w:val="24"/>
+          <w:lang w:val="en-US"/>
+        </w:rPr>
+        <w:t>framework</w:t>
+      </w:r>
+      <w:r>
+        <w:rPr>
+          <w:rFonts w:ascii="Times New Roman" w:eastAsia="Times New Roman" w:hAnsi="Times New Roman" w:cs="Times New Roman"/>
+          <w:sz w:val="24"/>
+          <w:szCs w:val="24"/>
+          <w:lang w:val="en-US"/>
+        </w:rPr>
+        <w:t xml:space="preserve"> untuk tampilan </w:t>
+      </w:r>
+      <w:r>
+        <w:rPr>
+          <w:rFonts w:ascii="Times New Roman" w:eastAsia="Times New Roman" w:hAnsi="Times New Roman" w:cs="Times New Roman"/>
+          <w:i/>
+          <w:sz w:val="24"/>
+          <w:szCs w:val="24"/>
+          <w:lang w:val="en-US"/>
+        </w:rPr>
+        <w:t>website</w:t>
+      </w:r>
+      <w:r>
+        <w:rPr>
+          <w:rFonts w:ascii="Times New Roman" w:eastAsia="Times New Roman" w:hAnsi="Times New Roman" w:cs="Times New Roman"/>
+          <w:sz w:val="24"/>
+          <w:szCs w:val="24"/>
+          <w:lang w:val="en-US"/>
+        </w:rPr>
+        <w:t xml:space="preserve"> </w:t>
       </w:r>
     </w:p>
     <w:p>
@@ -12999,9 +13798,9 @@
           <w:szCs w:val="24"/>
         </w:rPr>
       </w:pPr>
-      <w:bookmarkStart w:id="55" w:name="_ipugld9u6l5b" w:colFirst="0" w:colLast="0"/>
-      <w:bookmarkStart w:id="56" w:name="_Toc161664651"/>
-      <w:bookmarkEnd w:id="55"/>
+      <w:bookmarkStart w:id="56" w:name="_ipugld9u6l5b" w:colFirst="0" w:colLast="0"/>
+      <w:bookmarkStart w:id="57" w:name="_Toc161664651"/>
+      <w:bookmarkEnd w:id="56"/>
       <w:r>
         <w:rPr>
           <w:rFonts w:ascii="Times New Roman" w:eastAsia="Times New Roman" w:hAnsi="Times New Roman" w:cs="Times New Roman"/>
@@ -13010,10 +13809,9 @@
           <w:sz w:val="24"/>
           <w:szCs w:val="24"/>
         </w:rPr>
-        <w:lastRenderedPageBreak/>
         <w:t>Bahan Penelitian</w:t>
       </w:r>
-      <w:bookmarkEnd w:id="56"/>
+      <w:bookmarkEnd w:id="57"/>
     </w:p>
     <w:p>
       <w:pPr>
@@ -13097,7 +13895,44 @@
           <w:sz w:val="24"/>
           <w:szCs w:val="24"/>
         </w:rPr>
-        <w:t>Data hasil pengaruh metode</w:t>
+        <w:t xml:space="preserve">Data hasil pengaruh </w:t>
+      </w:r>
+      <w:r>
+        <w:rPr>
+          <w:rFonts w:ascii="Times New Roman" w:eastAsia="Times New Roman" w:hAnsi="Times New Roman" w:cs="Times New Roman"/>
+          <w:i/>
+          <w:sz w:val="24"/>
+          <w:szCs w:val="24"/>
+          <w:lang w:val="en-US"/>
+        </w:rPr>
+        <w:t>website</w:t>
+      </w:r>
+      <w:r>
+        <w:rPr>
+          <w:rFonts w:ascii="Times New Roman" w:eastAsia="Times New Roman" w:hAnsi="Times New Roman" w:cs="Times New Roman"/>
+          <w:i/>
+          <w:sz w:val="24"/>
+          <w:szCs w:val="24"/>
+          <w:lang w:val="en-US"/>
+        </w:rPr>
+        <w:t xml:space="preserve"> </w:t>
+      </w:r>
+      <w:r>
+        <w:rPr>
+          <w:rFonts w:ascii="Times New Roman" w:eastAsia="Times New Roman" w:hAnsi="Times New Roman" w:cs="Times New Roman"/>
+          <w:sz w:val="24"/>
+          <w:szCs w:val="24"/>
+          <w:lang w:val="en-US"/>
+        </w:rPr>
+        <w:t xml:space="preserve">dengan </w:t>
+      </w:r>
+      <w:r>
+        <w:rPr>
+          <w:rFonts w:ascii="Times New Roman" w:eastAsia="Times New Roman" w:hAnsi="Times New Roman" w:cs="Times New Roman"/>
+          <w:sz w:val="24"/>
+          <w:szCs w:val="24"/>
+        </w:rPr>
+        <w:t>metode</w:t>
       </w:r>
       <w:r>
         <w:rPr>
@@ -13119,28 +13954,37 @@
       <w:r>
         <w:rPr>
           <w:rFonts w:ascii="Times New Roman" w:eastAsia="Times New Roman" w:hAnsi="Times New Roman" w:cs="Times New Roman"/>
-          <w:i/>
-          <w:sz w:val="24"/>
-          <w:szCs w:val="24"/>
-        </w:rPr>
-        <w:t>website</w:t>
-      </w:r>
-      <w:r>
-        <w:rPr>
-          <w:rFonts w:ascii="Times New Roman" w:eastAsia="Times New Roman" w:hAnsi="Times New Roman" w:cs="Times New Roman"/>
-          <w:sz w:val="24"/>
-          <w:szCs w:val="24"/>
-        </w:rPr>
-        <w:t xml:space="preserve"> dengan menggunakan Google </w:t>
-      </w:r>
-      <w:r>
-        <w:rPr>
-          <w:rFonts w:ascii="Times New Roman" w:eastAsia="Times New Roman" w:hAnsi="Times New Roman" w:cs="Times New Roman"/>
-          <w:i/>
-          <w:sz w:val="24"/>
-          <w:szCs w:val="24"/>
-        </w:rPr>
-        <w:t>Analytics.</w:t>
+          <w:sz w:val="24"/>
+          <w:szCs w:val="24"/>
+          <w:lang w:val="en-US"/>
+        </w:rPr>
+        <w:t>penjualan</w:t>
+      </w:r>
+      <w:r>
+        <w:rPr>
+          <w:rFonts w:ascii="Times New Roman" w:eastAsia="Times New Roman" w:hAnsi="Times New Roman" w:cs="Times New Roman"/>
+          <w:sz w:val="24"/>
+          <w:szCs w:val="24"/>
+        </w:rPr>
+        <w:t xml:space="preserve"> dengan menggunakan </w:t>
+      </w:r>
+      <w:r>
+        <w:rPr>
+          <w:rFonts w:ascii="Times New Roman" w:eastAsia="Times New Roman" w:hAnsi="Times New Roman" w:cs="Times New Roman"/>
+          <w:sz w:val="24"/>
+          <w:szCs w:val="24"/>
+          <w:lang w:val="en-US"/>
+        </w:rPr>
+        <w:t>Spreadsheet</w:t>
+      </w:r>
+      <w:r>
+        <w:rPr>
+          <w:rFonts w:ascii="Times New Roman" w:eastAsia="Times New Roman" w:hAnsi="Times New Roman" w:cs="Times New Roman"/>
+          <w:i/>
+          <w:sz w:val="24"/>
+          <w:szCs w:val="24"/>
+        </w:rPr>
+        <w:t>.</w:t>
       </w:r>
     </w:p>
     <w:p>
@@ -13160,9 +14004,9 @@
           <w:szCs w:val="24"/>
         </w:rPr>
       </w:pPr>
-      <w:bookmarkStart w:id="57" w:name="_4w66efw5ueys" w:colFirst="0" w:colLast="0"/>
-      <w:bookmarkStart w:id="58" w:name="_Toc161664652"/>
-      <w:bookmarkEnd w:id="57"/>
+      <w:bookmarkStart w:id="58" w:name="_4w66efw5ueys" w:colFirst="0" w:colLast="0"/>
+      <w:bookmarkStart w:id="59" w:name="_Toc161664652"/>
+      <w:bookmarkEnd w:id="58"/>
       <w:r>
         <w:rPr>
           <w:rFonts w:ascii="Times New Roman" w:eastAsia="Times New Roman" w:hAnsi="Times New Roman" w:cs="Times New Roman"/>
@@ -13172,7 +14016,7 @@
         </w:rPr>
         <w:t>Diagram Alir</w:t>
       </w:r>
-      <w:bookmarkEnd w:id="58"/>
+      <w:bookmarkEnd w:id="59"/>
     </w:p>
     <w:p>
       <w:pPr>
@@ -13209,6 +14053,7 @@
         <w:rPr>
           <w:noProof/>
         </w:rPr>
+        <w:lastRenderedPageBreak/>
         <w:drawing>
           <wp:inline distT="0" distB="0" distL="0" distR="0" wp14:anchorId="418099A4" wp14:editId="4496248C">
             <wp:extent cx="4748325" cy="5362575"/>
@@ -13296,9 +14141,9 @@
           <w:szCs w:val="24"/>
         </w:rPr>
       </w:pPr>
-      <w:bookmarkStart w:id="59" w:name="_uml1tw83qarv" w:colFirst="0" w:colLast="0"/>
-      <w:bookmarkStart w:id="60" w:name="_Toc161664653"/>
-      <w:bookmarkEnd w:id="59"/>
+      <w:bookmarkStart w:id="60" w:name="_uml1tw83qarv" w:colFirst="0" w:colLast="0"/>
+      <w:bookmarkStart w:id="61" w:name="_Toc161664653"/>
+      <w:bookmarkEnd w:id="60"/>
       <w:r>
         <w:rPr>
           <w:rFonts w:ascii="Times New Roman" w:eastAsia="Times New Roman" w:hAnsi="Times New Roman" w:cs="Times New Roman"/>
@@ -13306,10 +14151,285 @@
           <w:sz w:val="24"/>
           <w:szCs w:val="24"/>
         </w:rPr>
+        <w:t>Teknik Pengujian Sistem</w:t>
+      </w:r>
+      <w:bookmarkEnd w:id="61"/>
+    </w:p>
+    <w:p>
+      <w:pPr>
+        <w:spacing w:line="360" w:lineRule="auto"/>
+        <w:ind w:left="425" w:firstLine="708"/>
+        <w:jc w:val="both"/>
+        <w:rPr>
+          <w:rFonts w:ascii="Times New Roman" w:eastAsia="Times New Roman" w:hAnsi="Times New Roman" w:cs="Times New Roman"/>
+          <w:sz w:val="24"/>
+          <w:szCs w:val="24"/>
+        </w:rPr>
+      </w:pPr>
+      <w:r>
+        <w:rPr>
+          <w:rFonts w:ascii="Times New Roman" w:eastAsia="Times New Roman" w:hAnsi="Times New Roman" w:cs="Times New Roman"/>
+          <w:sz w:val="24"/>
+          <w:szCs w:val="24"/>
+        </w:rPr>
+        <w:t xml:space="preserve">Dalam penelitian ini, peneliti menggunakan </w:t>
+      </w:r>
+      <w:r>
+        <w:rPr>
+          <w:rFonts w:ascii="Times New Roman" w:eastAsia="Times New Roman" w:hAnsi="Times New Roman" w:cs="Times New Roman"/>
+          <w:i/>
+          <w:sz w:val="24"/>
+          <w:szCs w:val="24"/>
+        </w:rPr>
+        <w:t>usability testing</w:t>
+      </w:r>
+      <w:r>
+        <w:rPr>
+          <w:rFonts w:ascii="Times New Roman" w:eastAsia="Times New Roman" w:hAnsi="Times New Roman" w:cs="Times New Roman"/>
+          <w:sz w:val="24"/>
+          <w:szCs w:val="24"/>
+        </w:rPr>
+        <w:t xml:space="preserve"> untuk menguji </w:t>
+      </w:r>
+      <w:r>
+        <w:rPr>
+          <w:rFonts w:ascii="Times New Roman" w:eastAsia="Times New Roman" w:hAnsi="Times New Roman" w:cs="Times New Roman"/>
+          <w:i/>
+          <w:sz w:val="24"/>
+          <w:szCs w:val="24"/>
+        </w:rPr>
+        <w:t>website</w:t>
+      </w:r>
+      <w:r>
+        <w:rPr>
+          <w:rFonts w:ascii="Times New Roman" w:eastAsia="Times New Roman" w:hAnsi="Times New Roman" w:cs="Times New Roman"/>
+          <w:sz w:val="24"/>
+          <w:szCs w:val="24"/>
+        </w:rPr>
+        <w:t xml:space="preserve"> promosi toko Rumah Kue Haviyya. Tujuan dari </w:t>
+      </w:r>
+      <w:r>
+        <w:rPr>
+          <w:rFonts w:ascii="Times New Roman" w:eastAsia="Times New Roman" w:hAnsi="Times New Roman" w:cs="Times New Roman"/>
+          <w:i/>
+          <w:sz w:val="24"/>
+          <w:szCs w:val="24"/>
+        </w:rPr>
+        <w:t>usability testing</w:t>
+      </w:r>
+      <w:r>
+        <w:rPr>
+          <w:rFonts w:ascii="Times New Roman" w:eastAsia="Times New Roman" w:hAnsi="Times New Roman" w:cs="Times New Roman"/>
+          <w:sz w:val="24"/>
+          <w:szCs w:val="24"/>
+        </w:rPr>
+        <w:t xml:space="preserve"> adalah mencari permasalahan kegunaan, mengumpulkan data kualitatif dan kuantitatif, serta menentukan kepuasan pengguna dengan produk tersebut (Anisa, 2021). Adapun beberapa proses dalam menggunakan metode </w:t>
+      </w:r>
+      <w:r>
+        <w:rPr>
+          <w:rFonts w:ascii="Times New Roman" w:eastAsia="Times New Roman" w:hAnsi="Times New Roman" w:cs="Times New Roman"/>
+          <w:i/>
+          <w:sz w:val="24"/>
+          <w:szCs w:val="24"/>
+        </w:rPr>
+        <w:t>usability testing</w:t>
+      </w:r>
+      <w:r>
+        <w:rPr>
+          <w:rFonts w:ascii="Times New Roman" w:eastAsia="Times New Roman" w:hAnsi="Times New Roman" w:cs="Times New Roman"/>
+          <w:sz w:val="24"/>
+          <w:szCs w:val="24"/>
+        </w:rPr>
+        <w:t xml:space="preserve">. Proses yang pertama adalah </w:t>
+      </w:r>
+      <w:r>
+        <w:rPr>
+          <w:rFonts w:ascii="Times New Roman" w:eastAsia="Times New Roman" w:hAnsi="Times New Roman" w:cs="Times New Roman"/>
+          <w:i/>
+          <w:sz w:val="24"/>
+          <w:szCs w:val="24"/>
+        </w:rPr>
+        <w:t>plan the session</w:t>
+      </w:r>
+      <w:r>
+        <w:rPr>
+          <w:rFonts w:ascii="Times New Roman" w:eastAsia="Times New Roman" w:hAnsi="Times New Roman" w:cs="Times New Roman"/>
+          <w:sz w:val="24"/>
+          <w:szCs w:val="24"/>
+        </w:rPr>
+        <w:t xml:space="preserve">, pada tahap ini penguji harus merencanakan detail sesi </w:t>
+      </w:r>
+      <w:r>
+        <w:rPr>
+          <w:rFonts w:ascii="Times New Roman" w:eastAsia="Times New Roman" w:hAnsi="Times New Roman" w:cs="Times New Roman"/>
+          <w:i/>
+          <w:sz w:val="24"/>
+          <w:szCs w:val="24"/>
+        </w:rPr>
+        <w:t>usability testing</w:t>
+      </w:r>
+      <w:r>
+        <w:rPr>
+          <w:rFonts w:ascii="Times New Roman" w:eastAsia="Times New Roman" w:hAnsi="Times New Roman" w:cs="Times New Roman"/>
+          <w:sz w:val="24"/>
+          <w:szCs w:val="24"/>
+        </w:rPr>
+        <w:t xml:space="preserve">. Detail sesi tersebut adalah dengan menentukan area, jenis </w:t>
+      </w:r>
+      <w:r>
+        <w:rPr>
+          <w:rFonts w:ascii="Times New Roman" w:eastAsia="Times New Roman" w:hAnsi="Times New Roman" w:cs="Times New Roman"/>
+          <w:i/>
+          <w:sz w:val="24"/>
+          <w:szCs w:val="24"/>
+        </w:rPr>
+        <w:t>user</w:t>
+      </w:r>
+      <w:r>
+        <w:rPr>
+          <w:rFonts w:ascii="Times New Roman" w:eastAsia="Times New Roman" w:hAnsi="Times New Roman" w:cs="Times New Roman"/>
+          <w:sz w:val="24"/>
+          <w:szCs w:val="24"/>
+        </w:rPr>
+        <w:t xml:space="preserve"> yang akan diuji, dan menentukan pertanyaan yang akan diajukan. Kemudian proses selanjutnya adalah </w:t>
+      </w:r>
+      <w:r>
+        <w:rPr>
+          <w:rFonts w:ascii="Times New Roman" w:eastAsia="Times New Roman" w:hAnsi="Times New Roman" w:cs="Times New Roman"/>
+          <w:i/>
+          <w:sz w:val="24"/>
+          <w:szCs w:val="24"/>
+        </w:rPr>
         <w:lastRenderedPageBreak/>
-        <w:t>Teknik Pengujian Sistem</w:t>
-      </w:r>
-      <w:bookmarkEnd w:id="60"/>
+        <w:t>Recruiting participants</w:t>
+      </w:r>
+      <w:r>
+        <w:rPr>
+          <w:rFonts w:ascii="Times New Roman" w:eastAsia="Times New Roman" w:hAnsi="Times New Roman" w:cs="Times New Roman"/>
+          <w:sz w:val="24"/>
+          <w:szCs w:val="24"/>
+        </w:rPr>
+        <w:t xml:space="preserve">. Pada langkah ini penguji harus menentukan siapa yang akan menggunakan </w:t>
+      </w:r>
+      <w:r>
+        <w:rPr>
+          <w:rFonts w:ascii="Times New Roman" w:eastAsia="Times New Roman" w:hAnsi="Times New Roman" w:cs="Times New Roman"/>
+          <w:i/>
+          <w:sz w:val="24"/>
+          <w:szCs w:val="24"/>
+        </w:rPr>
+        <w:t>website</w:t>
+      </w:r>
+      <w:r>
+        <w:rPr>
+          <w:rFonts w:ascii="Times New Roman" w:eastAsia="Times New Roman" w:hAnsi="Times New Roman" w:cs="Times New Roman"/>
+          <w:sz w:val="24"/>
+          <w:szCs w:val="24"/>
+        </w:rPr>
+        <w:t xml:space="preserve"> yang telah dibuat. Kemudian dilanjutkan ke tahap selanjutnya yaitu </w:t>
+      </w:r>
+      <w:r>
+        <w:rPr>
+          <w:rFonts w:ascii="Times New Roman" w:eastAsia="Times New Roman" w:hAnsi="Times New Roman" w:cs="Times New Roman"/>
+          <w:i/>
+          <w:sz w:val="24"/>
+          <w:szCs w:val="24"/>
+        </w:rPr>
+        <w:t>Designing the task(s)</w:t>
+      </w:r>
+      <w:r>
+        <w:rPr>
+          <w:rFonts w:ascii="Times New Roman" w:eastAsia="Times New Roman" w:hAnsi="Times New Roman" w:cs="Times New Roman"/>
+          <w:sz w:val="24"/>
+          <w:szCs w:val="24"/>
+        </w:rPr>
+        <w:t xml:space="preserve">. Pada tahapan mendesain </w:t>
+      </w:r>
+      <w:r>
+        <w:rPr>
+          <w:rFonts w:ascii="Times New Roman" w:eastAsia="Times New Roman" w:hAnsi="Times New Roman" w:cs="Times New Roman"/>
+          <w:i/>
+          <w:sz w:val="24"/>
+          <w:szCs w:val="24"/>
+        </w:rPr>
+        <w:t>task</w:t>
+      </w:r>
+      <w:r>
+        <w:rPr>
+          <w:rFonts w:ascii="Times New Roman" w:eastAsia="Times New Roman" w:hAnsi="Times New Roman" w:cs="Times New Roman"/>
+          <w:sz w:val="24"/>
+          <w:szCs w:val="24"/>
+        </w:rPr>
+        <w:t xml:space="preserve"> ini, dapat dilakukan bersamaan dengan perekrutan partisipan. Langkah selanjutnya adalah </w:t>
+      </w:r>
+      <w:r>
+        <w:rPr>
+          <w:rFonts w:ascii="Times New Roman" w:eastAsia="Times New Roman" w:hAnsi="Times New Roman" w:cs="Times New Roman"/>
+          <w:i/>
+          <w:sz w:val="24"/>
+          <w:szCs w:val="24"/>
+        </w:rPr>
+        <w:t>Running the session</w:t>
+      </w:r>
+      <w:r>
+        <w:rPr>
+          <w:rFonts w:ascii="Times New Roman" w:eastAsia="Times New Roman" w:hAnsi="Times New Roman" w:cs="Times New Roman"/>
+          <w:sz w:val="24"/>
+          <w:szCs w:val="24"/>
+        </w:rPr>
+        <w:t xml:space="preserve">. Pada tahapan ini lah sesi </w:t>
+      </w:r>
+      <w:r>
+        <w:rPr>
+          <w:rFonts w:ascii="Times New Roman" w:eastAsia="Times New Roman" w:hAnsi="Times New Roman" w:cs="Times New Roman"/>
+          <w:i/>
+          <w:sz w:val="24"/>
+          <w:szCs w:val="24"/>
+        </w:rPr>
+        <w:t>usability testing</w:t>
+      </w:r>
+      <w:r>
+        <w:rPr>
+          <w:rFonts w:ascii="Times New Roman" w:eastAsia="Times New Roman" w:hAnsi="Times New Roman" w:cs="Times New Roman"/>
+          <w:sz w:val="24"/>
+          <w:szCs w:val="24"/>
+        </w:rPr>
+        <w:t xml:space="preserve"> dilakukan. Penguji harus mengikuti protokol yang sudah ditetapkan kepada setiap peserta. Kumpulkan informasi demografis dan psikografis menggunakan pertanyaan yang telah ditentukan sebelumnya. Di akhir sesi akan diadakan pertanyaan lanjutan untuk peserta dan mengumpulkan </w:t>
+      </w:r>
+      <w:r>
+        <w:rPr>
+          <w:rFonts w:ascii="Times New Roman" w:eastAsia="Times New Roman" w:hAnsi="Times New Roman" w:cs="Times New Roman"/>
+          <w:i/>
+          <w:sz w:val="24"/>
+          <w:szCs w:val="24"/>
+        </w:rPr>
+        <w:t>feedback</w:t>
+      </w:r>
+      <w:r>
+        <w:rPr>
+          <w:rFonts w:ascii="Times New Roman" w:eastAsia="Times New Roman" w:hAnsi="Times New Roman" w:cs="Times New Roman"/>
+          <w:sz w:val="24"/>
+          <w:szCs w:val="24"/>
+        </w:rPr>
+        <w:t xml:space="preserve"> dari peserta. Tahap terakhir adalah </w:t>
+      </w:r>
+      <w:r>
+        <w:rPr>
+          <w:rFonts w:ascii="Times New Roman" w:eastAsia="Times New Roman" w:hAnsi="Times New Roman" w:cs="Times New Roman"/>
+          <w:i/>
+          <w:sz w:val="24"/>
+          <w:szCs w:val="24"/>
+        </w:rPr>
+        <w:t>Analyzing the insights</w:t>
+      </w:r>
+      <w:r>
+        <w:rPr>
+          <w:rFonts w:ascii="Times New Roman" w:eastAsia="Times New Roman" w:hAnsi="Times New Roman" w:cs="Times New Roman"/>
+          <w:sz w:val="24"/>
+          <w:szCs w:val="24"/>
+        </w:rPr>
+        <w:t>. Di tahap terakhir ini penguji mengumpulkan data yang telah didapat dan membuat kesimpulan.</w:t>
+      </w:r>
     </w:p>
     <w:p>
       <w:pPr>
@@ -13328,24 +14448,24 @@
           <w:sz w:val="24"/>
           <w:szCs w:val="24"/>
         </w:rPr>
-        <w:t xml:space="preserve">Dalam penelitian ini, peneliti menggunakan </w:t>
-      </w:r>
-      <w:r>
-        <w:rPr>
-          <w:rFonts w:ascii="Times New Roman" w:eastAsia="Times New Roman" w:hAnsi="Times New Roman" w:cs="Times New Roman"/>
-          <w:i/>
-          <w:sz w:val="24"/>
-          <w:szCs w:val="24"/>
-        </w:rPr>
-        <w:t>usability testing</w:t>
-      </w:r>
-      <w:r>
-        <w:rPr>
-          <w:rFonts w:ascii="Times New Roman" w:eastAsia="Times New Roman" w:hAnsi="Times New Roman" w:cs="Times New Roman"/>
-          <w:sz w:val="24"/>
-          <w:szCs w:val="24"/>
-        </w:rPr>
-        <w:t xml:space="preserve"> untuk menguji </w:t>
+        <w:t xml:space="preserve">Kemudian pada bagian </w:t>
+      </w:r>
+      <w:r>
+        <w:rPr>
+          <w:rFonts w:ascii="Times New Roman" w:eastAsia="Times New Roman" w:hAnsi="Times New Roman" w:cs="Times New Roman"/>
+          <w:i/>
+          <w:sz w:val="24"/>
+          <w:szCs w:val="24"/>
+        </w:rPr>
+        <w:t>user experience</w:t>
+      </w:r>
+      <w:r>
+        <w:rPr>
+          <w:rFonts w:ascii="Times New Roman" w:eastAsia="Times New Roman" w:hAnsi="Times New Roman" w:cs="Times New Roman"/>
+          <w:sz w:val="24"/>
+          <w:szCs w:val="24"/>
+        </w:rPr>
+        <w:t xml:space="preserve"> </w:t>
       </w:r>
       <w:r>
         <w:rPr>
@@ -13362,282 +14482,6 @@
           <w:sz w:val="24"/>
           <w:szCs w:val="24"/>
         </w:rPr>
-        <w:t xml:space="preserve"> promosi toko Rumah Kue Haviyya. Tujuan dari </w:t>
-      </w:r>
-      <w:r>
-        <w:rPr>
-          <w:rFonts w:ascii="Times New Roman" w:eastAsia="Times New Roman" w:hAnsi="Times New Roman" w:cs="Times New Roman"/>
-          <w:i/>
-          <w:sz w:val="24"/>
-          <w:szCs w:val="24"/>
-        </w:rPr>
-        <w:t>usability testing</w:t>
-      </w:r>
-      <w:r>
-        <w:rPr>
-          <w:rFonts w:ascii="Times New Roman" w:eastAsia="Times New Roman" w:hAnsi="Times New Roman" w:cs="Times New Roman"/>
-          <w:sz w:val="24"/>
-          <w:szCs w:val="24"/>
-        </w:rPr>
-        <w:t xml:space="preserve"> adalah mencari permasalahan kegunaan, mengumpulkan data kualitatif dan kuantitatif, serta menentukan kepuasan pengguna dengan produk tersebut (Anisa, 2021). Adapun beberapa proses dalam menggunakan metode </w:t>
-      </w:r>
-      <w:r>
-        <w:rPr>
-          <w:rFonts w:ascii="Times New Roman" w:eastAsia="Times New Roman" w:hAnsi="Times New Roman" w:cs="Times New Roman"/>
-          <w:i/>
-          <w:sz w:val="24"/>
-          <w:szCs w:val="24"/>
-        </w:rPr>
-        <w:t>usability testing</w:t>
-      </w:r>
-      <w:r>
-        <w:rPr>
-          <w:rFonts w:ascii="Times New Roman" w:eastAsia="Times New Roman" w:hAnsi="Times New Roman" w:cs="Times New Roman"/>
-          <w:sz w:val="24"/>
-          <w:szCs w:val="24"/>
-        </w:rPr>
-        <w:t xml:space="preserve">. Proses yang pertama adalah </w:t>
-      </w:r>
-      <w:r>
-        <w:rPr>
-          <w:rFonts w:ascii="Times New Roman" w:eastAsia="Times New Roman" w:hAnsi="Times New Roman" w:cs="Times New Roman"/>
-          <w:i/>
-          <w:sz w:val="24"/>
-          <w:szCs w:val="24"/>
-        </w:rPr>
-        <w:t>plan the session</w:t>
-      </w:r>
-      <w:r>
-        <w:rPr>
-          <w:rFonts w:ascii="Times New Roman" w:eastAsia="Times New Roman" w:hAnsi="Times New Roman" w:cs="Times New Roman"/>
-          <w:sz w:val="24"/>
-          <w:szCs w:val="24"/>
-        </w:rPr>
-        <w:t xml:space="preserve">, pada tahap ini penguji harus merencanakan detail sesi </w:t>
-      </w:r>
-      <w:r>
-        <w:rPr>
-          <w:rFonts w:ascii="Times New Roman" w:eastAsia="Times New Roman" w:hAnsi="Times New Roman" w:cs="Times New Roman"/>
-          <w:i/>
-          <w:sz w:val="24"/>
-          <w:szCs w:val="24"/>
-        </w:rPr>
-        <w:t>usability testing</w:t>
-      </w:r>
-      <w:r>
-        <w:rPr>
-          <w:rFonts w:ascii="Times New Roman" w:eastAsia="Times New Roman" w:hAnsi="Times New Roman" w:cs="Times New Roman"/>
-          <w:sz w:val="24"/>
-          <w:szCs w:val="24"/>
-        </w:rPr>
-        <w:t xml:space="preserve">. Detail sesi tersebut adalah dengan menentukan area, jenis </w:t>
-      </w:r>
-      <w:r>
-        <w:rPr>
-          <w:rFonts w:ascii="Times New Roman" w:eastAsia="Times New Roman" w:hAnsi="Times New Roman" w:cs="Times New Roman"/>
-          <w:i/>
-          <w:sz w:val="24"/>
-          <w:szCs w:val="24"/>
-        </w:rPr>
-        <w:t>user</w:t>
-      </w:r>
-      <w:r>
-        <w:rPr>
-          <w:rFonts w:ascii="Times New Roman" w:eastAsia="Times New Roman" w:hAnsi="Times New Roman" w:cs="Times New Roman"/>
-          <w:sz w:val="24"/>
-          <w:szCs w:val="24"/>
-        </w:rPr>
-        <w:t xml:space="preserve"> yang akan diuji, dan menentukan pertanyaan yang akan diajukan. Kemudian proses selanjutnya adalah </w:t>
-      </w:r>
-      <w:r>
-        <w:rPr>
-          <w:rFonts w:ascii="Times New Roman" w:eastAsia="Times New Roman" w:hAnsi="Times New Roman" w:cs="Times New Roman"/>
-          <w:i/>
-          <w:sz w:val="24"/>
-          <w:szCs w:val="24"/>
-        </w:rPr>
-        <w:t>Recruiting participants</w:t>
-      </w:r>
-      <w:r>
-        <w:rPr>
-          <w:rFonts w:ascii="Times New Roman" w:eastAsia="Times New Roman" w:hAnsi="Times New Roman" w:cs="Times New Roman"/>
-          <w:sz w:val="24"/>
-          <w:szCs w:val="24"/>
-        </w:rPr>
-        <w:t xml:space="preserve">. Pada langkah ini penguji harus menentukan siapa yang akan menggunakan </w:t>
-      </w:r>
-      <w:r>
-        <w:rPr>
-          <w:rFonts w:ascii="Times New Roman" w:eastAsia="Times New Roman" w:hAnsi="Times New Roman" w:cs="Times New Roman"/>
-          <w:i/>
-          <w:sz w:val="24"/>
-          <w:szCs w:val="24"/>
-        </w:rPr>
-        <w:t>website</w:t>
-      </w:r>
-      <w:r>
-        <w:rPr>
-          <w:rFonts w:ascii="Times New Roman" w:eastAsia="Times New Roman" w:hAnsi="Times New Roman" w:cs="Times New Roman"/>
-          <w:sz w:val="24"/>
-          <w:szCs w:val="24"/>
-        </w:rPr>
-        <w:t xml:space="preserve"> yang telah dibuat. Kemudian dilanjutkan ke tahap selanjutnya yaitu </w:t>
-      </w:r>
-      <w:r>
-        <w:rPr>
-          <w:rFonts w:ascii="Times New Roman" w:eastAsia="Times New Roman" w:hAnsi="Times New Roman" w:cs="Times New Roman"/>
-          <w:i/>
-          <w:sz w:val="24"/>
-          <w:szCs w:val="24"/>
-        </w:rPr>
-        <w:t>Designing the task(s)</w:t>
-      </w:r>
-      <w:r>
-        <w:rPr>
-          <w:rFonts w:ascii="Times New Roman" w:eastAsia="Times New Roman" w:hAnsi="Times New Roman" w:cs="Times New Roman"/>
-          <w:sz w:val="24"/>
-          <w:szCs w:val="24"/>
-        </w:rPr>
-        <w:t xml:space="preserve">. Pada tahapan mendesain </w:t>
-      </w:r>
-      <w:r>
-        <w:rPr>
-          <w:rFonts w:ascii="Times New Roman" w:eastAsia="Times New Roman" w:hAnsi="Times New Roman" w:cs="Times New Roman"/>
-          <w:i/>
-          <w:sz w:val="24"/>
-          <w:szCs w:val="24"/>
-        </w:rPr>
-        <w:t>task</w:t>
-      </w:r>
-      <w:r>
-        <w:rPr>
-          <w:rFonts w:ascii="Times New Roman" w:eastAsia="Times New Roman" w:hAnsi="Times New Roman" w:cs="Times New Roman"/>
-          <w:sz w:val="24"/>
-          <w:szCs w:val="24"/>
-        </w:rPr>
-        <w:t xml:space="preserve"> ini, dapat dilakukan bersamaan dengan perekrutan partisipan. Langkah selanjutnya adalah </w:t>
-      </w:r>
-      <w:r>
-        <w:rPr>
-          <w:rFonts w:ascii="Times New Roman" w:eastAsia="Times New Roman" w:hAnsi="Times New Roman" w:cs="Times New Roman"/>
-          <w:i/>
-          <w:sz w:val="24"/>
-          <w:szCs w:val="24"/>
-        </w:rPr>
-        <w:t>Running the session</w:t>
-      </w:r>
-      <w:r>
-        <w:rPr>
-          <w:rFonts w:ascii="Times New Roman" w:eastAsia="Times New Roman" w:hAnsi="Times New Roman" w:cs="Times New Roman"/>
-          <w:sz w:val="24"/>
-          <w:szCs w:val="24"/>
-        </w:rPr>
-        <w:t xml:space="preserve">. Pada tahapan ini lah sesi </w:t>
-      </w:r>
-      <w:r>
-        <w:rPr>
-          <w:rFonts w:ascii="Times New Roman" w:eastAsia="Times New Roman" w:hAnsi="Times New Roman" w:cs="Times New Roman"/>
-          <w:i/>
-          <w:sz w:val="24"/>
-          <w:szCs w:val="24"/>
-        </w:rPr>
-        <w:t>usability testing</w:t>
-      </w:r>
-      <w:r>
-        <w:rPr>
-          <w:rFonts w:ascii="Times New Roman" w:eastAsia="Times New Roman" w:hAnsi="Times New Roman" w:cs="Times New Roman"/>
-          <w:sz w:val="24"/>
-          <w:szCs w:val="24"/>
-        </w:rPr>
-        <w:t xml:space="preserve"> dilakukan. Penguji harus mengikuti protokol yang sudah ditetapkan kepada setiap peserta. Kumpulkan informasi demografis dan psikografis menggunakan pertanyaan yang telah ditentukan sebelumnya. Di akhir sesi akan diadakan pertanyaan lanjutan untuk peserta dan mengumpulkan </w:t>
-      </w:r>
-      <w:r>
-        <w:rPr>
-          <w:rFonts w:ascii="Times New Roman" w:eastAsia="Times New Roman" w:hAnsi="Times New Roman" w:cs="Times New Roman"/>
-          <w:i/>
-          <w:sz w:val="24"/>
-          <w:szCs w:val="24"/>
-        </w:rPr>
-        <w:t>feedback</w:t>
-      </w:r>
-      <w:r>
-        <w:rPr>
-          <w:rFonts w:ascii="Times New Roman" w:eastAsia="Times New Roman" w:hAnsi="Times New Roman" w:cs="Times New Roman"/>
-          <w:sz w:val="24"/>
-          <w:szCs w:val="24"/>
-        </w:rPr>
-        <w:t xml:space="preserve"> dari peserta. Tahap terakhir adalah </w:t>
-      </w:r>
-      <w:r>
-        <w:rPr>
-          <w:rFonts w:ascii="Times New Roman" w:eastAsia="Times New Roman" w:hAnsi="Times New Roman" w:cs="Times New Roman"/>
-          <w:i/>
-          <w:sz w:val="24"/>
-          <w:szCs w:val="24"/>
-        </w:rPr>
-        <w:t>Analyzing the insights</w:t>
-      </w:r>
-      <w:r>
-        <w:rPr>
-          <w:rFonts w:ascii="Times New Roman" w:eastAsia="Times New Roman" w:hAnsi="Times New Roman" w:cs="Times New Roman"/>
-          <w:sz w:val="24"/>
-          <w:szCs w:val="24"/>
-        </w:rPr>
-        <w:t>. Di tahap terakhir ini penguji mengumpulkan data yang telah didapat dan membuat kesimpulan.</w:t>
-      </w:r>
-    </w:p>
-    <w:p>
-      <w:pPr>
-        <w:spacing w:line="360" w:lineRule="auto"/>
-        <w:ind w:left="425" w:firstLine="708"/>
-        <w:jc w:val="both"/>
-        <w:rPr>
-          <w:rFonts w:ascii="Times New Roman" w:eastAsia="Times New Roman" w:hAnsi="Times New Roman" w:cs="Times New Roman"/>
-          <w:sz w:val="24"/>
-          <w:szCs w:val="24"/>
-        </w:rPr>
-      </w:pPr>
-      <w:r>
-        <w:rPr>
-          <w:rFonts w:ascii="Times New Roman" w:eastAsia="Times New Roman" w:hAnsi="Times New Roman" w:cs="Times New Roman"/>
-          <w:sz w:val="24"/>
-          <w:szCs w:val="24"/>
-        </w:rPr>
-        <w:t xml:space="preserve">Kemudian pada bagian </w:t>
-      </w:r>
-      <w:r>
-        <w:rPr>
-          <w:rFonts w:ascii="Times New Roman" w:eastAsia="Times New Roman" w:hAnsi="Times New Roman" w:cs="Times New Roman"/>
-          <w:i/>
-          <w:sz w:val="24"/>
-          <w:szCs w:val="24"/>
-        </w:rPr>
-        <w:t>user experience</w:t>
-      </w:r>
-      <w:r>
-        <w:rPr>
-          <w:rFonts w:ascii="Times New Roman" w:eastAsia="Times New Roman" w:hAnsi="Times New Roman" w:cs="Times New Roman"/>
-          <w:sz w:val="24"/>
-          <w:szCs w:val="24"/>
-        </w:rPr>
-        <w:t xml:space="preserve"> </w:t>
-      </w:r>
-      <w:r>
-        <w:rPr>
-          <w:rFonts w:ascii="Times New Roman" w:eastAsia="Times New Roman" w:hAnsi="Times New Roman" w:cs="Times New Roman"/>
-          <w:i/>
-          <w:sz w:val="24"/>
-          <w:szCs w:val="24"/>
-        </w:rPr>
-        <w:t>website</w:t>
-      </w:r>
-      <w:bookmarkStart w:id="61" w:name="_GoBack"/>
-      <w:r>
-        <w:rPr>
-          <w:rFonts w:ascii="Times New Roman" w:eastAsia="Times New Roman" w:hAnsi="Times New Roman" w:cs="Times New Roman"/>
-          <w:sz w:val="24"/>
-          <w:szCs w:val="24"/>
-        </w:rPr>
         <w:t xml:space="preserve"> ini</w:t>
       </w:r>
       <w:r>
@@ -13646,16 +14490,7 @@
           <w:sz w:val="24"/>
           <w:szCs w:val="24"/>
         </w:rPr>
-        <w:t xml:space="preserve"> </w:t>
-      </w:r>
-      <w:bookmarkEnd w:id="61"/>
-      <w:r>
-        <w:rPr>
-          <w:rFonts w:ascii="Times New Roman" w:eastAsia="Times New Roman" w:hAnsi="Times New Roman" w:cs="Times New Roman"/>
-          <w:sz w:val="24"/>
-          <w:szCs w:val="24"/>
-        </w:rPr>
-        <w:t>akan diuji dengan UEQ (</w:t>
+        <w:t xml:space="preserve"> akan diuji dengan UEQ (</w:t>
       </w:r>
       <w:r>
         <w:rPr>
@@ -13830,7 +14665,6 @@
           <w:sz w:val="24"/>
           <w:szCs w:val="24"/>
         </w:rPr>
-        <w:lastRenderedPageBreak/>
         <w:t>Efisiensi (</w:t>
       </w:r>
       <w:r>
@@ -14470,18 +15304,6 @@
         </w:rPr>
         <w:t xml:space="preserve">. Sekawan Media. </w:t>
       </w:r>
-      <w:hyperlink r:id="rId19">
-        <w:r>
-          <w:rPr>
-            <w:rFonts w:ascii="Times New Roman" w:eastAsia="Times New Roman" w:hAnsi="Times New Roman" w:cs="Times New Roman"/>
-            <w:color w:val="1155CC"/>
-            <w:sz w:val="24"/>
-            <w:szCs w:val="24"/>
-            <w:u w:val="single"/>
-          </w:rPr>
-          <w:t>https://www.sekawanmedia.co.id/pengertian-website/</w:t>
-        </w:r>
-      </w:hyperlink>
     </w:p>
     <w:p>
       <w:pPr>
@@ -14569,20 +15391,16 @@
           <w:sz w:val="24"/>
           <w:szCs w:val="24"/>
         </w:rPr>
-        <w:t xml:space="preserve">(February 2020). </w:t>
-      </w:r>
-      <w:hyperlink r:id="rId20">
-        <w:r>
-          <w:rPr>
-            <w:rFonts w:ascii="Times New Roman" w:eastAsia="Times New Roman" w:hAnsi="Times New Roman" w:cs="Times New Roman"/>
-            <w:color w:val="1155CC"/>
-            <w:sz w:val="24"/>
-            <w:szCs w:val="24"/>
-            <w:u w:val="single"/>
-          </w:rPr>
-          <w:t>https://doi.org/10.1016/j.entcom.2021.100405zword</w:t>
-        </w:r>
-      </w:hyperlink>
+        <w:t>(February 2020).</w:t>
+      </w:r>
+      <w:r>
+        <w:rPr>
+          <w:rFonts w:ascii="Times New Roman" w:eastAsia="Times New Roman" w:hAnsi="Times New Roman" w:cs="Times New Roman"/>
+          <w:sz w:val="24"/>
+          <w:szCs w:val="24"/>
+        </w:rPr>
+        <w:t xml:space="preserve"> </w:t>
+      </w:r>
     </w:p>
     <w:p>
       <w:pPr>
@@ -14617,20 +15435,16 @@
           <w:sz w:val="24"/>
           <w:szCs w:val="24"/>
         </w:rPr>
-        <w:t xml:space="preserve">. Glints. </w:t>
-      </w:r>
-      <w:hyperlink r:id="rId21" w:anchor=".YYyA0GBByHt">
-        <w:r>
-          <w:rPr>
-            <w:rFonts w:ascii="Times New Roman" w:eastAsia="Times New Roman" w:hAnsi="Times New Roman" w:cs="Times New Roman"/>
-            <w:color w:val="1155CC"/>
-            <w:sz w:val="24"/>
-            <w:szCs w:val="24"/>
-            <w:u w:val="single"/>
-          </w:rPr>
-          <w:t>https://glints.com/id/lowongan/lean-ux-adalah/#.YYyA0GBByHt</w:t>
-        </w:r>
-      </w:hyperlink>
+        <w:t>. Glints.</w:t>
+      </w:r>
+      <w:r>
+        <w:rPr>
+          <w:rFonts w:ascii="Times New Roman" w:eastAsia="Times New Roman" w:hAnsi="Times New Roman" w:cs="Times New Roman"/>
+          <w:sz w:val="24"/>
+          <w:szCs w:val="24"/>
+        </w:rPr>
+        <w:t xml:space="preserve"> </w:t>
+      </w:r>
     </w:p>
     <w:p>
       <w:pPr>
@@ -14665,20 +15479,16 @@
           <w:sz w:val="24"/>
           <w:szCs w:val="24"/>
         </w:rPr>
-        <w:t xml:space="preserve">. Glints. </w:t>
-      </w:r>
-      <w:hyperlink r:id="rId22" w:anchor=".YYynmmBByHt">
-        <w:r>
-          <w:rPr>
-            <w:rFonts w:ascii="Times New Roman" w:eastAsia="Times New Roman" w:hAnsi="Times New Roman" w:cs="Times New Roman"/>
-            <w:color w:val="1155CC"/>
-            <w:sz w:val="24"/>
-            <w:szCs w:val="24"/>
-            <w:u w:val="single"/>
-          </w:rPr>
-          <w:t>https://glints.com/id/lowongan/referral-marketing-adalah/#.YYynmmBByHt</w:t>
-        </w:r>
-      </w:hyperlink>
+        <w:t>. Glints.</w:t>
+      </w:r>
+      <w:r>
+        <w:rPr>
+          <w:rFonts w:ascii="Times New Roman" w:eastAsia="Times New Roman" w:hAnsi="Times New Roman" w:cs="Times New Roman"/>
+          <w:sz w:val="24"/>
+          <w:szCs w:val="24"/>
+        </w:rPr>
+        <w:t xml:space="preserve"> </w:t>
+      </w:r>
     </w:p>
     <w:p>
       <w:pPr>
@@ -14713,20 +15523,16 @@
           <w:sz w:val="24"/>
           <w:szCs w:val="24"/>
         </w:rPr>
-        <w:t xml:space="preserve">. Shopify. </w:t>
-      </w:r>
-      <w:hyperlink r:id="rId23">
-        <w:r>
-          <w:rPr>
-            <w:rFonts w:ascii="Times New Roman" w:eastAsia="Times New Roman" w:hAnsi="Times New Roman" w:cs="Times New Roman"/>
-            <w:color w:val="1155CC"/>
-            <w:sz w:val="24"/>
-            <w:szCs w:val="24"/>
-            <w:u w:val="single"/>
-          </w:rPr>
-          <w:t>https://www.shopify.co.id/blog/15679636-referral-marketing-101-7-tactics-to-launch-your-own-referral-campaign</w:t>
-        </w:r>
-      </w:hyperlink>
+        <w:t>. Shopify.</w:t>
+      </w:r>
+      <w:r>
+        <w:rPr>
+          <w:rFonts w:ascii="Times New Roman" w:eastAsia="Times New Roman" w:hAnsi="Times New Roman" w:cs="Times New Roman"/>
+          <w:sz w:val="24"/>
+          <w:szCs w:val="24"/>
+        </w:rPr>
+        <w:t xml:space="preserve"> </w:t>
+      </w:r>
     </w:p>
     <w:p>
       <w:pPr>
@@ -14761,20 +15567,16 @@
           <w:sz w:val="24"/>
           <w:szCs w:val="24"/>
         </w:rPr>
-        <w:t xml:space="preserve">. Kompas. </w:t>
-      </w:r>
-      <w:hyperlink r:id="rId24">
-        <w:r>
-          <w:rPr>
-            <w:rFonts w:ascii="Times New Roman" w:eastAsia="Times New Roman" w:hAnsi="Times New Roman" w:cs="Times New Roman"/>
-            <w:color w:val="1155CC"/>
-            <w:sz w:val="24"/>
-            <w:szCs w:val="24"/>
-            <w:u w:val="single"/>
-          </w:rPr>
-          <w:t>https://money.kompas.com/read/2021/10/08/160741926/apa-itu-pemasaran-definisi-jenis-fungsi-dan-contohnya?page=all</w:t>
-        </w:r>
-      </w:hyperlink>
+        <w:t>. Kompas.</w:t>
+      </w:r>
+      <w:r>
+        <w:rPr>
+          <w:rFonts w:ascii="Times New Roman" w:eastAsia="Times New Roman" w:hAnsi="Times New Roman" w:cs="Times New Roman"/>
+          <w:sz w:val="24"/>
+          <w:szCs w:val="24"/>
+        </w:rPr>
+        <w:t xml:space="preserve"> </w:t>
+      </w:r>
     </w:p>
     <w:p>
       <w:pPr>
@@ -14826,20 +15628,16 @@
           <w:sz w:val="24"/>
           <w:szCs w:val="24"/>
         </w:rPr>
-        <w:t xml:space="preserve">(11). </w:t>
-      </w:r>
-      <w:hyperlink r:id="rId25">
-        <w:r>
-          <w:rPr>
-            <w:rFonts w:ascii="Times New Roman" w:eastAsia="Times New Roman" w:hAnsi="Times New Roman" w:cs="Times New Roman"/>
-            <w:color w:val="1155CC"/>
-            <w:sz w:val="24"/>
-            <w:szCs w:val="24"/>
-            <w:u w:val="single"/>
-          </w:rPr>
-          <w:t>https://doi.org/10.3390/s21113787</w:t>
-        </w:r>
-      </w:hyperlink>
+        <w:t>(11).</w:t>
+      </w:r>
+      <w:r>
+        <w:rPr>
+          <w:rFonts w:ascii="Times New Roman" w:eastAsia="Times New Roman" w:hAnsi="Times New Roman" w:cs="Times New Roman"/>
+          <w:sz w:val="24"/>
+          <w:szCs w:val="24"/>
+        </w:rPr>
+        <w:t xml:space="preserve"> </w:t>
+      </w:r>
     </w:p>
     <w:p>
       <w:pPr>
@@ -14857,7 +15655,6 @@
           <w:sz w:val="24"/>
           <w:szCs w:val="24"/>
         </w:rPr>
-        <w:lastRenderedPageBreak/>
         <w:t xml:space="preserve">Yun, Y. D., Lee, C., &amp; Lim, H. S. (2017). Designing an intelligent UI/UX system based on the cognitive response for smart senior. </w:t>
       </w:r>
       <w:r>
@@ -14875,20 +15672,8 @@
           <w:sz w:val="24"/>
           <w:szCs w:val="24"/>
         </w:rPr>
-        <w:t xml:space="preserve">, 281–284. </w:t>
-      </w:r>
-      <w:hyperlink r:id="rId26">
-        <w:r>
-          <w:rPr>
-            <w:rFonts w:ascii="Times New Roman" w:eastAsia="Times New Roman" w:hAnsi="Times New Roman" w:cs="Times New Roman"/>
-            <w:color w:val="1155CC"/>
-            <w:sz w:val="24"/>
-            <w:szCs w:val="24"/>
-            <w:u w:val="single"/>
-          </w:rPr>
-          <w:t>https://doi.org/10.1109/ICSITech.2016.7852648</w:t>
-        </w:r>
-      </w:hyperlink>
+        <w:t>, 281–284.</w:t>
+      </w:r>
     </w:p>
     <w:p>
       <w:pPr>
@@ -14906,6 +15691,7 @@
           <w:sz w:val="24"/>
           <w:szCs w:val="24"/>
         </w:rPr>
+        <w:lastRenderedPageBreak/>
         <w:t xml:space="preserve">Xu, F., Han, Z., Piao, J., &amp; Li, Y. (2019). “I think you’ll like it”: Modelling the online purchase behavior in social E-commerce. </w:t>
       </w:r>
       <w:r>
@@ -14993,7 +15779,7 @@
           <w:sz w:val="24"/>
           <w:szCs w:val="24"/>
         </w:rPr>
-        <w:t>(1), 39. https://doi.org/10.9781/ijimai.2013.215</w:t>
+        <w:t>(1), 39.</w:t>
       </w:r>
     </w:p>
     <w:p>
@@ -15012,20 +15798,16 @@
           <w:sz w:val="24"/>
           <w:szCs w:val="24"/>
         </w:rPr>
-        <w:t xml:space="preserve">Aliya, H. (2021). Get to know Usability Testing, the Unmissable Product Design Level. Retrieved from </w:t>
-      </w:r>
-      <w:hyperlink r:id="rId27" w:anchor=".YchkyWhBy3A">
-        <w:r>
-          <w:rPr>
-            <w:rFonts w:ascii="Times New Roman" w:eastAsia="Times New Roman" w:hAnsi="Times New Roman" w:cs="Times New Roman"/>
-            <w:color w:val="1155CC"/>
-            <w:sz w:val="24"/>
-            <w:szCs w:val="24"/>
-            <w:u w:val="single"/>
-          </w:rPr>
-          <w:t>https://glints.com/id/lowongan/usability-testing-adalah/#.YchkyWhBy3A</w:t>
-        </w:r>
-      </w:hyperlink>
+        <w:t>Aliya, H. (2021). Get to know Usability Testing, the Unmissable Product Design Level. Retrieved from</w:t>
+      </w:r>
+      <w:r>
+        <w:rPr>
+          <w:rFonts w:ascii="Times New Roman" w:eastAsia="Times New Roman" w:hAnsi="Times New Roman" w:cs="Times New Roman"/>
+          <w:sz w:val="24"/>
+          <w:szCs w:val="24"/>
+        </w:rPr>
+        <w:t xml:space="preserve"> </w:t>
+      </w:r>
     </w:p>
     <w:p>
       <w:pPr>
@@ -15043,7 +15825,7 @@
           <w:sz w:val="24"/>
           <w:szCs w:val="24"/>
         </w:rPr>
-        <w:t>Zappa, L. (2020). Usability Testing: methods and examples. Retrieved from https://www.userreport.com/blog/usability-testing/</w:t>
+        <w:t>Zappa, L. (2020). Usability Testing: methods and examples. Retrieved from</w:t>
       </w:r>
     </w:p>
     <w:p>
@@ -15149,18 +15931,6 @@
         </w:rPr>
         <w:t xml:space="preserve">. </w:t>
       </w:r>
-      <w:hyperlink r:id="rId28">
-        <w:r>
-          <w:rPr>
-            <w:rFonts w:ascii="Times New Roman" w:hAnsi="Times New Roman" w:cs="Times New Roman"/>
-            <w:color w:val="1155CC"/>
-            <w:sz w:val="24"/>
-            <w:szCs w:val="24"/>
-            <w:u w:val="single"/>
-          </w:rPr>
-          <w:t>https://doi.org/10.1145/2905055.2905251</w:t>
-        </w:r>
-      </w:hyperlink>
     </w:p>
     <w:p>
       <w:pPr>
@@ -15178,7 +15948,7 @@
           <w:sz w:val="24"/>
           <w:szCs w:val="24"/>
         </w:rPr>
-        <w:t>Bell, S., Berg, T., &amp; Morse, S. (2016). Rich pictures: Encouraging resilient communities. In Rich Pictures: Encouraging Resilient Communities (pp. 1–233). https://doi.org/10.4324/9781315708393</w:t>
+        <w:t>Bell, S., Berg, T., &amp; Morse, S. (2016). Rich pictures: Encouraging resilient communities. In Rich Pictures: Encouraging Resilient Communities (pp. 1–233).</w:t>
       </w:r>
     </w:p>
     <w:sectPr>
@@ -15786,7 +16556,7 @@
         <w:ind w:left="1800" w:hanging="360"/>
       </w:pPr>
     </w:lvl>
-    <w:lvl w:ilvl="1" w:tplc="04090019" w:tentative="1">
+    <w:lvl w:ilvl="1" w:tplc="04090019">
       <w:start w:val="1"/>
       <w:numFmt w:val="lowerLetter"/>
       <w:lvlText w:val="%2."/>
@@ -17596,6 +18366,18 @@
       <w:contextualSpacing/>
     </w:pPr>
   </w:style>
+  <w:style w:type="character" w:styleId="UnresolvedMention">
+    <w:name w:val="Unresolved Mention"/>
+    <w:basedOn w:val="DefaultParagraphFont"/>
+    <w:uiPriority w:val="99"/>
+    <w:semiHidden/>
+    <w:unhideWhenUsed/>
+    <w:rsid w:val="004E7EF8"/>
+    <w:rPr>
+      <w:color w:val="605E5C"/>
+      <w:shd w:val="clear" w:color="auto" w:fill="E1DFDD"/>
+    </w:rPr>
+  </w:style>
 </w:styles>
 </file>
 
@@ -17924,7 +18706,7 @@
 </file>
 
 <file path=customXml/itemProps1.xml><?xml version="1.0" encoding="utf-8"?>
-<ds:datastoreItem xmlns:ds="http://schemas.openxmlformats.org/officeDocument/2006/customXml" ds:itemID="{335A9616-9E38-4444-A8E4-C027F6C28D6E}">
+<ds:datastoreItem xmlns:ds="http://schemas.openxmlformats.org/officeDocument/2006/customXml" ds:itemID="{2044D9C9-5CFA-4875-9C1B-4198361D282F}">
   <ds:schemaRefs>
     <ds:schemaRef ds:uri="http://schemas.openxmlformats.org/officeDocument/2006/bibliography"/>
   </ds:schemaRefs>

</xml_diff>

<commit_message>
Mengubah bab 3.1, sudah sampai poin ke 4
</commit_message>
<xml_diff>
--- a/Skripsi_Ahmad_Daffa_Muttaqin.docx
+++ b/Skripsi_Ahmad_Daffa_Muttaqin.docx
@@ -9888,27 +9888,7 @@
           <w:sz w:val="24"/>
           <w:szCs w:val="24"/>
         </w:rPr>
-        <w:t>S</w:t>
-      </w:r>
-      <w:bookmarkStart w:id="36" w:name="_GoBack"/>
-      <w:r>
-        <w:rPr>
-          <w:rFonts w:ascii="Times New Roman" w:eastAsia="Times New Roman" w:hAnsi="Times New Roman" w:cs="Times New Roman"/>
-          <w:i/>
-          <w:sz w:val="24"/>
-          <w:szCs w:val="24"/>
-        </w:rPr>
-        <w:t>tim</w:t>
-      </w:r>
-      <w:bookmarkEnd w:id="36"/>
-      <w:r>
-        <w:rPr>
-          <w:rFonts w:ascii="Times New Roman" w:eastAsia="Times New Roman" w:hAnsi="Times New Roman" w:cs="Times New Roman"/>
-          <w:i/>
-          <w:sz w:val="24"/>
-          <w:szCs w:val="24"/>
-        </w:rPr>
-        <w:t>ulation</w:t>
+        <w:t>Stimulation</w:t>
       </w:r>
     </w:p>
     <w:p>
@@ -10065,9 +10045,9 @@
           <w:szCs w:val="24"/>
         </w:rPr>
       </w:pPr>
-      <w:bookmarkStart w:id="37" w:name="_zfd28h7mcyo9" w:colFirst="0" w:colLast="0"/>
-      <w:bookmarkStart w:id="38" w:name="_Toc161664644"/>
-      <w:bookmarkEnd w:id="37"/>
+      <w:bookmarkStart w:id="36" w:name="_zfd28h7mcyo9" w:colFirst="0" w:colLast="0"/>
+      <w:bookmarkStart w:id="37" w:name="_Toc161664644"/>
+      <w:bookmarkEnd w:id="36"/>
       <w:r>
         <w:rPr>
           <w:rFonts w:ascii="Times New Roman" w:eastAsia="Times New Roman" w:hAnsi="Times New Roman" w:cs="Times New Roman"/>
@@ -10099,7 +10079,7 @@
         </w:rPr>
         <w:t>Usability Testing</w:t>
       </w:r>
-      <w:bookmarkEnd w:id="38"/>
+      <w:bookmarkEnd w:id="37"/>
     </w:p>
     <w:p>
       <w:pPr>
@@ -10193,8 +10173,8 @@
           <w:color w:val="000000"/>
         </w:rPr>
       </w:pPr>
-      <w:bookmarkStart w:id="39" w:name="_h862pqipjgv" w:colFirst="0" w:colLast="0"/>
-      <w:bookmarkEnd w:id="39"/>
+      <w:bookmarkStart w:id="38" w:name="_h862pqipjgv" w:colFirst="0" w:colLast="0"/>
+      <w:bookmarkEnd w:id="38"/>
       <w:r>
         <w:rPr>
           <w:rFonts w:ascii="Times New Roman" w:eastAsia="Times New Roman" w:hAnsi="Times New Roman" w:cs="Times New Roman"/>
@@ -10296,8 +10276,8 @@
           <w:color w:val="000000"/>
         </w:rPr>
       </w:pPr>
-      <w:bookmarkStart w:id="40" w:name="_81mwzyrsh59e" w:colFirst="0" w:colLast="0"/>
-      <w:bookmarkEnd w:id="40"/>
+      <w:bookmarkStart w:id="39" w:name="_81mwzyrsh59e" w:colFirst="0" w:colLast="0"/>
+      <w:bookmarkEnd w:id="39"/>
       <w:r>
         <w:rPr>
           <w:rFonts w:ascii="Times New Roman" w:eastAsia="Times New Roman" w:hAnsi="Times New Roman" w:cs="Times New Roman"/>
@@ -10450,8 +10430,8 @@
           <w:color w:val="000000"/>
         </w:rPr>
       </w:pPr>
-      <w:bookmarkStart w:id="41" w:name="_rr27zb0gyuy" w:colFirst="0" w:colLast="0"/>
-      <w:bookmarkEnd w:id="41"/>
+      <w:bookmarkStart w:id="40" w:name="_rr27zb0gyuy" w:colFirst="0" w:colLast="0"/>
+      <w:bookmarkEnd w:id="40"/>
       <w:r>
         <w:rPr>
           <w:rFonts w:ascii="Times New Roman" w:eastAsia="Times New Roman" w:hAnsi="Times New Roman" w:cs="Times New Roman"/>
@@ -10565,7 +10545,7 @@
         </w:rPr>
         <w:t xml:space="preserve"> dan memberikan opini secara bebas terhadap aplikasi tersebut. </w:t>
       </w:r>
-      <w:bookmarkStart w:id="42" w:name="_Hlk98974287"/>
+      <w:bookmarkStart w:id="41" w:name="_Hlk98974287"/>
       <w:r>
         <w:rPr>
           <w:rFonts w:ascii="Times New Roman" w:eastAsia="Times New Roman" w:hAnsi="Times New Roman" w:cs="Times New Roman"/>
@@ -10643,7 +10623,7 @@
         <w:lastRenderedPageBreak/>
         <w:t>diuji dengan mudah.</w:t>
       </w:r>
-      <w:bookmarkEnd w:id="42"/>
+      <w:bookmarkEnd w:id="41"/>
       <w:r>
         <w:rPr>
           <w:rFonts w:ascii="Times New Roman" w:eastAsia="Times New Roman" w:hAnsi="Times New Roman" w:cs="Times New Roman"/>
@@ -10652,7 +10632,7 @@
         </w:rPr>
         <w:t xml:space="preserve"> </w:t>
       </w:r>
-      <w:bookmarkStart w:id="43" w:name="_Hlk98974295"/>
+      <w:bookmarkStart w:id="42" w:name="_Hlk98974295"/>
       <w:r>
         <w:rPr>
           <w:rFonts w:ascii="Times New Roman" w:eastAsia="Times New Roman" w:hAnsi="Times New Roman" w:cs="Times New Roman"/>
@@ -10703,10 +10683,10 @@
           <w:lang w:val="en-US"/>
         </w:rPr>
       </w:pPr>
-      <w:bookmarkStart w:id="44" w:name="_fzxik29n6jlv" w:colFirst="0" w:colLast="0"/>
-      <w:bookmarkStart w:id="45" w:name="_Toc161664645"/>
+      <w:bookmarkStart w:id="43" w:name="_fzxik29n6jlv" w:colFirst="0" w:colLast="0"/>
+      <w:bookmarkStart w:id="44" w:name="_Toc161664645"/>
+      <w:bookmarkEnd w:id="42"/>
       <w:bookmarkEnd w:id="43"/>
-      <w:bookmarkEnd w:id="44"/>
       <w:r>
         <w:rPr>
           <w:rFonts w:ascii="Times New Roman" w:eastAsia="Times New Roman" w:hAnsi="Times New Roman" w:cs="Times New Roman"/>
@@ -10728,7 +10708,7 @@
         <w:tab/>
         <w:t>Google Analytics</w:t>
       </w:r>
-      <w:bookmarkEnd w:id="45"/>
+      <w:bookmarkEnd w:id="44"/>
     </w:p>
     <w:p>
       <w:pPr>
@@ -11200,9 +11180,9 @@
           <w:szCs w:val="24"/>
         </w:rPr>
       </w:pPr>
-      <w:bookmarkStart w:id="46" w:name="_la5slqk3f4t2" w:colFirst="0" w:colLast="0"/>
-      <w:bookmarkStart w:id="47" w:name="_Toc161664646"/>
-      <w:bookmarkEnd w:id="46"/>
+      <w:bookmarkStart w:id="45" w:name="_la5slqk3f4t2" w:colFirst="0" w:colLast="0"/>
+      <w:bookmarkStart w:id="46" w:name="_Toc161664646"/>
+      <w:bookmarkEnd w:id="45"/>
       <w:r>
         <w:rPr>
           <w:rFonts w:ascii="Times New Roman" w:eastAsia="Times New Roman" w:hAnsi="Times New Roman" w:cs="Times New Roman"/>
@@ -11234,7 +11214,7 @@
         </w:rPr>
         <w:t>Rich Picture</w:t>
       </w:r>
-      <w:bookmarkEnd w:id="47"/>
+      <w:bookmarkEnd w:id="46"/>
     </w:p>
     <w:p>
       <w:pPr>
@@ -11478,9 +11458,9 @@
           <w:szCs w:val="24"/>
         </w:rPr>
       </w:pPr>
-      <w:bookmarkStart w:id="48" w:name="_29ijo2socr9j" w:colFirst="0" w:colLast="0"/>
-      <w:bookmarkStart w:id="49" w:name="_Toc161664647"/>
-      <w:bookmarkEnd w:id="48"/>
+      <w:bookmarkStart w:id="47" w:name="_29ijo2socr9j" w:colFirst="0" w:colLast="0"/>
+      <w:bookmarkStart w:id="48" w:name="_Toc161664647"/>
+      <w:bookmarkEnd w:id="47"/>
       <w:r>
         <w:rPr>
           <w:rFonts w:ascii="Times New Roman" w:eastAsia="Times New Roman" w:hAnsi="Times New Roman" w:cs="Times New Roman"/>
@@ -11500,7 +11480,7 @@
         <w:tab/>
         <w:t>Kerangka Teori</w:t>
       </w:r>
-      <w:bookmarkEnd w:id="49"/>
+      <w:bookmarkEnd w:id="48"/>
     </w:p>
     <w:p>
       <w:pPr>
@@ -11749,9 +11729,9 @@
       <w:pPr>
         <w:pStyle w:val="Heading1"/>
       </w:pPr>
-      <w:bookmarkStart w:id="50" w:name="_59v0nadhlvqw" w:colFirst="0" w:colLast="0"/>
-      <w:bookmarkStart w:id="51" w:name="_Toc161664648"/>
-      <w:bookmarkEnd w:id="50"/>
+      <w:bookmarkStart w:id="49" w:name="_59v0nadhlvqw" w:colFirst="0" w:colLast="0"/>
+      <w:bookmarkStart w:id="50" w:name="_Toc161664648"/>
+      <w:bookmarkEnd w:id="49"/>
       <w:r>
         <w:lastRenderedPageBreak/>
         <w:t>BAB 3</w:t>
@@ -11760,7 +11740,7 @@
         <w:br/>
         <w:t>METODE PENELITIAN</w:t>
       </w:r>
-      <w:bookmarkEnd w:id="51"/>
+      <w:bookmarkEnd w:id="50"/>
     </w:p>
     <w:p>
       <w:pPr>
@@ -11779,19 +11759,19 @@
           <w:szCs w:val="24"/>
         </w:rPr>
       </w:pPr>
-      <w:bookmarkStart w:id="52" w:name="_lhnkd2o0jdv2" w:colFirst="0" w:colLast="0"/>
-      <w:bookmarkStart w:id="53" w:name="_Toc161664649"/>
+      <w:bookmarkStart w:id="51" w:name="_lhnkd2o0jdv2" w:colFirst="0" w:colLast="0"/>
+      <w:bookmarkStart w:id="52" w:name="_Toc161664649"/>
+      <w:bookmarkEnd w:id="51"/>
+      <w:r>
+        <w:rPr>
+          <w:rFonts w:ascii="Times New Roman" w:eastAsia="Times New Roman" w:hAnsi="Times New Roman" w:cs="Times New Roman"/>
+          <w:b/>
+          <w:sz w:val="24"/>
+          <w:szCs w:val="24"/>
+        </w:rPr>
+        <w:t>Desain Penelitian</w:t>
+      </w:r>
       <w:bookmarkEnd w:id="52"/>
-      <w:r>
-        <w:rPr>
-          <w:rFonts w:ascii="Times New Roman" w:eastAsia="Times New Roman" w:hAnsi="Times New Roman" w:cs="Times New Roman"/>
-          <w:b/>
-          <w:sz w:val="24"/>
-          <w:szCs w:val="24"/>
-        </w:rPr>
-        <w:t>Desain Penelitian</w:t>
-      </w:r>
-      <w:bookmarkEnd w:id="53"/>
     </w:p>
     <w:p>
       <w:pPr>
@@ -12611,8 +12591,183 @@
           <w:sz w:val="24"/>
           <w:szCs w:val="24"/>
         </w:rPr>
-        <w:t>Perumusan masalah ini dilakukan guna mempermudah penulis dalam menemukan dan menyimpulkan masalah yang terjadi pada objek penelitian. Pada proses ini, penulis menyimpulkan dan menemukan masalah yang terjadi pada objek penelitian, yaitu kurangnya informasi bagi masyarakat di lingkungan objek penelitian tentang adanya keberadaan objek penelitian tersebut.</w:t>
-      </w:r>
+        <w:t>Langkah berikutnya adalah</w:t>
+      </w:r>
+      <w:r>
+        <w:t xml:space="preserve"> </w:t>
+      </w:r>
+      <w:r>
+        <w:rPr>
+          <w:rFonts w:ascii="Times New Roman" w:eastAsia="Times New Roman" w:hAnsi="Times New Roman" w:cs="Times New Roman"/>
+          <w:i/>
+          <w:sz w:val="24"/>
+          <w:szCs w:val="24"/>
+        </w:rPr>
+        <w:t>Develop Preliminary Form of Product</w:t>
+      </w:r>
+      <w:r>
+        <w:rPr>
+          <w:rFonts w:ascii="Times New Roman" w:eastAsia="Times New Roman" w:hAnsi="Times New Roman" w:cs="Times New Roman"/>
+          <w:sz w:val="24"/>
+          <w:szCs w:val="24"/>
+        </w:rPr>
+        <w:t xml:space="preserve">, tahap ini melibatkan pengembangan dari desain menjadi kode yang dapat dijalankan oleh </w:t>
+      </w:r>
+      <w:r>
+        <w:rPr>
+          <w:rFonts w:ascii="Times New Roman" w:eastAsia="Times New Roman" w:hAnsi="Times New Roman" w:cs="Times New Roman"/>
+          <w:i/>
+          <w:sz w:val="24"/>
+          <w:szCs w:val="24"/>
+        </w:rPr>
+        <w:t>website</w:t>
+      </w:r>
+      <w:r>
+        <w:rPr>
+          <w:rFonts w:ascii="Times New Roman" w:eastAsia="Times New Roman" w:hAnsi="Times New Roman" w:cs="Times New Roman"/>
+          <w:sz w:val="24"/>
+          <w:szCs w:val="24"/>
+        </w:rPr>
+        <w:t xml:space="preserve">. </w:t>
+      </w:r>
+      <w:r>
+        <w:rPr>
+          <w:rFonts w:ascii="Times New Roman" w:eastAsia="Times New Roman" w:hAnsi="Times New Roman" w:cs="Times New Roman"/>
+          <w:sz w:val="24"/>
+          <w:szCs w:val="24"/>
+          <w:lang w:val="en-US"/>
+        </w:rPr>
+        <w:t>Penulis</w:t>
+      </w:r>
+      <w:r>
+        <w:rPr>
+          <w:rFonts w:ascii="Times New Roman" w:eastAsia="Times New Roman" w:hAnsi="Times New Roman" w:cs="Times New Roman"/>
+          <w:sz w:val="24"/>
+          <w:szCs w:val="24"/>
+        </w:rPr>
+        <w:t xml:space="preserve"> mengimplementasikan fitur-fitur website sesuai dengan spesifikasi yang telah dirancang sebelumnya. Pada tahap implementasi ini, </w:t>
+      </w:r>
+      <w:r>
+        <w:rPr>
+          <w:rFonts w:ascii="Times New Roman" w:eastAsia="Times New Roman" w:hAnsi="Times New Roman" w:cs="Times New Roman"/>
+          <w:sz w:val="24"/>
+          <w:szCs w:val="24"/>
+          <w:lang w:val="en-US"/>
+        </w:rPr>
+        <w:t>penulis</w:t>
+      </w:r>
+      <w:r>
+        <w:rPr>
+          <w:rFonts w:ascii="Times New Roman" w:eastAsia="Times New Roman" w:hAnsi="Times New Roman" w:cs="Times New Roman"/>
+          <w:sz w:val="24"/>
+          <w:szCs w:val="24"/>
+        </w:rPr>
+        <w:t xml:space="preserve"> menggunakan </w:t>
+      </w:r>
+      <w:r>
+        <w:rPr>
+          <w:rFonts w:ascii="Times New Roman" w:eastAsia="Times New Roman" w:hAnsi="Times New Roman" w:cs="Times New Roman"/>
+          <w:i/>
+          <w:sz w:val="24"/>
+          <w:szCs w:val="24"/>
+        </w:rPr>
+        <w:t>framework</w:t>
+      </w:r>
+      <w:r>
+        <w:rPr>
+          <w:rFonts w:ascii="Times New Roman" w:eastAsia="Times New Roman" w:hAnsi="Times New Roman" w:cs="Times New Roman"/>
+          <w:sz w:val="24"/>
+          <w:szCs w:val="24"/>
+        </w:rPr>
+        <w:t xml:space="preserve"> Codeigniter 3 dan bahasa pemrograman HTML, CSS, PHP, dan Javascript. Dalam </w:t>
+      </w:r>
+      <w:r>
+        <w:rPr>
+          <w:rFonts w:ascii="Times New Roman" w:eastAsia="Times New Roman" w:hAnsi="Times New Roman" w:cs="Times New Roman"/>
+          <w:i/>
+          <w:sz w:val="24"/>
+          <w:szCs w:val="24"/>
+        </w:rPr>
+        <w:t>framework</w:t>
+      </w:r>
+      <w:r>
+        <w:rPr>
+          <w:rFonts w:ascii="Times New Roman" w:eastAsia="Times New Roman" w:hAnsi="Times New Roman" w:cs="Times New Roman"/>
+          <w:sz w:val="24"/>
+          <w:szCs w:val="24"/>
+        </w:rPr>
+        <w:t xml:space="preserve"> Codeigniter 3, manajemen kode dibagi menjadi tiga bagian. Pertama adalah </w:t>
+      </w:r>
+      <w:r>
+        <w:rPr>
+          <w:rFonts w:ascii="Times New Roman" w:eastAsia="Times New Roman" w:hAnsi="Times New Roman" w:cs="Times New Roman"/>
+          <w:sz w:val="24"/>
+          <w:szCs w:val="24"/>
+          <w:lang w:val="en-US"/>
+        </w:rPr>
+        <w:t>pengelolaan</w:t>
+      </w:r>
+      <w:r>
+        <w:rPr>
+          <w:rFonts w:ascii="Times New Roman" w:eastAsia="Times New Roman" w:hAnsi="Times New Roman" w:cs="Times New Roman"/>
+          <w:sz w:val="24"/>
+          <w:szCs w:val="24"/>
+        </w:rPr>
+        <w:t xml:space="preserve"> model yang bertugas mengambil data dari </w:t>
+      </w:r>
+      <w:r>
+        <w:rPr>
+          <w:rFonts w:ascii="Times New Roman" w:eastAsia="Times New Roman" w:hAnsi="Times New Roman" w:cs="Times New Roman"/>
+          <w:i/>
+          <w:sz w:val="24"/>
+          <w:szCs w:val="24"/>
+        </w:rPr>
+        <w:t>database</w:t>
+      </w:r>
+      <w:r>
+        <w:rPr>
+          <w:rFonts w:ascii="Times New Roman" w:eastAsia="Times New Roman" w:hAnsi="Times New Roman" w:cs="Times New Roman"/>
+          <w:sz w:val="24"/>
+          <w:szCs w:val="24"/>
+        </w:rPr>
+        <w:t xml:space="preserve">, yang berisi informasi dari Toko Rumah Kue Haviyya. Kedua adalah </w:t>
+      </w:r>
+      <w:r>
+        <w:rPr>
+          <w:rFonts w:ascii="Times New Roman" w:eastAsia="Times New Roman" w:hAnsi="Times New Roman" w:cs="Times New Roman"/>
+          <w:sz w:val="24"/>
+          <w:szCs w:val="24"/>
+          <w:lang w:val="en-US"/>
+        </w:rPr>
+        <w:t>pengelolaan</w:t>
+      </w:r>
+      <w:r>
+        <w:rPr>
+          <w:rFonts w:ascii="Times New Roman" w:eastAsia="Times New Roman" w:hAnsi="Times New Roman" w:cs="Times New Roman"/>
+          <w:sz w:val="24"/>
+          <w:szCs w:val="24"/>
+        </w:rPr>
+        <w:t xml:space="preserve"> tampilan (view) yang bertugas memberikan antarmuka website, dan yang terakhir adalah </w:t>
+      </w:r>
+      <w:r>
+        <w:rPr>
+          <w:rFonts w:ascii="Times New Roman" w:eastAsia="Times New Roman" w:hAnsi="Times New Roman" w:cs="Times New Roman"/>
+          <w:sz w:val="24"/>
+          <w:szCs w:val="24"/>
+          <w:lang w:val="en-US"/>
+        </w:rPr>
+        <w:t xml:space="preserve">pengelolaan </w:t>
+      </w:r>
+      <w:r>
+        <w:rPr>
+          <w:rFonts w:ascii="Times New Roman" w:eastAsia="Times New Roman" w:hAnsi="Times New Roman" w:cs="Times New Roman"/>
+          <w:sz w:val="24"/>
+          <w:szCs w:val="24"/>
+        </w:rPr>
+        <w:t>controller yang menghubungkan data yang diperoleh dari model ke tampilan, sehingga data tersebut dapat ditampilkan di antarmuka.</w:t>
+      </w:r>
+      <w:bookmarkStart w:id="53" w:name="_GoBack"/>
+      <w:bookmarkEnd w:id="53"/>
     </w:p>
     <w:p>
       <w:pPr>
@@ -12712,7 +12867,16 @@
           <w:sz w:val="24"/>
           <w:szCs w:val="24"/>
         </w:rPr>
-        <w:t xml:space="preserve">website ini, penulis menggunakan </w:t>
+        <w:t xml:space="preserve">website ini, </w:t>
+      </w:r>
+      <w:r>
+        <w:rPr>
+          <w:rFonts w:ascii="Times New Roman" w:eastAsia="Times New Roman" w:hAnsi="Times New Roman" w:cs="Times New Roman"/>
+          <w:sz w:val="24"/>
+          <w:szCs w:val="24"/>
+        </w:rPr>
+        <w:lastRenderedPageBreak/>
+        <w:t xml:space="preserve">penulis menggunakan </w:t>
       </w:r>
       <w:r>
         <w:rPr>
@@ -12856,16 +13020,7 @@
           <w:sz w:val="24"/>
           <w:szCs w:val="24"/>
         </w:rPr>
-        <w:t xml:space="preserve">, maka akan </w:t>
-      </w:r>
-      <w:r>
-        <w:rPr>
-          <w:rFonts w:ascii="Times New Roman" w:eastAsia="Times New Roman" w:hAnsi="Times New Roman" w:cs="Times New Roman"/>
-          <w:sz w:val="24"/>
-          <w:szCs w:val="24"/>
-        </w:rPr>
-        <w:lastRenderedPageBreak/>
-        <w:t xml:space="preserve">kembali pada proses hipotesis dan pembuatan ide. Kemudian, jika sudah memenuhi syarat tersebut, penulis akan lanjut pada proses pembuatan kode program untuk </w:t>
+        <w:t xml:space="preserve">, maka akan kembali pada proses hipotesis dan pembuatan ide. Kemudian, jika sudah memenuhi syarat tersebut, penulis akan lanjut pada proses pembuatan kode program untuk </w:t>
       </w:r>
       <w:r>
         <w:rPr>
@@ -13343,6 +13498,7 @@
           <w:sz w:val="24"/>
           <w:szCs w:val="24"/>
         </w:rPr>
+        <w:lastRenderedPageBreak/>
         <w:t>HDD: 2TB</w:t>
       </w:r>
     </w:p>
@@ -13538,7 +13694,6 @@
           <w:szCs w:val="24"/>
           <w:lang w:val="en-US"/>
         </w:rPr>
-        <w:lastRenderedPageBreak/>
         <w:t>MySQL sebagai database yang digunakan</w:t>
       </w:r>
     </w:p>
@@ -18706,7 +18861,7 @@
 </file>
 
 <file path=customXml/itemProps1.xml><?xml version="1.0" encoding="utf-8"?>
-<ds:datastoreItem xmlns:ds="http://schemas.openxmlformats.org/officeDocument/2006/customXml" ds:itemID="{2044D9C9-5CFA-4875-9C1B-4198361D282F}">
+<ds:datastoreItem xmlns:ds="http://schemas.openxmlformats.org/officeDocument/2006/customXml" ds:itemID="{B0F63983-6A9A-4C21-8BA9-6F8D45CEAE0B}">
   <ds:schemaRefs>
     <ds:schemaRef ds:uri="http://schemas.openxmlformats.org/officeDocument/2006/bibliography"/>
   </ds:schemaRefs>

</xml_diff>

<commit_message>
Bab 3.1 selesai sampai poin terakhir
</commit_message>
<xml_diff>
--- a/Skripsi_Ahmad_Daffa_Muttaqin.docx
+++ b/Skripsi_Ahmad_Daffa_Muttaqin.docx
@@ -12766,8 +12766,6 @@
         </w:rPr>
         <w:t>controller yang menghubungkan data yang diperoleh dari model ke tampilan, sehingga data tersebut dapat ditampilkan di antarmuka.</w:t>
       </w:r>
-      <w:bookmarkStart w:id="53" w:name="_GoBack"/>
-      <w:bookmarkEnd w:id="53"/>
     </w:p>
     <w:p>
       <w:pPr>
@@ -12790,8 +12788,65 @@
           <w:rFonts w:ascii="Times New Roman" w:eastAsia="Times New Roman" w:hAnsi="Times New Roman" w:cs="Times New Roman"/>
           <w:sz w:val="24"/>
           <w:szCs w:val="24"/>
-        </w:rPr>
-        <w:t>Proses selanjutnya yaitu masuk pada tahap berpikir. Pada tahap ini, penulis membuat dan merumuskan beberapa ide penelitian yang akan dapat dijadikan hipotesis pada penelitian ini. Ide ataupun hipotesis ini berdasar pada rumusan masalah yang telah ditemukan dan disimpulkan sebelumnya  oleh penulis.</w:t>
+          <w:lang w:val="en-US"/>
+        </w:rPr>
+        <w:t xml:space="preserve">Langkah selanjutnya adalah </w:t>
+      </w:r>
+      <w:r>
+        <w:rPr>
+          <w:rFonts w:ascii="Times New Roman" w:eastAsia="Times New Roman" w:hAnsi="Times New Roman" w:cs="Times New Roman"/>
+          <w:sz w:val="24"/>
+          <w:szCs w:val="24"/>
+          <w:lang w:val="en-US"/>
+        </w:rPr>
+        <w:t>Preliminary Field Testing</w:t>
+      </w:r>
+      <w:r>
+        <w:rPr>
+          <w:rFonts w:ascii="Times New Roman" w:eastAsia="Times New Roman" w:hAnsi="Times New Roman" w:cs="Times New Roman"/>
+          <w:sz w:val="24"/>
+          <w:szCs w:val="24"/>
+          <w:lang w:val="en-US"/>
+        </w:rPr>
+        <w:t xml:space="preserve">, </w:t>
+      </w:r>
+      <w:r>
+        <w:rPr>
+          <w:rFonts w:ascii="Times New Roman" w:eastAsia="Times New Roman" w:hAnsi="Times New Roman" w:cs="Times New Roman"/>
+          <w:i/>
+          <w:sz w:val="24"/>
+          <w:szCs w:val="24"/>
+          <w:lang w:val="en-US"/>
+        </w:rPr>
+        <w:t>prototype</w:t>
+      </w:r>
+      <w:r>
+        <w:rPr>
+          <w:rFonts w:ascii="Times New Roman" w:eastAsia="Times New Roman" w:hAnsi="Times New Roman" w:cs="Times New Roman"/>
+          <w:sz w:val="24"/>
+          <w:szCs w:val="24"/>
+          <w:lang w:val="en-US"/>
+        </w:rPr>
+        <w:t xml:space="preserve"> awal </w:t>
+      </w:r>
+      <w:r>
+        <w:rPr>
+          <w:rFonts w:ascii="Times New Roman" w:eastAsia="Times New Roman" w:hAnsi="Times New Roman" w:cs="Times New Roman"/>
+          <w:i/>
+          <w:sz w:val="24"/>
+          <w:szCs w:val="24"/>
+          <w:lang w:val="en-US"/>
+        </w:rPr>
+        <w:t>website</w:t>
+      </w:r>
+      <w:r>
+        <w:rPr>
+          <w:rFonts w:ascii="Times New Roman" w:eastAsia="Times New Roman" w:hAnsi="Times New Roman" w:cs="Times New Roman"/>
+          <w:sz w:val="24"/>
+          <w:szCs w:val="24"/>
+          <w:lang w:val="en-US"/>
+        </w:rPr>
+        <w:t xml:space="preserve"> telah dipertimbangkan oleh beberapa pengguna potensial untuk menghimpun umpan balik awal terkait aspek desain dan fungsionalitasnya. Hasil dari evaluasi tersebut akan menjadi masukan penting untuk meningkatkan versi berikutnya. Pada tahap implementasi, peneliti secara aktif menghimpun umpan balik dari pengguna terhadap prototipe awal guna mengidentifikasi kelemahan dan area yang memerlukan perbaikan.</w:t>
       </w:r>
     </w:p>
     <w:p>
@@ -12815,59 +12870,70 @@
           <w:rFonts w:ascii="Times New Roman" w:eastAsia="Times New Roman" w:hAnsi="Times New Roman" w:cs="Times New Roman"/>
           <w:sz w:val="24"/>
           <w:szCs w:val="24"/>
-        </w:rPr>
-        <w:t xml:space="preserve">Tahap berbuat merupakan tahap dimana penulis merancang </w:t>
-      </w:r>
-      <w:r>
-        <w:rPr>
-          <w:rFonts w:ascii="Times New Roman" w:eastAsia="Times New Roman" w:hAnsi="Times New Roman" w:cs="Times New Roman"/>
-          <w:i/>
-          <w:sz w:val="24"/>
-          <w:szCs w:val="24"/>
-        </w:rPr>
-        <w:t xml:space="preserve">prototype website </w:t>
-      </w:r>
-      <w:r>
-        <w:rPr>
-          <w:rFonts w:ascii="Times New Roman" w:eastAsia="Times New Roman" w:hAnsi="Times New Roman" w:cs="Times New Roman"/>
-          <w:sz w:val="24"/>
-          <w:szCs w:val="24"/>
-        </w:rPr>
-        <w:t xml:space="preserve">untuk penelitian ini dimana dimulai dari merancang sebuah kerangka sederhana yang akan mempermudah penulis ketika membuat </w:t>
-      </w:r>
-      <w:r>
-        <w:rPr>
-          <w:rFonts w:ascii="Times New Roman" w:eastAsia="Times New Roman" w:hAnsi="Times New Roman" w:cs="Times New Roman"/>
-          <w:i/>
-          <w:sz w:val="24"/>
-          <w:szCs w:val="24"/>
-        </w:rPr>
-        <w:t xml:space="preserve">prototype </w:t>
-      </w:r>
-      <w:r>
-        <w:rPr>
-          <w:rFonts w:ascii="Times New Roman" w:eastAsia="Times New Roman" w:hAnsi="Times New Roman" w:cs="Times New Roman"/>
-          <w:sz w:val="24"/>
-          <w:szCs w:val="24"/>
-        </w:rPr>
-        <w:t xml:space="preserve">penelitian ini. Pada proses perancangan </w:t>
-      </w:r>
-      <w:r>
-        <w:rPr>
-          <w:rFonts w:ascii="Times New Roman" w:eastAsia="Times New Roman" w:hAnsi="Times New Roman" w:cs="Times New Roman"/>
-          <w:i/>
-          <w:sz w:val="24"/>
-          <w:szCs w:val="24"/>
-        </w:rPr>
-        <w:t xml:space="preserve">prototype </w:t>
-      </w:r>
-      <w:r>
-        <w:rPr>
-          <w:rFonts w:ascii="Times New Roman" w:eastAsia="Times New Roman" w:hAnsi="Times New Roman" w:cs="Times New Roman"/>
-          <w:sz w:val="24"/>
-          <w:szCs w:val="24"/>
-        </w:rPr>
-        <w:t xml:space="preserve">website ini, </w:t>
+          <w:lang w:val="en-US"/>
+        </w:rPr>
+        <w:t xml:space="preserve">Kemudian masuk ke langkah </w:t>
+      </w:r>
+      <w:r>
+        <w:rPr>
+          <w:rFonts w:ascii="Times New Roman" w:eastAsia="Times New Roman" w:hAnsi="Times New Roman" w:cs="Times New Roman"/>
+          <w:i/>
+          <w:sz w:val="24"/>
+          <w:szCs w:val="24"/>
+          <w:lang w:val="en-US"/>
+        </w:rPr>
+        <w:t>Main Product Revision</w:t>
+      </w:r>
+      <w:r>
+        <w:rPr>
+          <w:rFonts w:ascii="Times New Roman" w:eastAsia="Times New Roman" w:hAnsi="Times New Roman" w:cs="Times New Roman"/>
+          <w:sz w:val="24"/>
+          <w:szCs w:val="24"/>
+          <w:lang w:val="en-US"/>
+        </w:rPr>
+        <w:t xml:space="preserve">. </w:t>
+      </w:r>
+      <w:r>
+        <w:rPr>
+          <w:rFonts w:ascii="Times New Roman" w:eastAsia="Times New Roman" w:hAnsi="Times New Roman" w:cs="Times New Roman"/>
+          <w:sz w:val="24"/>
+          <w:szCs w:val="24"/>
+        </w:rPr>
+        <w:t xml:space="preserve">Setelah uji coba, </w:t>
+      </w:r>
+      <w:r>
+        <w:rPr>
+          <w:rFonts w:ascii="Times New Roman" w:eastAsia="Times New Roman" w:hAnsi="Times New Roman" w:cs="Times New Roman"/>
+          <w:sz w:val="24"/>
+          <w:szCs w:val="24"/>
+          <w:lang w:val="en-US"/>
+        </w:rPr>
+        <w:t>penulis</w:t>
+      </w:r>
+      <w:r>
+        <w:rPr>
+          <w:rFonts w:ascii="Times New Roman" w:eastAsia="Times New Roman" w:hAnsi="Times New Roman" w:cs="Times New Roman"/>
+          <w:sz w:val="24"/>
+          <w:szCs w:val="24"/>
+        </w:rPr>
+        <w:t xml:space="preserve"> melakukan penyesuaian pada desain dan fitur </w:t>
+      </w:r>
+      <w:r>
+        <w:rPr>
+          <w:rFonts w:ascii="Times New Roman" w:eastAsia="Times New Roman" w:hAnsi="Times New Roman" w:cs="Times New Roman"/>
+          <w:i/>
+          <w:sz w:val="24"/>
+          <w:szCs w:val="24"/>
+        </w:rPr>
+        <w:t>website</w:t>
+      </w:r>
+      <w:r>
+        <w:rPr>
+          <w:rFonts w:ascii="Times New Roman" w:eastAsia="Times New Roman" w:hAnsi="Times New Roman" w:cs="Times New Roman"/>
+          <w:sz w:val="24"/>
+          <w:szCs w:val="24"/>
+        </w:rPr>
+        <w:t xml:space="preserve"> untuk </w:t>
       </w:r>
       <w:r>
         <w:rPr>
@@ -12876,41 +12942,24 @@
           <w:szCs w:val="24"/>
         </w:rPr>
         <w:lastRenderedPageBreak/>
-        <w:t xml:space="preserve">penulis menggunakan </w:t>
-      </w:r>
-      <w:r>
-        <w:rPr>
-          <w:rFonts w:ascii="Times New Roman" w:eastAsia="Times New Roman" w:hAnsi="Times New Roman" w:cs="Times New Roman"/>
-          <w:i/>
-          <w:sz w:val="24"/>
-          <w:szCs w:val="24"/>
-        </w:rPr>
-        <w:t xml:space="preserve">software </w:t>
-      </w:r>
-      <w:r>
-        <w:rPr>
-          <w:rFonts w:ascii="Times New Roman" w:eastAsia="Times New Roman" w:hAnsi="Times New Roman" w:cs="Times New Roman"/>
-          <w:sz w:val="24"/>
-          <w:szCs w:val="24"/>
-        </w:rPr>
-        <w:t xml:space="preserve">figma. Kemudian, setelah adanya </w:t>
-      </w:r>
-      <w:r>
-        <w:rPr>
-          <w:rFonts w:ascii="Times New Roman" w:eastAsia="Times New Roman" w:hAnsi="Times New Roman" w:cs="Times New Roman"/>
-          <w:i/>
-          <w:sz w:val="24"/>
-          <w:szCs w:val="24"/>
-        </w:rPr>
-        <w:t xml:space="preserve">prototype </w:t>
-      </w:r>
-      <w:r>
-        <w:rPr>
-          <w:rFonts w:ascii="Times New Roman" w:eastAsia="Times New Roman" w:hAnsi="Times New Roman" w:cs="Times New Roman"/>
-          <w:sz w:val="24"/>
-          <w:szCs w:val="24"/>
-        </w:rPr>
-        <w:t>website ini, penulis masuk pada tahap pemeriksaan.</w:t>
+        <w:t xml:space="preserve">meningkatkan kualitas dan responsivitasnya. Modifikasi tersebut bisa mencakup penyesuaian desain, perbaikan bug, atau penambahan fitur baru. Selanjutnya, dalam fase penerapan, tim pengembang terlibat secara aktif dalam merevisi prototipe berdasarkan umpan balik dan analisis mereka, dengan tujuan meningkatkan pengalaman pengguna serta memastikan bahwa </w:t>
+      </w:r>
+      <w:r>
+        <w:rPr>
+          <w:rFonts w:ascii="Times New Roman" w:eastAsia="Times New Roman" w:hAnsi="Times New Roman" w:cs="Times New Roman"/>
+          <w:i/>
+          <w:sz w:val="24"/>
+          <w:szCs w:val="24"/>
+        </w:rPr>
+        <w:t>website</w:t>
+      </w:r>
+      <w:r>
+        <w:rPr>
+          <w:rFonts w:ascii="Times New Roman" w:eastAsia="Times New Roman" w:hAnsi="Times New Roman" w:cs="Times New Roman"/>
+          <w:sz w:val="24"/>
+          <w:szCs w:val="24"/>
+        </w:rPr>
+        <w:t xml:space="preserve"> memiliki kualitas dan responsivitas yang optimal.</w:t>
       </w:r>
     </w:p>
     <w:p>
@@ -12934,110 +12983,87 @@
           <w:rFonts w:ascii="Times New Roman" w:eastAsia="Times New Roman" w:hAnsi="Times New Roman" w:cs="Times New Roman"/>
           <w:sz w:val="24"/>
           <w:szCs w:val="24"/>
-        </w:rPr>
-        <w:t xml:space="preserve">Pada tahap pemeriksaan, penulis melakukan pemeriksaan dan penentuan apakah </w:t>
-      </w:r>
-      <w:r>
-        <w:rPr>
-          <w:rFonts w:ascii="Times New Roman" w:eastAsia="Times New Roman" w:hAnsi="Times New Roman" w:cs="Times New Roman"/>
-          <w:i/>
-          <w:sz w:val="24"/>
-          <w:szCs w:val="24"/>
-        </w:rPr>
-        <w:t xml:space="preserve">prototype </w:t>
-      </w:r>
-      <w:r>
-        <w:rPr>
-          <w:rFonts w:ascii="Times New Roman" w:eastAsia="Times New Roman" w:hAnsi="Times New Roman" w:cs="Times New Roman"/>
-          <w:sz w:val="24"/>
-          <w:szCs w:val="24"/>
-        </w:rPr>
-        <w:t xml:space="preserve">website yang telah dibuat oleh penulis merupakan </w:t>
-      </w:r>
-      <w:r>
-        <w:rPr>
-          <w:rFonts w:ascii="Times New Roman" w:eastAsia="Times New Roman" w:hAnsi="Times New Roman" w:cs="Times New Roman"/>
-          <w:i/>
-          <w:sz w:val="24"/>
-          <w:szCs w:val="24"/>
-        </w:rPr>
-        <w:t xml:space="preserve">prototype </w:t>
-      </w:r>
-      <w:r>
-        <w:rPr>
-          <w:rFonts w:ascii="Times New Roman" w:eastAsia="Times New Roman" w:hAnsi="Times New Roman" w:cs="Times New Roman"/>
-          <w:sz w:val="24"/>
-          <w:szCs w:val="24"/>
-        </w:rPr>
-        <w:t xml:space="preserve">website yang sudah memenuhi syarat yang telah ditentukan </w:t>
-      </w:r>
-      <w:r>
-        <w:rPr>
-          <w:rFonts w:ascii="Times New Roman" w:eastAsia="Times New Roman" w:hAnsi="Times New Roman" w:cs="Times New Roman"/>
-          <w:i/>
-          <w:sz w:val="24"/>
-          <w:szCs w:val="24"/>
-        </w:rPr>
-        <w:t xml:space="preserve">client </w:t>
-      </w:r>
-      <w:r>
-        <w:rPr>
-          <w:rFonts w:ascii="Times New Roman" w:eastAsia="Times New Roman" w:hAnsi="Times New Roman" w:cs="Times New Roman"/>
-          <w:sz w:val="24"/>
-          <w:szCs w:val="24"/>
-        </w:rPr>
-        <w:t xml:space="preserve">atau masih belum memenuhi syarat tersebut. Jika </w:t>
-      </w:r>
-      <w:r>
-        <w:rPr>
-          <w:rFonts w:ascii="Times New Roman" w:eastAsia="Times New Roman" w:hAnsi="Times New Roman" w:cs="Times New Roman"/>
-          <w:i/>
-          <w:sz w:val="24"/>
-          <w:szCs w:val="24"/>
-        </w:rPr>
-        <w:t xml:space="preserve">prototype website </w:t>
-      </w:r>
-      <w:r>
-        <w:rPr>
-          <w:rFonts w:ascii="Times New Roman" w:eastAsia="Times New Roman" w:hAnsi="Times New Roman" w:cs="Times New Roman"/>
-          <w:sz w:val="24"/>
-          <w:szCs w:val="24"/>
-        </w:rPr>
-        <w:t xml:space="preserve">ini belum memenuhi syarat yang  yang ditentukan </w:t>
-      </w:r>
-      <w:r>
-        <w:rPr>
-          <w:rFonts w:ascii="Times New Roman" w:eastAsia="Times New Roman" w:hAnsi="Times New Roman" w:cs="Times New Roman"/>
-          <w:i/>
-          <w:sz w:val="24"/>
-          <w:szCs w:val="24"/>
-        </w:rPr>
-        <w:t>client</w:t>
-      </w:r>
-      <w:r>
-        <w:rPr>
-          <w:rFonts w:ascii="Times New Roman" w:eastAsia="Times New Roman" w:hAnsi="Times New Roman" w:cs="Times New Roman"/>
-          <w:sz w:val="24"/>
-          <w:szCs w:val="24"/>
-        </w:rPr>
-        <w:t xml:space="preserve">, maka akan kembali pada proses hipotesis dan pembuatan ide. Kemudian, jika sudah memenuhi syarat tersebut, penulis akan lanjut pada proses pembuatan kode program untuk </w:t>
-      </w:r>
-      <w:r>
-        <w:rPr>
-          <w:rFonts w:ascii="Times New Roman" w:eastAsia="Times New Roman" w:hAnsi="Times New Roman" w:cs="Times New Roman"/>
-          <w:i/>
-          <w:sz w:val="24"/>
-          <w:szCs w:val="24"/>
-        </w:rPr>
-        <w:t xml:space="preserve">website </w:t>
-      </w:r>
-      <w:r>
-        <w:rPr>
-          <w:rFonts w:ascii="Times New Roman" w:eastAsia="Times New Roman" w:hAnsi="Times New Roman" w:cs="Times New Roman"/>
-          <w:sz w:val="24"/>
-          <w:szCs w:val="24"/>
-        </w:rPr>
-        <w:t>penelitian ini.</w:t>
+          <w:lang w:val="en-US"/>
+        </w:rPr>
+        <w:t xml:space="preserve">Langkah setelahnya adalah </w:t>
+      </w:r>
+      <w:r>
+        <w:rPr>
+          <w:rFonts w:ascii="Times New Roman" w:eastAsia="Times New Roman" w:hAnsi="Times New Roman" w:cs="Times New Roman"/>
+          <w:i/>
+          <w:sz w:val="24"/>
+          <w:szCs w:val="24"/>
+          <w:lang w:val="en-US"/>
+        </w:rPr>
+        <w:t>Main Field Testing.</w:t>
+      </w:r>
+      <w:r>
+        <w:rPr>
+          <w:rFonts w:ascii="Times New Roman" w:eastAsia="Times New Roman" w:hAnsi="Times New Roman" w:cs="Times New Roman"/>
+          <w:sz w:val="24"/>
+          <w:szCs w:val="24"/>
+          <w:lang w:val="en-US"/>
+        </w:rPr>
+        <w:t xml:space="preserve"> </w:t>
+      </w:r>
+      <w:r>
+        <w:rPr>
+          <w:rFonts w:ascii="Times New Roman" w:eastAsia="Times New Roman" w:hAnsi="Times New Roman" w:cs="Times New Roman"/>
+          <w:sz w:val="24"/>
+          <w:szCs w:val="24"/>
+        </w:rPr>
+        <w:t xml:space="preserve">Prototipe </w:t>
+      </w:r>
+      <w:r>
+        <w:rPr>
+          <w:rFonts w:ascii="Times New Roman" w:eastAsia="Times New Roman" w:hAnsi="Times New Roman" w:cs="Times New Roman"/>
+          <w:i/>
+          <w:sz w:val="24"/>
+          <w:szCs w:val="24"/>
+        </w:rPr>
+        <w:t>website</w:t>
+      </w:r>
+      <w:r>
+        <w:rPr>
+          <w:rFonts w:ascii="Times New Roman" w:eastAsia="Times New Roman" w:hAnsi="Times New Roman" w:cs="Times New Roman"/>
+          <w:sz w:val="24"/>
+          <w:szCs w:val="24"/>
+        </w:rPr>
+        <w:t xml:space="preserve"> yang telah direvisi diuji secara menyeluruh oleh target pengguna yang relevan. Data dan umpan balik dari uji coba tersebut digunakan untuk menilai kinerja </w:t>
+      </w:r>
+      <w:r>
+        <w:rPr>
+          <w:rFonts w:ascii="Times New Roman" w:eastAsia="Times New Roman" w:hAnsi="Times New Roman" w:cs="Times New Roman"/>
+          <w:i/>
+          <w:sz w:val="24"/>
+          <w:szCs w:val="24"/>
+        </w:rPr>
+        <w:t>website</w:t>
+      </w:r>
+      <w:r>
+        <w:rPr>
+          <w:rFonts w:ascii="Times New Roman" w:eastAsia="Times New Roman" w:hAnsi="Times New Roman" w:cs="Times New Roman"/>
+          <w:sz w:val="24"/>
+          <w:szCs w:val="24"/>
+        </w:rPr>
+        <w:t xml:space="preserve"> dan mengidentifikasi serta memperbaiki masalah yang ditemukan. Selanjutnya, dalam fase penerapan, prototipe yang telah direvisi diuji dalam skala yang lebih besar dengan tujuan memastikan bahwa kualitas dan kinerja </w:t>
+      </w:r>
+      <w:r>
+        <w:rPr>
+          <w:rFonts w:ascii="Times New Roman" w:eastAsia="Times New Roman" w:hAnsi="Times New Roman" w:cs="Times New Roman"/>
+          <w:i/>
+          <w:sz w:val="24"/>
+          <w:szCs w:val="24"/>
+        </w:rPr>
+        <w:t>website</w:t>
+      </w:r>
+      <w:r>
+        <w:rPr>
+          <w:rFonts w:ascii="Times New Roman" w:eastAsia="Times New Roman" w:hAnsi="Times New Roman" w:cs="Times New Roman"/>
+          <w:sz w:val="24"/>
+          <w:szCs w:val="24"/>
+        </w:rPr>
+        <w:t xml:space="preserve"> memenuhi standar yang sesuai dengan kebutuhan dan harapan pengguna.</w:t>
       </w:r>
     </w:p>
     <w:p>
@@ -13062,110 +13088,29 @@
           <w:rFonts w:ascii="Times New Roman" w:eastAsia="Times New Roman" w:hAnsi="Times New Roman" w:cs="Times New Roman"/>
           <w:sz w:val="24"/>
           <w:szCs w:val="24"/>
-        </w:rPr>
-        <w:t xml:space="preserve">Pada proses pembuatan kode program untuk </w:t>
-      </w:r>
-      <w:r>
-        <w:rPr>
-          <w:rFonts w:ascii="Times New Roman" w:eastAsia="Times New Roman" w:hAnsi="Times New Roman" w:cs="Times New Roman"/>
-          <w:i/>
-          <w:sz w:val="24"/>
-          <w:szCs w:val="24"/>
-        </w:rPr>
-        <w:t xml:space="preserve">website </w:t>
-      </w:r>
-      <w:r>
-        <w:rPr>
-          <w:rFonts w:ascii="Times New Roman" w:eastAsia="Times New Roman" w:hAnsi="Times New Roman" w:cs="Times New Roman"/>
-          <w:sz w:val="24"/>
-          <w:szCs w:val="24"/>
-        </w:rPr>
-        <w:t xml:space="preserve">penelitian ini, penulis melakukan pembuatan kode program menggunakan </w:t>
-      </w:r>
-      <w:r>
-        <w:rPr>
-          <w:rFonts w:ascii="Times New Roman" w:eastAsia="Times New Roman" w:hAnsi="Times New Roman" w:cs="Times New Roman"/>
-          <w:i/>
-          <w:sz w:val="24"/>
-          <w:szCs w:val="24"/>
-        </w:rPr>
-        <w:t xml:space="preserve">software </w:t>
-      </w:r>
-      <w:r>
-        <w:rPr>
-          <w:rFonts w:ascii="Times New Roman" w:eastAsia="Times New Roman" w:hAnsi="Times New Roman" w:cs="Times New Roman"/>
-          <w:sz w:val="24"/>
-          <w:szCs w:val="24"/>
-        </w:rPr>
-        <w:t xml:space="preserve">Visual Studio Code sebagai  </w:t>
-      </w:r>
-      <w:r>
-        <w:rPr>
-          <w:rFonts w:ascii="Times New Roman" w:eastAsia="Times New Roman" w:hAnsi="Times New Roman" w:cs="Times New Roman"/>
-          <w:i/>
-          <w:sz w:val="24"/>
-          <w:szCs w:val="24"/>
-        </w:rPr>
-        <w:t xml:space="preserve">text editor. </w:t>
-      </w:r>
-      <w:r>
-        <w:rPr>
-          <w:rFonts w:ascii="Times New Roman" w:eastAsia="Times New Roman" w:hAnsi="Times New Roman" w:cs="Times New Roman"/>
-          <w:sz w:val="24"/>
-          <w:szCs w:val="24"/>
-        </w:rPr>
-        <w:t xml:space="preserve">Penulis juga menggunakan </w:t>
-      </w:r>
-      <w:r>
-        <w:rPr>
-          <w:rFonts w:ascii="Times New Roman" w:eastAsia="Times New Roman" w:hAnsi="Times New Roman" w:cs="Times New Roman"/>
-          <w:i/>
-          <w:sz w:val="24"/>
-          <w:szCs w:val="24"/>
-        </w:rPr>
-        <w:t xml:space="preserve">framework </w:t>
-      </w:r>
-      <w:r>
-        <w:rPr>
-          <w:rFonts w:ascii="Times New Roman" w:eastAsia="Times New Roman" w:hAnsi="Times New Roman" w:cs="Times New Roman"/>
-          <w:sz w:val="24"/>
-          <w:szCs w:val="24"/>
-        </w:rPr>
-        <w:t xml:space="preserve">angular CLI dan bahasa pemrograman </w:t>
-      </w:r>
-      <w:r>
-        <w:rPr>
-          <w:rFonts w:ascii="Times New Roman" w:eastAsia="Times New Roman" w:hAnsi="Times New Roman" w:cs="Times New Roman"/>
-          <w:sz w:val="24"/>
-          <w:szCs w:val="24"/>
-          <w:lang w:val="en-US"/>
-        </w:rPr>
-        <w:t xml:space="preserve">PHP, </w:t>
-      </w:r>
-      <w:r>
-        <w:rPr>
-          <w:rFonts w:ascii="Times New Roman" w:eastAsia="Times New Roman" w:hAnsi="Times New Roman" w:cs="Times New Roman"/>
-          <w:sz w:val="24"/>
-          <w:szCs w:val="24"/>
-        </w:rPr>
-        <w:t>HTML, CSS,</w:t>
-      </w:r>
-      <w:r>
-        <w:rPr>
-          <w:rFonts w:ascii="Times New Roman" w:eastAsia="Times New Roman" w:hAnsi="Times New Roman" w:cs="Times New Roman"/>
-          <w:sz w:val="24"/>
-          <w:szCs w:val="24"/>
-          <w:lang w:val="en-US"/>
-        </w:rPr>
-        <w:t xml:space="preserve"> dan</w:t>
-      </w:r>
-      <w:r>
-        <w:rPr>
-          <w:rFonts w:ascii="Times New Roman" w:eastAsia="Times New Roman" w:hAnsi="Times New Roman" w:cs="Times New Roman"/>
-          <w:sz w:val="24"/>
-          <w:szCs w:val="24"/>
-        </w:rPr>
-        <w:t xml:space="preserve"> JavaScript</w:t>
+          <w:lang w:val="en-US"/>
+        </w:rPr>
+        <w:t xml:space="preserve">Kemudian langkah berikutnya adalah </w:t>
+      </w:r>
+      <w:r>
+        <w:rPr>
+          <w:rFonts w:ascii="Times New Roman" w:eastAsia="Times New Roman" w:hAnsi="Times New Roman" w:cs="Times New Roman"/>
+          <w:i/>
+          <w:sz w:val="24"/>
+          <w:szCs w:val="24"/>
+          <w:lang w:val="en-US"/>
+        </w:rPr>
+        <w:t xml:space="preserve">Operational </w:t>
+      </w:r>
+      <w:r>
+        <w:rPr>
+          <w:rFonts w:ascii="Times New Roman" w:eastAsia="Times New Roman" w:hAnsi="Times New Roman" w:cs="Times New Roman"/>
+          <w:i/>
+          <w:sz w:val="24"/>
+          <w:szCs w:val="24"/>
+          <w:lang w:val="en-US"/>
+        </w:rPr>
+        <w:t>Product Revision</w:t>
       </w:r>
       <w:r>
         <w:rPr>
@@ -13175,6 +13120,44 @@
           <w:lang w:val="en-US"/>
         </w:rPr>
         <w:t>.</w:t>
+      </w:r>
+      <w:r>
+        <w:rPr>
+          <w:rFonts w:ascii="Times New Roman" w:eastAsia="Times New Roman" w:hAnsi="Times New Roman" w:cs="Times New Roman"/>
+          <w:i/>
+          <w:sz w:val="24"/>
+          <w:szCs w:val="24"/>
+          <w:lang w:val="en-US"/>
+        </w:rPr>
+        <w:t xml:space="preserve"> </w:t>
+      </w:r>
+      <w:r>
+        <w:rPr>
+          <w:rFonts w:ascii="Times New Roman" w:eastAsia="Times New Roman" w:hAnsi="Times New Roman" w:cs="Times New Roman"/>
+          <w:sz w:val="24"/>
+          <w:szCs w:val="24"/>
+          <w:lang w:val="en-US"/>
+        </w:rPr>
+        <w:t xml:space="preserve">Setelah uji coba lapangan, peneliti melakukan revisi lebih lanjut pada </w:t>
+      </w:r>
+      <w:r>
+        <w:rPr>
+          <w:rFonts w:ascii="Times New Roman" w:eastAsia="Times New Roman" w:hAnsi="Times New Roman" w:cs="Times New Roman"/>
+          <w:i/>
+          <w:sz w:val="24"/>
+          <w:szCs w:val="24"/>
+          <w:lang w:val="en-US"/>
+        </w:rPr>
+        <w:t>website</w:t>
+      </w:r>
+      <w:r>
+        <w:rPr>
+          <w:rFonts w:ascii="Times New Roman" w:eastAsia="Times New Roman" w:hAnsi="Times New Roman" w:cs="Times New Roman"/>
+          <w:sz w:val="24"/>
+          <w:szCs w:val="24"/>
+          <w:lang w:val="en-US"/>
+        </w:rPr>
+        <w:t xml:space="preserve"> untuk meningkatkan kinerjanya. Revisi ini dipandu oleh masukan dari pengguna dan analisis data penggunaan yang sudah terkumpul. Selanjutnya, dalam tahap penerapan, tim pengembang melakukan perbaikan terakhir berdasarkan hasil uji coba operasional terakhir sebelum peluncuran resmi website. Tujuannya adalah memastikan bahwa semua aspek telah dioptimalkan untuk memberikan pengalaman terbaik kepada pengguna.</w:t>
       </w:r>
     </w:p>
     <w:p>
@@ -13198,15 +13181,45 @@
           <w:rFonts w:ascii="Times New Roman" w:eastAsia="Times New Roman" w:hAnsi="Times New Roman" w:cs="Times New Roman"/>
           <w:sz w:val="24"/>
           <w:szCs w:val="24"/>
-        </w:rPr>
-        <w:t xml:space="preserve">Pada proses pengujian dan evaluasi, penulis melakukan pengujian terhadap </w:t>
-      </w:r>
-      <w:r>
-        <w:rPr>
-          <w:rFonts w:ascii="Times New Roman" w:eastAsia="Times New Roman" w:hAnsi="Times New Roman" w:cs="Times New Roman"/>
-          <w:i/>
-          <w:sz w:val="24"/>
-          <w:szCs w:val="24"/>
+          <w:lang w:val="en-US"/>
+        </w:rPr>
+        <w:t xml:space="preserve">Langkah berikutnya adalah </w:t>
+      </w:r>
+      <w:r>
+        <w:rPr>
+          <w:rFonts w:ascii="Times New Roman" w:eastAsia="Times New Roman" w:hAnsi="Times New Roman" w:cs="Times New Roman"/>
+          <w:i/>
+          <w:sz w:val="24"/>
+          <w:szCs w:val="24"/>
+          <w:lang w:val="en-US"/>
+        </w:rPr>
+        <w:t>Operational Field Testing</w:t>
+      </w:r>
+      <w:r>
+        <w:rPr>
+          <w:rFonts w:ascii="Times New Roman" w:eastAsia="Times New Roman" w:hAnsi="Times New Roman" w:cs="Times New Roman"/>
+          <w:sz w:val="24"/>
+          <w:szCs w:val="24"/>
+          <w:lang w:val="en-US"/>
+        </w:rPr>
+        <w:t>. Langkah</w:t>
+      </w:r>
+      <w:r>
+        <w:rPr>
+          <w:rFonts w:ascii="Times New Roman" w:eastAsia="Times New Roman" w:hAnsi="Times New Roman" w:cs="Times New Roman"/>
+          <w:sz w:val="24"/>
+          <w:szCs w:val="24"/>
+          <w:lang w:val="en-US"/>
+        </w:rPr>
+        <w:t xml:space="preserve"> ini melibatkan pengujian lanjutan terhadap versi terbaru </w:t>
+      </w:r>
+      <w:r>
+        <w:rPr>
+          <w:rFonts w:ascii="Times New Roman" w:eastAsia="Times New Roman" w:hAnsi="Times New Roman" w:cs="Times New Roman"/>
+          <w:i/>
+          <w:sz w:val="24"/>
+          <w:szCs w:val="24"/>
+          <w:lang w:val="en-US"/>
         </w:rPr>
         <w:t xml:space="preserve">website </w:t>
       </w:r>
@@ -13215,68 +13228,47 @@
           <w:rFonts w:ascii="Times New Roman" w:eastAsia="Times New Roman" w:hAnsi="Times New Roman" w:cs="Times New Roman"/>
           <w:sz w:val="24"/>
           <w:szCs w:val="24"/>
-        </w:rPr>
-        <w:t xml:space="preserve">penelitian ini dengan melihat sisi pengujian fungsi </w:t>
-      </w:r>
-      <w:r>
-        <w:rPr>
-          <w:rFonts w:ascii="Times New Roman" w:eastAsia="Times New Roman" w:hAnsi="Times New Roman" w:cs="Times New Roman"/>
-          <w:i/>
-          <w:sz w:val="24"/>
-          <w:szCs w:val="24"/>
-        </w:rPr>
-        <w:t xml:space="preserve">website </w:t>
-      </w:r>
-      <w:r>
-        <w:rPr>
-          <w:rFonts w:ascii="Times New Roman" w:eastAsia="Times New Roman" w:hAnsi="Times New Roman" w:cs="Times New Roman"/>
-          <w:sz w:val="24"/>
-          <w:szCs w:val="24"/>
-        </w:rPr>
-        <w:t xml:space="preserve">dengan menggunakan </w:t>
-      </w:r>
-      <w:r>
-        <w:rPr>
-          <w:rFonts w:ascii="Times New Roman" w:eastAsia="Times New Roman" w:hAnsi="Times New Roman" w:cs="Times New Roman"/>
-          <w:i/>
-          <w:sz w:val="24"/>
-          <w:szCs w:val="24"/>
-        </w:rPr>
-        <w:t xml:space="preserve">usability testing, </w:t>
-      </w:r>
-      <w:r>
-        <w:rPr>
-          <w:rFonts w:ascii="Times New Roman" w:eastAsia="Times New Roman" w:hAnsi="Times New Roman" w:cs="Times New Roman"/>
-          <w:sz w:val="24"/>
-          <w:szCs w:val="24"/>
-        </w:rPr>
-        <w:t xml:space="preserve">kemudian melakukan pengujian terhadap </w:t>
-      </w:r>
-      <w:r>
-        <w:rPr>
-          <w:rFonts w:ascii="Times New Roman" w:eastAsia="Times New Roman" w:hAnsi="Times New Roman" w:cs="Times New Roman"/>
-          <w:i/>
-          <w:sz w:val="24"/>
-          <w:szCs w:val="24"/>
-        </w:rPr>
-        <w:t xml:space="preserve">user experience website </w:t>
-      </w:r>
-      <w:r>
-        <w:rPr>
-          <w:rFonts w:ascii="Times New Roman" w:eastAsia="Times New Roman" w:hAnsi="Times New Roman" w:cs="Times New Roman"/>
-          <w:sz w:val="24"/>
-          <w:szCs w:val="24"/>
-        </w:rPr>
-        <w:t xml:space="preserve">ini dengan menggunakan UEQ dan juga melakukan pengujian terhadap metode referral marketing yang digunakan sebagai metode solusi dari permasalahan pada objek penelitian dengan menggunakan platform </w:t>
-      </w:r>
-      <w:r>
-        <w:rPr>
-          <w:rFonts w:ascii="Times New Roman" w:eastAsia="Times New Roman" w:hAnsi="Times New Roman" w:cs="Times New Roman"/>
-          <w:i/>
-          <w:sz w:val="24"/>
-          <w:szCs w:val="24"/>
-        </w:rPr>
-        <w:t xml:space="preserve">google analytics. </w:t>
+          <w:lang w:val="en-US"/>
+        </w:rPr>
+        <w:t xml:space="preserve">dalam lingkungan operasional aktual. Data dari pengujian ini digunakan untuk mengevaluasi kinerja </w:t>
+      </w:r>
+      <w:r>
+        <w:rPr>
+          <w:rFonts w:ascii="Times New Roman" w:eastAsia="Times New Roman" w:hAnsi="Times New Roman" w:cs="Times New Roman"/>
+          <w:i/>
+          <w:sz w:val="24"/>
+          <w:szCs w:val="24"/>
+          <w:lang w:val="en-US"/>
+        </w:rPr>
+        <w:t>website</w:t>
+      </w:r>
+      <w:r>
+        <w:rPr>
+          <w:rFonts w:ascii="Times New Roman" w:eastAsia="Times New Roman" w:hAnsi="Times New Roman" w:cs="Times New Roman"/>
+          <w:sz w:val="24"/>
+          <w:szCs w:val="24"/>
+          <w:lang w:val="en-US"/>
+        </w:rPr>
+        <w:t xml:space="preserve"> secara menyeluruh. Setelah itu, dalam langkah implementasi, </w:t>
+      </w:r>
+      <w:r>
+        <w:rPr>
+          <w:rFonts w:ascii="Times New Roman" w:eastAsia="Times New Roman" w:hAnsi="Times New Roman" w:cs="Times New Roman"/>
+          <w:i/>
+          <w:sz w:val="24"/>
+          <w:szCs w:val="24"/>
+          <w:lang w:val="en-US"/>
+        </w:rPr>
+        <w:t>website</w:t>
+      </w:r>
+      <w:r>
+        <w:rPr>
+          <w:rFonts w:ascii="Times New Roman" w:eastAsia="Times New Roman" w:hAnsi="Times New Roman" w:cs="Times New Roman"/>
+          <w:sz w:val="24"/>
+          <w:szCs w:val="24"/>
+          <w:lang w:val="en-US"/>
+        </w:rPr>
+        <w:t xml:space="preserve"> promosi diperkenalkan secara resmi dan diuji dalam situasi operasional untuk memastikan bahwa kinerja yang optimal telah tercapai.</w:t>
       </w:r>
     </w:p>
     <w:p>
@@ -13300,35 +13292,319 @@
           <w:rFonts w:ascii="Times New Roman" w:eastAsia="Times New Roman" w:hAnsi="Times New Roman" w:cs="Times New Roman"/>
           <w:sz w:val="24"/>
           <w:szCs w:val="24"/>
-        </w:rPr>
-        <w:t xml:space="preserve">Kemudian penulis masuk pada proses terakhir yaitu penarikan kesimpulan dimana penulis melihat apakah </w:t>
-      </w:r>
-      <w:r>
-        <w:rPr>
-          <w:rFonts w:ascii="Times New Roman" w:eastAsia="Times New Roman" w:hAnsi="Times New Roman" w:cs="Times New Roman"/>
-          <w:i/>
-          <w:sz w:val="24"/>
-          <w:szCs w:val="24"/>
-        </w:rPr>
-        <w:t xml:space="preserve">website </w:t>
-      </w:r>
-      <w:r>
-        <w:rPr>
-          <w:rFonts w:ascii="Times New Roman" w:eastAsia="Times New Roman" w:hAnsi="Times New Roman" w:cs="Times New Roman"/>
-          <w:sz w:val="24"/>
-          <w:szCs w:val="24"/>
-        </w:rPr>
-        <w:t xml:space="preserve">tersebut sudah sesuai dengan kebutuhan </w:t>
-      </w:r>
-      <w:r>
-        <w:rPr>
-          <w:rFonts w:ascii="Times New Roman" w:eastAsia="Times New Roman" w:hAnsi="Times New Roman" w:cs="Times New Roman"/>
-          <w:i/>
-          <w:sz w:val="24"/>
-          <w:szCs w:val="24"/>
-        </w:rPr>
-        <w:t>client.</w:t>
-      </w:r>
+          <w:lang w:val="en-US"/>
+        </w:rPr>
+        <w:t xml:space="preserve">Selanjutnya adalah langkah </w:t>
+      </w:r>
+      <w:r>
+        <w:rPr>
+          <w:rFonts w:ascii="Times New Roman" w:eastAsia="Times New Roman" w:hAnsi="Times New Roman" w:cs="Times New Roman"/>
+          <w:i/>
+          <w:sz w:val="24"/>
+          <w:szCs w:val="24"/>
+          <w:lang w:val="en-US"/>
+        </w:rPr>
+        <w:t>Final Product Reevision</w:t>
+      </w:r>
+      <w:r>
+        <w:rPr>
+          <w:rFonts w:ascii="Times New Roman" w:eastAsia="Times New Roman" w:hAnsi="Times New Roman" w:cs="Times New Roman"/>
+          <w:sz w:val="24"/>
+          <w:szCs w:val="24"/>
+          <w:lang w:val="en-US"/>
+        </w:rPr>
+        <w:t>. Penulis</w:t>
+      </w:r>
+      <w:r>
+        <w:rPr>
+          <w:rFonts w:ascii="Times New Roman" w:eastAsia="Times New Roman" w:hAnsi="Times New Roman" w:cs="Times New Roman"/>
+          <w:sz w:val="24"/>
+          <w:szCs w:val="24"/>
+          <w:lang w:val="en-US"/>
+        </w:rPr>
+        <w:t xml:space="preserve"> melakukan revisi final pada </w:t>
+      </w:r>
+      <w:r>
+        <w:rPr>
+          <w:rFonts w:ascii="Times New Roman" w:eastAsia="Times New Roman" w:hAnsi="Times New Roman" w:cs="Times New Roman"/>
+          <w:i/>
+          <w:sz w:val="24"/>
+          <w:szCs w:val="24"/>
+          <w:lang w:val="en-US"/>
+        </w:rPr>
+        <w:t>website</w:t>
+      </w:r>
+      <w:r>
+        <w:rPr>
+          <w:rFonts w:ascii="Times New Roman" w:eastAsia="Times New Roman" w:hAnsi="Times New Roman" w:cs="Times New Roman"/>
+          <w:sz w:val="24"/>
+          <w:szCs w:val="24"/>
+          <w:lang w:val="en-US"/>
+        </w:rPr>
+        <w:t xml:space="preserve"> berdasarkan hasil uji coba operasional. Setelah </w:t>
+      </w:r>
+      <w:r>
+        <w:rPr>
+          <w:rFonts w:ascii="Times New Roman" w:eastAsia="Times New Roman" w:hAnsi="Times New Roman" w:cs="Times New Roman"/>
+          <w:sz w:val="24"/>
+          <w:szCs w:val="24"/>
+          <w:lang w:val="en-US"/>
+        </w:rPr>
+        <w:lastRenderedPageBreak/>
+        <w:t xml:space="preserve">revisi ini, </w:t>
+      </w:r>
+      <w:r>
+        <w:rPr>
+          <w:rFonts w:ascii="Times New Roman" w:eastAsia="Times New Roman" w:hAnsi="Times New Roman" w:cs="Times New Roman"/>
+          <w:i/>
+          <w:sz w:val="24"/>
+          <w:szCs w:val="24"/>
+          <w:lang w:val="en-US"/>
+        </w:rPr>
+        <w:t>website</w:t>
+      </w:r>
+      <w:r>
+        <w:rPr>
+          <w:rFonts w:ascii="Times New Roman" w:eastAsia="Times New Roman" w:hAnsi="Times New Roman" w:cs="Times New Roman"/>
+          <w:sz w:val="24"/>
+          <w:szCs w:val="24"/>
+          <w:lang w:val="en-US"/>
+        </w:rPr>
+        <w:t xml:space="preserve"> dianggap telah siap untuk tahap implementasi dan distribusi. Selanjutnya, dalam fase penerapan, setelah evaluasi terakhir, dilakukan perbaikan final sebelum </w:t>
+      </w:r>
+      <w:r>
+        <w:rPr>
+          <w:rFonts w:ascii="Times New Roman" w:eastAsia="Times New Roman" w:hAnsi="Times New Roman" w:cs="Times New Roman"/>
+          <w:i/>
+          <w:sz w:val="24"/>
+          <w:szCs w:val="24"/>
+          <w:lang w:val="en-US"/>
+        </w:rPr>
+        <w:t>website</w:t>
+      </w:r>
+      <w:r>
+        <w:rPr>
+          <w:rFonts w:ascii="Times New Roman" w:eastAsia="Times New Roman" w:hAnsi="Times New Roman" w:cs="Times New Roman"/>
+          <w:sz w:val="24"/>
+          <w:szCs w:val="24"/>
+          <w:lang w:val="en-US"/>
+        </w:rPr>
+        <w:t xml:space="preserve"> dipublikasikan secara luas kepada publik.</w:t>
+      </w:r>
+    </w:p>
+    <w:p>
+      <w:pPr>
+        <w:pStyle w:val="ListParagraph"/>
+        <w:numPr>
+          <w:ilvl w:val="0"/>
+          <w:numId w:val="13"/>
+        </w:numPr>
+        <w:spacing w:line="360" w:lineRule="auto"/>
+        <w:ind w:left="810"/>
+        <w:jc w:val="both"/>
+        <w:rPr>
+          <w:rFonts w:ascii="Times New Roman" w:eastAsia="Times New Roman" w:hAnsi="Times New Roman" w:cs="Times New Roman"/>
+          <w:sz w:val="24"/>
+          <w:szCs w:val="24"/>
+        </w:rPr>
+      </w:pPr>
+      <w:r>
+        <w:rPr>
+          <w:rFonts w:ascii="Times New Roman" w:eastAsia="Times New Roman" w:hAnsi="Times New Roman" w:cs="Times New Roman"/>
+          <w:sz w:val="24"/>
+          <w:szCs w:val="24"/>
+          <w:lang w:val="en-US"/>
+        </w:rPr>
+        <w:t xml:space="preserve">Kemudian masuk ke langkah </w:t>
+      </w:r>
+      <w:r>
+        <w:rPr>
+          <w:rFonts w:ascii="Times New Roman" w:eastAsia="Times New Roman" w:hAnsi="Times New Roman" w:cs="Times New Roman"/>
+          <w:i/>
+          <w:sz w:val="24"/>
+          <w:szCs w:val="24"/>
+          <w:lang w:val="en-US"/>
+        </w:rPr>
+        <w:t>Dissemination and Implementation</w:t>
+      </w:r>
+      <w:r>
+        <w:rPr>
+          <w:rFonts w:ascii="Times New Roman" w:eastAsia="Times New Roman" w:hAnsi="Times New Roman" w:cs="Times New Roman"/>
+          <w:sz w:val="24"/>
+          <w:szCs w:val="24"/>
+          <w:lang w:val="en-US"/>
+        </w:rPr>
+        <w:t xml:space="preserve">. </w:t>
+      </w:r>
+      <w:r>
+        <w:rPr>
+          <w:rFonts w:ascii="Times New Roman" w:eastAsia="Times New Roman" w:hAnsi="Times New Roman" w:cs="Times New Roman"/>
+          <w:i/>
+          <w:sz w:val="24"/>
+          <w:szCs w:val="24"/>
+          <w:lang w:val="en-US"/>
+        </w:rPr>
+        <w:t>Website</w:t>
+      </w:r>
+      <w:r>
+        <w:rPr>
+          <w:rFonts w:ascii="Times New Roman" w:eastAsia="Times New Roman" w:hAnsi="Times New Roman" w:cs="Times New Roman"/>
+          <w:sz w:val="24"/>
+          <w:szCs w:val="24"/>
+          <w:lang w:val="en-US"/>
+        </w:rPr>
+        <w:t xml:space="preserve"> promosi yang sudah selesai dikembangkan diperluas penyebarannya kepada target pengguna. </w:t>
+      </w:r>
+      <w:r>
+        <w:rPr>
+          <w:rFonts w:ascii="Times New Roman" w:eastAsia="Times New Roman" w:hAnsi="Times New Roman" w:cs="Times New Roman"/>
+          <w:sz w:val="24"/>
+          <w:szCs w:val="24"/>
+          <w:lang w:val="en-US"/>
+        </w:rPr>
+        <w:t>Penulis</w:t>
+      </w:r>
+      <w:r>
+        <w:rPr>
+          <w:rFonts w:ascii="Times New Roman" w:eastAsia="Times New Roman" w:hAnsi="Times New Roman" w:cs="Times New Roman"/>
+          <w:sz w:val="24"/>
+          <w:szCs w:val="24"/>
+          <w:lang w:val="en-US"/>
+        </w:rPr>
+        <w:t xml:space="preserve"> mengatur penyebaran informasi mengenai </w:t>
+      </w:r>
+      <w:r>
+        <w:rPr>
+          <w:rFonts w:ascii="Times New Roman" w:eastAsia="Times New Roman" w:hAnsi="Times New Roman" w:cs="Times New Roman"/>
+          <w:i/>
+          <w:sz w:val="24"/>
+          <w:szCs w:val="24"/>
+          <w:lang w:val="en-US"/>
+        </w:rPr>
+        <w:t>website</w:t>
+      </w:r>
+      <w:r>
+        <w:rPr>
+          <w:rFonts w:ascii="Times New Roman" w:eastAsia="Times New Roman" w:hAnsi="Times New Roman" w:cs="Times New Roman"/>
+          <w:sz w:val="24"/>
+          <w:szCs w:val="24"/>
+          <w:lang w:val="en-US"/>
+        </w:rPr>
+        <w:t xml:space="preserve"> kepada publik dan memastikan adopsi yang optimal. Setelah itu, dalam tahap implementasi, </w:t>
+      </w:r>
+      <w:r>
+        <w:rPr>
+          <w:rFonts w:ascii="Times New Roman" w:eastAsia="Times New Roman" w:hAnsi="Times New Roman" w:cs="Times New Roman"/>
+          <w:i/>
+          <w:sz w:val="24"/>
+          <w:szCs w:val="24"/>
+          <w:lang w:val="en-US"/>
+        </w:rPr>
+        <w:t>website</w:t>
+      </w:r>
+      <w:r>
+        <w:rPr>
+          <w:rFonts w:ascii="Times New Roman" w:eastAsia="Times New Roman" w:hAnsi="Times New Roman" w:cs="Times New Roman"/>
+          <w:sz w:val="24"/>
+          <w:szCs w:val="24"/>
+          <w:lang w:val="en-US"/>
+        </w:rPr>
+        <w:t xml:space="preserve"> promosi Toko Rumah Kue Haviyya diterapkan dan berbagai strategi promosi diterapkan untuk menarik pengunjung ke situs tersebut.</w:t>
+      </w:r>
+    </w:p>
+    <w:p>
+      <w:pPr>
+        <w:pStyle w:val="ListParagraph"/>
+        <w:numPr>
+          <w:ilvl w:val="0"/>
+          <w:numId w:val="13"/>
+        </w:numPr>
+        <w:spacing w:line="360" w:lineRule="auto"/>
+        <w:ind w:left="810"/>
+        <w:jc w:val="both"/>
+        <w:rPr>
+          <w:rFonts w:ascii="Times New Roman" w:eastAsia="Times New Roman" w:hAnsi="Times New Roman" w:cs="Times New Roman"/>
+          <w:sz w:val="24"/>
+          <w:szCs w:val="24"/>
+        </w:rPr>
+      </w:pPr>
+      <w:r>
+        <w:rPr>
+          <w:rFonts w:ascii="Times New Roman" w:eastAsia="Times New Roman" w:hAnsi="Times New Roman" w:cs="Times New Roman"/>
+          <w:sz w:val="24"/>
+          <w:szCs w:val="24"/>
+          <w:lang w:val="en-US"/>
+        </w:rPr>
+        <w:t xml:space="preserve">Langkah yang terakhir adalah </w:t>
+      </w:r>
+      <w:r>
+        <w:rPr>
+          <w:rFonts w:ascii="Times New Roman" w:eastAsia="Times New Roman" w:hAnsi="Times New Roman" w:cs="Times New Roman"/>
+          <w:i/>
+          <w:sz w:val="24"/>
+          <w:szCs w:val="24"/>
+          <w:lang w:val="en-US"/>
+        </w:rPr>
+        <w:t>Evaluation</w:t>
+      </w:r>
+      <w:r>
+        <w:rPr>
+          <w:rFonts w:ascii="Times New Roman" w:eastAsia="Times New Roman" w:hAnsi="Times New Roman" w:cs="Times New Roman"/>
+          <w:sz w:val="24"/>
+          <w:szCs w:val="24"/>
+          <w:lang w:val="en-US"/>
+        </w:rPr>
+        <w:t xml:space="preserve">. </w:t>
+      </w:r>
+      <w:r>
+        <w:rPr>
+          <w:rFonts w:ascii="Times New Roman" w:eastAsia="Times New Roman" w:hAnsi="Times New Roman" w:cs="Times New Roman"/>
+          <w:sz w:val="24"/>
+          <w:szCs w:val="24"/>
+          <w:lang w:val="en-US"/>
+        </w:rPr>
+        <w:t xml:space="preserve">Setelah peluncuran, evaluasi menjadi tahap kunci untuk mengevaluasi kinerja serta efektivitas </w:t>
+      </w:r>
+      <w:r>
+        <w:rPr>
+          <w:rFonts w:ascii="Times New Roman" w:eastAsia="Times New Roman" w:hAnsi="Times New Roman" w:cs="Times New Roman"/>
+          <w:i/>
+          <w:sz w:val="24"/>
+          <w:szCs w:val="24"/>
+          <w:lang w:val="en-US"/>
+        </w:rPr>
+        <w:t>website</w:t>
+      </w:r>
+      <w:r>
+        <w:rPr>
+          <w:rFonts w:ascii="Times New Roman" w:eastAsia="Times New Roman" w:hAnsi="Times New Roman" w:cs="Times New Roman"/>
+          <w:sz w:val="24"/>
+          <w:szCs w:val="24"/>
+          <w:lang w:val="en-US"/>
+        </w:rPr>
+        <w:t xml:space="preserve"> promosi. Proses evaluasi ini melibatkan pengumpulan umpan balik dari pengguna, analisis data penggunaan situs, dan penilaian terhadap tujuan promosi yang telah ditetapkan sebelumnya. Kemudian, dalam implementasi, hasil evaluasi tersebut menjadi landasan untuk menilai kesuksesan dan efektivitas dari </w:t>
+      </w:r>
+      <w:r>
+        <w:rPr>
+          <w:rFonts w:ascii="Times New Roman" w:eastAsia="Times New Roman" w:hAnsi="Times New Roman" w:cs="Times New Roman"/>
+          <w:i/>
+          <w:sz w:val="24"/>
+          <w:szCs w:val="24"/>
+          <w:lang w:val="en-US"/>
+        </w:rPr>
+        <w:t>website</w:t>
+      </w:r>
+      <w:r>
+        <w:rPr>
+          <w:rFonts w:ascii="Times New Roman" w:eastAsia="Times New Roman" w:hAnsi="Times New Roman" w:cs="Times New Roman"/>
+          <w:sz w:val="24"/>
+          <w:szCs w:val="24"/>
+          <w:lang w:val="en-US"/>
+        </w:rPr>
+        <w:t xml:space="preserve"> promosi. Informasi yang diperoleh juga memberikan wawasan berharga bagi pengembangan lanjutan dalam meningkatkan kualitas dan kinerja situs web.</w:t>
+      </w:r>
+      <w:bookmarkStart w:id="53" w:name="_GoBack"/>
+      <w:bookmarkEnd w:id="53"/>
     </w:p>
     <w:p>
       <w:pPr>
@@ -13498,7 +13774,6 @@
           <w:sz w:val="24"/>
           <w:szCs w:val="24"/>
         </w:rPr>
-        <w:lastRenderedPageBreak/>
         <w:t>HDD: 2TB</w:t>
       </w:r>
     </w:p>
@@ -13594,6 +13869,7 @@
           <w:sz w:val="24"/>
           <w:szCs w:val="24"/>
         </w:rPr>
+        <w:lastRenderedPageBreak/>
         <w:t>Perangkat lunak</w:t>
       </w:r>
     </w:p>
@@ -18861,7 +19137,7 @@
 </file>
 
 <file path=customXml/itemProps1.xml><?xml version="1.0" encoding="utf-8"?>
-<ds:datastoreItem xmlns:ds="http://schemas.openxmlformats.org/officeDocument/2006/customXml" ds:itemID="{B0F63983-6A9A-4C21-8BA9-6F8D45CEAE0B}">
+<ds:datastoreItem xmlns:ds="http://schemas.openxmlformats.org/officeDocument/2006/customXml" ds:itemID="{A11586E7-009F-4DC3-95FE-CDC4B802C5A4}">
   <ds:schemaRefs>
     <ds:schemaRef ds:uri="http://schemas.openxmlformats.org/officeDocument/2006/bibliography"/>
   </ds:schemaRefs>

</xml_diff>

<commit_message>
Sub bab, Bab 4
</commit_message>
<xml_diff>
--- a/Skripsi_Ahmad_Daffa_Muttaqin.docx
+++ b/Skripsi_Ahmad_Daffa_Muttaqin.docx
@@ -13415,7 +13415,25 @@
           <w:szCs w:val="24"/>
           <w:lang w:val="en-US"/>
         </w:rPr>
-        <w:t xml:space="preserve">Kemudian masuk ke langkah </w:t>
+        <w:t xml:space="preserve">Kemudian </w:t>
+      </w:r>
+      <w:r>
+        <w:rPr>
+          <w:rFonts w:ascii="Times New Roman" w:eastAsia="Times New Roman" w:hAnsi="Times New Roman" w:cs="Times New Roman"/>
+          <w:sz w:val="24"/>
+          <w:szCs w:val="24"/>
+          <w:lang w:val="en-US"/>
+        </w:rPr>
+        <w:t>langkah terakhir adalah</w:t>
+      </w:r>
+      <w:r>
+        <w:rPr>
+          <w:rFonts w:ascii="Times New Roman" w:eastAsia="Times New Roman" w:hAnsi="Times New Roman" w:cs="Times New Roman"/>
+          <w:sz w:val="24"/>
+          <w:szCs w:val="24"/>
+          <w:lang w:val="en-US"/>
+        </w:rPr>
+        <w:t xml:space="preserve"> </w:t>
       </w:r>
       <w:r>
         <w:rPr>
@@ -13511,100 +13529,6 @@
         </w:rPr>
         <w:t xml:space="preserve"> promosi Toko Rumah Kue Haviyya diterapkan dan berbagai strategi promosi diterapkan untuk menarik pengunjung ke situs tersebut.</w:t>
       </w:r>
-    </w:p>
-    <w:p>
-      <w:pPr>
-        <w:pStyle w:val="ListParagraph"/>
-        <w:numPr>
-          <w:ilvl w:val="0"/>
-          <w:numId w:val="13"/>
-        </w:numPr>
-        <w:spacing w:line="360" w:lineRule="auto"/>
-        <w:ind w:left="810"/>
-        <w:jc w:val="both"/>
-        <w:rPr>
-          <w:rFonts w:ascii="Times New Roman" w:eastAsia="Times New Roman" w:hAnsi="Times New Roman" w:cs="Times New Roman"/>
-          <w:sz w:val="24"/>
-          <w:szCs w:val="24"/>
-        </w:rPr>
-      </w:pPr>
-      <w:r>
-        <w:rPr>
-          <w:rFonts w:ascii="Times New Roman" w:eastAsia="Times New Roman" w:hAnsi="Times New Roman" w:cs="Times New Roman"/>
-          <w:sz w:val="24"/>
-          <w:szCs w:val="24"/>
-          <w:lang w:val="en-US"/>
-        </w:rPr>
-        <w:t xml:space="preserve">Langkah yang terakhir adalah </w:t>
-      </w:r>
-      <w:r>
-        <w:rPr>
-          <w:rFonts w:ascii="Times New Roman" w:eastAsia="Times New Roman" w:hAnsi="Times New Roman" w:cs="Times New Roman"/>
-          <w:i/>
-          <w:sz w:val="24"/>
-          <w:szCs w:val="24"/>
-          <w:lang w:val="en-US"/>
-        </w:rPr>
-        <w:t>Evaluation</w:t>
-      </w:r>
-      <w:r>
-        <w:rPr>
-          <w:rFonts w:ascii="Times New Roman" w:eastAsia="Times New Roman" w:hAnsi="Times New Roman" w:cs="Times New Roman"/>
-          <w:sz w:val="24"/>
-          <w:szCs w:val="24"/>
-          <w:lang w:val="en-US"/>
-        </w:rPr>
-        <w:t xml:space="preserve">. </w:t>
-      </w:r>
-      <w:r>
-        <w:rPr>
-          <w:rFonts w:ascii="Times New Roman" w:eastAsia="Times New Roman" w:hAnsi="Times New Roman" w:cs="Times New Roman"/>
-          <w:sz w:val="24"/>
-          <w:szCs w:val="24"/>
-          <w:lang w:val="en-US"/>
-        </w:rPr>
-        <w:t xml:space="preserve">Setelah peluncuran, evaluasi menjadi tahap kunci untuk mengevaluasi kinerja serta efektivitas </w:t>
-      </w:r>
-      <w:r>
-        <w:rPr>
-          <w:rFonts w:ascii="Times New Roman" w:eastAsia="Times New Roman" w:hAnsi="Times New Roman" w:cs="Times New Roman"/>
-          <w:i/>
-          <w:sz w:val="24"/>
-          <w:szCs w:val="24"/>
-          <w:lang w:val="en-US"/>
-        </w:rPr>
-        <w:t>website</w:t>
-      </w:r>
-      <w:r>
-        <w:rPr>
-          <w:rFonts w:ascii="Times New Roman" w:eastAsia="Times New Roman" w:hAnsi="Times New Roman" w:cs="Times New Roman"/>
-          <w:sz w:val="24"/>
-          <w:szCs w:val="24"/>
-          <w:lang w:val="en-US"/>
-        </w:rPr>
-        <w:t xml:space="preserve"> promosi. Proses evaluasi ini melibatkan pengumpulan umpan balik dari pengguna, analisis data penggunaan situs, dan penilaian terhadap tujuan promosi yang telah ditetapkan sebelumnya. Kemudian, dalam implementasi, hasil evaluasi tersebut menjadi landasan untuk menilai kesuksesan dan efektivitas dari </w:t>
-      </w:r>
-      <w:r>
-        <w:rPr>
-          <w:rFonts w:ascii="Times New Roman" w:eastAsia="Times New Roman" w:hAnsi="Times New Roman" w:cs="Times New Roman"/>
-          <w:i/>
-          <w:sz w:val="24"/>
-          <w:szCs w:val="24"/>
-          <w:lang w:val="en-US"/>
-        </w:rPr>
-        <w:t>website</w:t>
-      </w:r>
-      <w:r>
-        <w:rPr>
-          <w:rFonts w:ascii="Times New Roman" w:eastAsia="Times New Roman" w:hAnsi="Times New Roman" w:cs="Times New Roman"/>
-          <w:sz w:val="24"/>
-          <w:szCs w:val="24"/>
-          <w:lang w:val="en-US"/>
-        </w:rPr>
-        <w:t xml:space="preserve"> promosi. Informasi yang diperoleh juga memberikan wawasan berharga bagi pengembangan lanjutan dalam meningkatkan kualitas dan kinerja situs web.</w:t>
-      </w:r>
-      <w:bookmarkStart w:id="53" w:name="_GoBack"/>
-      <w:bookmarkEnd w:id="53"/>
     </w:p>
     <w:p>
       <w:pPr>
@@ -13623,9 +13547,9 @@
           <w:szCs w:val="24"/>
         </w:rPr>
       </w:pPr>
-      <w:bookmarkStart w:id="54" w:name="_uajvtytbhd0g" w:colFirst="0" w:colLast="0"/>
-      <w:bookmarkStart w:id="55" w:name="_Toc161664650"/>
-      <w:bookmarkEnd w:id="54"/>
+      <w:bookmarkStart w:id="53" w:name="_uajvtytbhd0g" w:colFirst="0" w:colLast="0"/>
+      <w:bookmarkStart w:id="54" w:name="_Toc161664650"/>
+      <w:bookmarkEnd w:id="53"/>
       <w:r>
         <w:rPr>
           <w:rFonts w:ascii="Times New Roman" w:eastAsia="Times New Roman" w:hAnsi="Times New Roman" w:cs="Times New Roman"/>
@@ -13636,7 +13560,7 @@
         </w:rPr>
         <w:t>Alat Penelitian</w:t>
       </w:r>
-      <w:bookmarkEnd w:id="55"/>
+      <w:bookmarkEnd w:id="54"/>
     </w:p>
     <w:p>
       <w:pPr>
@@ -13869,7 +13793,6 @@
           <w:sz w:val="24"/>
           <w:szCs w:val="24"/>
         </w:rPr>
-        <w:lastRenderedPageBreak/>
         <w:t>Perangkat lunak</w:t>
       </w:r>
     </w:p>
@@ -14209,6 +14132,7 @@
           <w:sz w:val="24"/>
           <w:szCs w:val="24"/>
         </w:rPr>
+        <w:lastRenderedPageBreak/>
         <w:t>Windows 10 Pro sebagai Operasi Sistem</w:t>
       </w:r>
     </w:p>
@@ -14229,9 +14153,9 @@
           <w:szCs w:val="24"/>
         </w:rPr>
       </w:pPr>
-      <w:bookmarkStart w:id="56" w:name="_ipugld9u6l5b" w:colFirst="0" w:colLast="0"/>
-      <w:bookmarkStart w:id="57" w:name="_Toc161664651"/>
-      <w:bookmarkEnd w:id="56"/>
+      <w:bookmarkStart w:id="55" w:name="_ipugld9u6l5b" w:colFirst="0" w:colLast="0"/>
+      <w:bookmarkStart w:id="56" w:name="_Toc161664651"/>
+      <w:bookmarkEnd w:id="55"/>
       <w:r>
         <w:rPr>
           <w:rFonts w:ascii="Times New Roman" w:eastAsia="Times New Roman" w:hAnsi="Times New Roman" w:cs="Times New Roman"/>
@@ -14242,7 +14166,7 @@
         </w:rPr>
         <w:t>Bahan Penelitian</w:t>
       </w:r>
-      <w:bookmarkEnd w:id="57"/>
+      <w:bookmarkEnd w:id="56"/>
     </w:p>
     <w:p>
       <w:pPr>
@@ -14435,19 +14359,19 @@
           <w:szCs w:val="24"/>
         </w:rPr>
       </w:pPr>
-      <w:bookmarkStart w:id="58" w:name="_4w66efw5ueys" w:colFirst="0" w:colLast="0"/>
-      <w:bookmarkStart w:id="59" w:name="_Toc161664652"/>
+      <w:bookmarkStart w:id="57" w:name="_4w66efw5ueys" w:colFirst="0" w:colLast="0"/>
+      <w:bookmarkStart w:id="58" w:name="_Toc161664652"/>
+      <w:bookmarkEnd w:id="57"/>
+      <w:r>
+        <w:rPr>
+          <w:rFonts w:ascii="Times New Roman" w:eastAsia="Times New Roman" w:hAnsi="Times New Roman" w:cs="Times New Roman"/>
+          <w:b/>
+          <w:sz w:val="24"/>
+          <w:szCs w:val="24"/>
+        </w:rPr>
+        <w:t>Diagram Alir</w:t>
+      </w:r>
       <w:bookmarkEnd w:id="58"/>
-      <w:r>
-        <w:rPr>
-          <w:rFonts w:ascii="Times New Roman" w:eastAsia="Times New Roman" w:hAnsi="Times New Roman" w:cs="Times New Roman"/>
-          <w:b/>
-          <w:sz w:val="24"/>
-          <w:szCs w:val="24"/>
-        </w:rPr>
-        <w:t>Diagram Alir</w:t>
-      </w:r>
-      <w:bookmarkEnd w:id="59"/>
     </w:p>
     <w:p>
       <w:pPr>
@@ -14484,7 +14408,6 @@
         <w:rPr>
           <w:noProof/>
         </w:rPr>
-        <w:lastRenderedPageBreak/>
         <w:drawing>
           <wp:inline distT="0" distB="0" distL="0" distR="0" wp14:anchorId="418099A4" wp14:editId="4496248C">
             <wp:extent cx="4748325" cy="5362575"/>
@@ -14572,19 +14495,20 @@
           <w:szCs w:val="24"/>
         </w:rPr>
       </w:pPr>
-      <w:bookmarkStart w:id="60" w:name="_uml1tw83qarv" w:colFirst="0" w:colLast="0"/>
-      <w:bookmarkStart w:id="61" w:name="_Toc161664653"/>
+      <w:bookmarkStart w:id="59" w:name="_uml1tw83qarv" w:colFirst="0" w:colLast="0"/>
+      <w:bookmarkStart w:id="60" w:name="_Toc161664653"/>
+      <w:bookmarkEnd w:id="59"/>
+      <w:r>
+        <w:rPr>
+          <w:rFonts w:ascii="Times New Roman" w:eastAsia="Times New Roman" w:hAnsi="Times New Roman" w:cs="Times New Roman"/>
+          <w:b/>
+          <w:sz w:val="24"/>
+          <w:szCs w:val="24"/>
+        </w:rPr>
+        <w:lastRenderedPageBreak/>
+        <w:t>Teknik Pengujian Sistem</w:t>
+      </w:r>
       <w:bookmarkEnd w:id="60"/>
-      <w:r>
-        <w:rPr>
-          <w:rFonts w:ascii="Times New Roman" w:eastAsia="Times New Roman" w:hAnsi="Times New Roman" w:cs="Times New Roman"/>
-          <w:b/>
-          <w:sz w:val="24"/>
-          <w:szCs w:val="24"/>
-        </w:rPr>
-        <w:t>Teknik Pengujian Sistem</w:t>
-      </w:r>
-      <w:bookmarkEnd w:id="61"/>
     </w:p>
     <w:p>
       <w:pPr>
@@ -14731,7 +14655,6 @@
           <w:sz w:val="24"/>
           <w:szCs w:val="24"/>
         </w:rPr>
-        <w:lastRenderedPageBreak/>
         <w:t>Recruiting participants</w:t>
       </w:r>
       <w:r>
@@ -15096,6 +15019,7 @@
           <w:sz w:val="24"/>
           <w:szCs w:val="24"/>
         </w:rPr>
+        <w:lastRenderedPageBreak/>
         <w:t>Efisiensi (</w:t>
       </w:r>
       <w:r>
@@ -15512,31 +15436,50 @@
           <w:sz w:val="24"/>
           <w:szCs w:val="24"/>
         </w:rPr>
-        <w:t xml:space="preserve"> promosi Rumah Kue Haviyya. Untuk mengukur pengaruh metode </w:t>
-      </w:r>
-      <w:r>
-        <w:rPr>
-          <w:rFonts w:ascii="Times New Roman" w:eastAsia="Times New Roman" w:hAnsi="Times New Roman" w:cs="Times New Roman"/>
-          <w:i/>
-          <w:sz w:val="24"/>
-          <w:szCs w:val="24"/>
-        </w:rPr>
-        <w:t xml:space="preserve">marketing </w:t>
-      </w:r>
-      <w:r>
-        <w:rPr>
-          <w:rFonts w:ascii="Times New Roman" w:eastAsia="Times New Roman" w:hAnsi="Times New Roman" w:cs="Times New Roman"/>
-          <w:sz w:val="24"/>
-          <w:szCs w:val="24"/>
-        </w:rPr>
-        <w:t xml:space="preserve">terhadap </w:t>
-      </w:r>
-      <w:r>
-        <w:rPr>
-          <w:rFonts w:ascii="Times New Roman" w:eastAsia="Times New Roman" w:hAnsi="Times New Roman" w:cs="Times New Roman"/>
-          <w:i/>
-          <w:sz w:val="24"/>
-          <w:szCs w:val="24"/>
+        <w:t xml:space="preserve"> promosi </w:t>
+      </w:r>
+      <w:r>
+        <w:rPr>
+          <w:rFonts w:ascii="Times New Roman" w:eastAsia="Times New Roman" w:hAnsi="Times New Roman" w:cs="Times New Roman"/>
+          <w:sz w:val="24"/>
+          <w:szCs w:val="24"/>
+          <w:lang w:val="en-US"/>
+        </w:rPr>
+        <w:t xml:space="preserve">toko </w:t>
+      </w:r>
+      <w:r>
+        <w:rPr>
+          <w:rFonts w:ascii="Times New Roman" w:eastAsia="Times New Roman" w:hAnsi="Times New Roman" w:cs="Times New Roman"/>
+          <w:sz w:val="24"/>
+          <w:szCs w:val="24"/>
+        </w:rPr>
+        <w:t xml:space="preserve">Rumah Kue Haviyya. Untuk mengukur pengaruh </w:t>
+      </w:r>
+      <w:r>
+        <w:rPr>
+          <w:rFonts w:ascii="Times New Roman" w:eastAsia="Times New Roman" w:hAnsi="Times New Roman" w:cs="Times New Roman"/>
+          <w:sz w:val="24"/>
+          <w:szCs w:val="24"/>
+          <w:lang w:val="en-US"/>
+        </w:rPr>
+        <w:t xml:space="preserve">penjualan </w:t>
+      </w:r>
+      <w:r>
+        <w:rPr>
+          <w:rFonts w:ascii="Times New Roman" w:eastAsia="Times New Roman" w:hAnsi="Times New Roman" w:cs="Times New Roman"/>
+          <w:sz w:val="24"/>
+          <w:szCs w:val="24"/>
+          <w:lang w:val="en-US"/>
+        </w:rPr>
+        <w:t xml:space="preserve">tanpa </w:t>
+      </w:r>
+      <w:r>
+        <w:rPr>
+          <w:rFonts w:ascii="Times New Roman" w:eastAsia="Times New Roman" w:hAnsi="Times New Roman" w:cs="Times New Roman"/>
+          <w:i/>
+          <w:sz w:val="24"/>
+          <w:szCs w:val="24"/>
+          <w:lang w:val="en-US"/>
         </w:rPr>
         <w:t>website</w:t>
       </w:r>
@@ -15545,117 +15488,143 @@
           <w:rFonts w:ascii="Times New Roman" w:eastAsia="Times New Roman" w:hAnsi="Times New Roman" w:cs="Times New Roman"/>
           <w:sz w:val="24"/>
           <w:szCs w:val="24"/>
-        </w:rPr>
-        <w:t xml:space="preserve"> tersebut, peneliti menggunakan Google </w:t>
-      </w:r>
-      <w:r>
-        <w:rPr>
-          <w:rFonts w:ascii="Times New Roman" w:eastAsia="Times New Roman" w:hAnsi="Times New Roman" w:cs="Times New Roman"/>
-          <w:i/>
-          <w:sz w:val="24"/>
-          <w:szCs w:val="24"/>
-        </w:rPr>
-        <w:t>Analytics</w:t>
-      </w:r>
-      <w:r>
-        <w:rPr>
-          <w:rFonts w:ascii="Times New Roman" w:eastAsia="Times New Roman" w:hAnsi="Times New Roman" w:cs="Times New Roman"/>
-          <w:sz w:val="24"/>
-          <w:szCs w:val="24"/>
-        </w:rPr>
-        <w:t xml:space="preserve">. Berikut adalah tahapan dalam menggunakan Google </w:t>
-      </w:r>
-      <w:r>
-        <w:rPr>
-          <w:rFonts w:ascii="Times New Roman" w:eastAsia="Times New Roman" w:hAnsi="Times New Roman" w:cs="Times New Roman"/>
-          <w:i/>
-          <w:sz w:val="24"/>
-          <w:szCs w:val="24"/>
-        </w:rPr>
-        <w:t>Analytics</w:t>
-      </w:r>
-      <w:r>
-        <w:rPr>
-          <w:rFonts w:ascii="Times New Roman" w:eastAsia="Times New Roman" w:hAnsi="Times New Roman" w:cs="Times New Roman"/>
-          <w:sz w:val="24"/>
-          <w:szCs w:val="24"/>
-        </w:rPr>
-        <w:t xml:space="preserve">. </w:t>
-      </w:r>
-    </w:p>
-    <w:p>
-      <w:pPr>
-        <w:numPr>
-          <w:ilvl w:val="0"/>
-          <w:numId w:val="4"/>
-        </w:numPr>
-        <w:spacing w:line="360" w:lineRule="auto"/>
-        <w:ind w:left="720"/>
-        <w:jc w:val="both"/>
-        <w:rPr>
-          <w:rFonts w:ascii="Times New Roman" w:eastAsia="Times New Roman" w:hAnsi="Times New Roman" w:cs="Times New Roman"/>
-          <w:sz w:val="24"/>
-          <w:szCs w:val="24"/>
-        </w:rPr>
-      </w:pPr>
-      <w:r>
-        <w:rPr>
-          <w:rFonts w:ascii="Times New Roman" w:eastAsia="Times New Roman" w:hAnsi="Times New Roman" w:cs="Times New Roman"/>
-          <w:sz w:val="24"/>
-          <w:szCs w:val="24"/>
-        </w:rPr>
-        <w:t>Menyiapkan akun Google Analytics</w:t>
-      </w:r>
-    </w:p>
-    <w:p>
-      <w:pPr>
-        <w:numPr>
-          <w:ilvl w:val="0"/>
-          <w:numId w:val="4"/>
-        </w:numPr>
-        <w:spacing w:line="360" w:lineRule="auto"/>
-        <w:ind w:left="720"/>
-        <w:jc w:val="both"/>
-        <w:rPr>
-          <w:rFonts w:ascii="Times New Roman" w:eastAsia="Times New Roman" w:hAnsi="Times New Roman" w:cs="Times New Roman"/>
-          <w:i/>
-          <w:sz w:val="24"/>
-          <w:szCs w:val="24"/>
-        </w:rPr>
-      </w:pPr>
-      <w:r>
-        <w:rPr>
-          <w:rFonts w:ascii="Times New Roman" w:eastAsia="Times New Roman" w:hAnsi="Times New Roman" w:cs="Times New Roman"/>
-          <w:i/>
-          <w:sz w:val="24"/>
-          <w:szCs w:val="24"/>
-        </w:rPr>
-        <w:t>Set up site search</w:t>
-      </w:r>
-    </w:p>
-    <w:p>
-      <w:pPr>
-        <w:numPr>
-          <w:ilvl w:val="0"/>
-          <w:numId w:val="4"/>
-        </w:numPr>
-        <w:spacing w:line="360" w:lineRule="auto"/>
-        <w:ind w:left="720"/>
-        <w:jc w:val="both"/>
-        <w:rPr>
-          <w:rFonts w:ascii="Times New Roman" w:eastAsia="Times New Roman" w:hAnsi="Times New Roman" w:cs="Times New Roman"/>
-          <w:sz w:val="24"/>
-          <w:szCs w:val="24"/>
-        </w:rPr>
-      </w:pPr>
-      <w:r>
-        <w:rPr>
-          <w:rFonts w:ascii="Times New Roman" w:eastAsia="Times New Roman" w:hAnsi="Times New Roman" w:cs="Times New Roman"/>
-          <w:sz w:val="24"/>
-          <w:szCs w:val="24"/>
-        </w:rPr>
-        <w:t>Melihat data Google Analytics, pada tahap ini akan terlihat lalu lintas pada website promosi Rumah Kue Haviyya.</w:t>
-      </w:r>
+          <w:lang w:val="en-US"/>
+        </w:rPr>
+        <w:t xml:space="preserve"> dan dengan </w:t>
+      </w:r>
+      <w:r>
+        <w:rPr>
+          <w:rFonts w:ascii="Times New Roman" w:eastAsia="Times New Roman" w:hAnsi="Times New Roman" w:cs="Times New Roman"/>
+          <w:i/>
+          <w:sz w:val="24"/>
+          <w:szCs w:val="24"/>
+          <w:lang w:val="en-US"/>
+        </w:rPr>
+        <w:t>website</w:t>
+      </w:r>
+      <w:r>
+        <w:rPr>
+          <w:rFonts w:ascii="Times New Roman" w:eastAsia="Times New Roman" w:hAnsi="Times New Roman" w:cs="Times New Roman"/>
+          <w:sz w:val="24"/>
+          <w:szCs w:val="24"/>
+          <w:lang w:val="en-US"/>
+        </w:rPr>
+        <w:t xml:space="preserve"> </w:t>
+      </w:r>
+      <w:r>
+        <w:rPr>
+          <w:rFonts w:ascii="Times New Roman" w:eastAsia="Times New Roman" w:hAnsi="Times New Roman" w:cs="Times New Roman"/>
+          <w:i/>
+          <w:sz w:val="24"/>
+          <w:szCs w:val="24"/>
+          <w:lang w:val="en-US"/>
+        </w:rPr>
+        <w:t>marketing referral</w:t>
+      </w:r>
+      <w:r>
+        <w:rPr>
+          <w:rFonts w:ascii="Times New Roman" w:eastAsia="Times New Roman" w:hAnsi="Times New Roman" w:cs="Times New Roman"/>
+          <w:i/>
+          <w:sz w:val="24"/>
+          <w:szCs w:val="24"/>
+          <w:lang w:val="en-US"/>
+        </w:rPr>
+        <w:t>,</w:t>
+      </w:r>
+      <w:r>
+        <w:rPr>
+          <w:rFonts w:ascii="Times New Roman" w:eastAsia="Times New Roman" w:hAnsi="Times New Roman" w:cs="Times New Roman"/>
+          <w:sz w:val="24"/>
+          <w:szCs w:val="24"/>
+          <w:lang w:val="en-US"/>
+        </w:rPr>
+        <w:t xml:space="preserve"> penulis menggunakan data penjualan </w:t>
+      </w:r>
+      <w:r>
+        <w:rPr>
+          <w:rFonts w:ascii="Times New Roman" w:eastAsia="Times New Roman" w:hAnsi="Times New Roman" w:cs="Times New Roman"/>
+          <w:sz w:val="24"/>
+          <w:szCs w:val="24"/>
+          <w:lang w:val="en-US"/>
+        </w:rPr>
+        <w:t xml:space="preserve">satu bulan </w:t>
+      </w:r>
+      <w:r>
+        <w:rPr>
+          <w:rFonts w:ascii="Times New Roman" w:eastAsia="Times New Roman" w:hAnsi="Times New Roman" w:cs="Times New Roman"/>
+          <w:sz w:val="24"/>
+          <w:szCs w:val="24"/>
+          <w:lang w:val="en-US"/>
+        </w:rPr>
+        <w:t xml:space="preserve">sebelum menggunakan </w:t>
+      </w:r>
+      <w:r>
+        <w:rPr>
+          <w:rFonts w:ascii="Times New Roman" w:eastAsia="Times New Roman" w:hAnsi="Times New Roman" w:cs="Times New Roman"/>
+          <w:i/>
+          <w:sz w:val="24"/>
+          <w:szCs w:val="24"/>
+          <w:lang w:val="en-US"/>
+        </w:rPr>
+        <w:t>website</w:t>
+      </w:r>
+      <w:r>
+        <w:rPr>
+          <w:rFonts w:ascii="Times New Roman" w:eastAsia="Times New Roman" w:hAnsi="Times New Roman" w:cs="Times New Roman"/>
+          <w:sz w:val="24"/>
+          <w:szCs w:val="24"/>
+          <w:lang w:val="en-US"/>
+        </w:rPr>
+        <w:t xml:space="preserve"> dan 1 bulan setela</w:t>
+      </w:r>
+      <w:r>
+        <w:rPr>
+          <w:rFonts w:ascii="Times New Roman" w:eastAsia="Times New Roman" w:hAnsi="Times New Roman" w:cs="Times New Roman"/>
+          <w:sz w:val="24"/>
+          <w:szCs w:val="24"/>
+          <w:lang w:val="en-US"/>
+        </w:rPr>
+        <w:t>h</w:t>
+      </w:r>
+      <w:r>
+        <w:rPr>
+          <w:rFonts w:ascii="Times New Roman" w:eastAsia="Times New Roman" w:hAnsi="Times New Roman" w:cs="Times New Roman"/>
+          <w:sz w:val="24"/>
+          <w:szCs w:val="24"/>
+          <w:lang w:val="en-US"/>
+        </w:rPr>
+        <w:t xml:space="preserve"> mnggunakan </w:t>
+      </w:r>
+      <w:r>
+        <w:rPr>
+          <w:rFonts w:ascii="Times New Roman" w:eastAsia="Times New Roman" w:hAnsi="Times New Roman" w:cs="Times New Roman"/>
+          <w:i/>
+          <w:sz w:val="24"/>
+          <w:szCs w:val="24"/>
+          <w:lang w:val="en-US"/>
+        </w:rPr>
+        <w:t>website</w:t>
+      </w:r>
+      <w:r>
+        <w:rPr>
+          <w:rFonts w:ascii="Times New Roman" w:eastAsia="Times New Roman" w:hAnsi="Times New Roman" w:cs="Times New Roman"/>
+          <w:sz w:val="24"/>
+          <w:szCs w:val="24"/>
+          <w:lang w:val="en-US"/>
+        </w:rPr>
+        <w:t>, data tersebut dikumpulkan menggunakan spreadsheet</w:t>
+      </w:r>
+      <w:r>
+        <w:rPr>
+          <w:rFonts w:ascii="Times New Roman" w:eastAsia="Times New Roman" w:hAnsi="Times New Roman" w:cs="Times New Roman"/>
+          <w:sz w:val="24"/>
+          <w:szCs w:val="24"/>
+          <w:lang w:val="en-US"/>
+        </w:rPr>
+        <w:t>.</w:t>
+      </w:r>
+      <w:bookmarkStart w:id="61" w:name="_GoBack"/>
+      <w:bookmarkEnd w:id="61"/>
     </w:p>
     <w:p>
       <w:pPr>
@@ -19137,7 +19106,7 @@
 </file>
 
 <file path=customXml/itemProps1.xml><?xml version="1.0" encoding="utf-8"?>
-<ds:datastoreItem xmlns:ds="http://schemas.openxmlformats.org/officeDocument/2006/customXml" ds:itemID="{A11586E7-009F-4DC3-95FE-CDC4B802C5A4}">
+<ds:datastoreItem xmlns:ds="http://schemas.openxmlformats.org/officeDocument/2006/customXml" ds:itemID="{849F2E8C-59A6-44E0-BC7D-E13CB15D1E53}">
   <ds:schemaRefs>
     <ds:schemaRef ds:uri="http://schemas.openxmlformats.org/officeDocument/2006/bibliography"/>
   </ds:schemaRefs>

</xml_diff>